<commit_message>
Report almost finished otherthan test pictures
</commit_message>
<xml_diff>
--- a/Lab 4/MBSD_Lab 4.docx
+++ b/Lab 4/MBSD_Lab 4.docx
@@ -1,10 +1,10 @@
 
 <file path=word/document.xml><?xml version="1.0" encoding="utf-8"?>
-<w:document xmlns:o="urn:schemas-microsoft-com:office:office" xmlns:r="http://schemas.openxmlformats.org/officeDocument/2006/relationships" xmlns:v="urn:schemas-microsoft-com:vml" xmlns:w="http://schemas.openxmlformats.org/wordprocessingml/2006/main" xmlns:w10="urn:schemas-microsoft-com:office:word" xmlns:wp="http://schemas.openxmlformats.org/drawingml/2006/wordprocessingDrawing" xmlns:wps="http://schemas.microsoft.com/office/word/2010/wordprocessingShape" xmlns:wpg="http://schemas.microsoft.com/office/word/2010/wordprocessingGroup" xmlns:mc="http://schemas.openxmlformats.org/markup-compatibility/2006" xmlns:wp14="http://schemas.microsoft.com/office/word/2010/wordprocessingDrawing" xmlns:w14="http://schemas.microsoft.com/office/word/2010/wordml" mc:Ignorable="w14 wp14">
+<w:document xmlns:o="urn:schemas-microsoft-com:office:office" xmlns:r="http://schemas.openxmlformats.org/officeDocument/2006/relationships" xmlns:v="urn:schemas-microsoft-com:vml" xmlns:w="http://schemas.openxmlformats.org/wordprocessingml/2006/main" xmlns:w10="urn:schemas-microsoft-com:office:word" xmlns:wp="http://schemas.openxmlformats.org/drawingml/2006/wordprocessingDrawing" xmlns:wps="http://schemas.microsoft.com/office/word/2010/wordprocessingShape" xmlns:wpg="http://schemas.microsoft.com/office/word/2010/wordprocessingGroup" xmlns:mc="http://schemas.openxmlformats.org/markup-compatibility/2006" xmlns:wp14="http://schemas.microsoft.com/office/word/2010/wordprocessingDrawing" xmlns:w14="http://schemas.microsoft.com/office/word/2010/wordml" xmlns:w15="http://schemas.microsoft.com/office/word/2012/wordml" mc:Ignorable="w14 wp14 w15">
   <w:body>
     <w:p>
       <w:pPr>
-        <w:pStyle w:val="Title"/>
+        <w:pStyle w:val="Titoloprincipale"/>
         <w:spacing w:lineRule="auto" w:line="360"/>
         <w:jc w:val="both"/>
         <w:rPr/>
@@ -16,7 +16,7 @@
     </w:p>
     <w:p>
       <w:pPr>
-        <w:pStyle w:val="Heading1"/>
+        <w:pStyle w:val="Titolo1"/>
         <w:spacing w:lineRule="auto" w:line="360"/>
         <w:jc w:val="both"/>
         <w:rPr/>
@@ -41,7 +41,7 @@
       </w:r>
       <w:r>
         <w:rPr>
-          <w:rStyle w:val="FootnoteAnchor"/>
+          <w:rStyle w:val="Richiamoallanotaapidipagina"/>
         </w:rPr>
         <w:footnoteReference w:id="2"/>
       </w:r>
@@ -61,7 +61,7 @@
       </w:r>
       <w:r>
         <w:rPr>
-          <w:rStyle w:val="FootnoteAnchor"/>
+          <w:rStyle w:val="Richiamoallanotaapidipagina"/>
         </w:rPr>
         <w:footnoteReference w:id="3"/>
       </w:r>
@@ -96,7 +96,7 @@
     </w:p>
     <w:p>
       <w:pPr>
-        <w:pStyle w:val="Heading1"/>
+        <w:pStyle w:val="Titolo1"/>
         <w:rPr/>
       </w:pPr>
       <w:r>
@@ -115,7 +115,7 @@
       </w:r>
       <w:r>
         <w:rPr>
-          <w:rStyle w:val="FootnoteAnchor"/>
+          <w:rStyle w:val="Richiamoallanotaapidipagina"/>
         </w:rPr>
         <w:footnoteReference w:id="4"/>
       </w:r>
@@ -298,7 +298,7 @@
     </w:p>
     <w:p>
       <w:pPr>
-        <w:pStyle w:val="Heading1"/>
+        <w:pStyle w:val="Titolo1"/>
         <w:rPr/>
       </w:pPr>
       <w:r>
@@ -317,7 +317,7 @@
     </w:p>
     <w:p>
       <w:pPr>
-        <w:pStyle w:val="Heading1"/>
+        <w:pStyle w:val="Titolo1"/>
         <w:rPr/>
       </w:pPr>
       <w:r>
@@ -336,16 +336,7 @@
     </w:p>
     <w:p>
       <w:pPr>
-        <w:pStyle w:val="Normal"/>
-        <w:rPr/>
-      </w:pPr>
-      <w:r>
-        <w:rPr/>
-      </w:r>
-    </w:p>
-    <w:p>
-      <w:pPr>
-        <w:pStyle w:val="Heading2"/>
+        <w:pStyle w:val="Titolo2"/>
         <w:rPr/>
       </w:pPr>
       <w:r>
@@ -362,30 +353,44 @@
         </w:numPr>
         <w:jc w:val="both"/>
         <w:rPr>
+          <w:color w:val="auto"/>
+          <w:highlight w:val="none"/>
+          <w:shd w:fill="auto" w:val="clear"/>
+        </w:rPr>
+      </w:pPr>
+      <w:r>
+        <w:rPr>
           <w:color w:val="000000"/>
-          <w:shd w:fill="00A933" w:val="clear"/>
+          <w:shd w:fill="auto" w:val="clear"/>
+        </w:rPr>
+        <w:t>Alessandro Cavalli, 301494</w:t>
+      </w:r>
+    </w:p>
+    <w:p>
+      <w:pPr>
+        <w:pStyle w:val="ListParagraph"/>
+        <w:numPr>
+          <w:ilvl w:val="0"/>
+          <w:numId w:val="3"/>
+        </w:numPr>
+        <w:jc w:val="both"/>
+        <w:rPr>
+          <w:color w:val="auto"/>
+          <w:highlight w:val="none"/>
+          <w:shd w:fill="auto" w:val="clear"/>
         </w:rPr>
       </w:pPr>
       <w:r>
         <w:rPr>
           <w:color w:val="000000"/>
-          <w:shd w:fill="00A933" w:val="clear"/>
-        </w:rPr>
-        <w:t>Alessandro Cavalli, 301494</w:t>
-      </w:r>
-    </w:p>
-    <w:p>
-      <w:pPr>
-        <w:pStyle w:val="Title"/>
-        <w:rPr/>
-      </w:pPr>
-      <w:r>
-        <w:rPr/>
-      </w:r>
-    </w:p>
-    <w:p>
-      <w:pPr>
-        <w:pStyle w:val="Heading1"/>
+          <w:shd w:fill="auto" w:val="clear"/>
+        </w:rPr>
+        <w:t>Cihan Yurtsever, 296824</w:t>
+      </w:r>
+    </w:p>
+    <w:p>
+      <w:pPr>
+        <w:pStyle w:val="Titolo1"/>
         <w:rPr/>
       </w:pPr>
       <w:r>
@@ -414,32 +419,28 @@
       <w:pPr>
         <w:pStyle w:val="Normal"/>
         <w:rPr>
-          <w:shd w:fill="00A933" w:val="clear"/>
-        </w:rPr>
-      </w:pPr>
-      <w:r>
-        <w:rPr>
-          <w:i/>
-          <w:iCs/>
-          <w:shd w:fill="00A933" w:val="clear"/>
-        </w:rPr>
-        <w:t>Since the Arduino Uno does not provide a CAN BUS interface, we assumed that the input and output singnals are represented through a suitable voltage level.</w:t>
+          <w:color w:val="auto"/>
+          <w:highlight w:val="none"/>
+          <w:shd w:fill="auto" w:val="clear"/>
+        </w:rPr>
+      </w:pPr>
+      <w:r>
+        <w:rPr>
+          <w:i/>
+          <w:iCs/>
+          <w:color w:val="000000"/>
+          <w:shd w:fill="auto" w:val="clear"/>
+        </w:rPr>
+        <w:t>Since the Arduino Uno does not provide a CAN BUS interface, we assumed that the input and output signals are represented through a suitable voltage level.</w:t>
       </w:r>
     </w:p>
     <w:p>
       <w:pPr>
         <w:pStyle w:val="Normal"/>
-        <w:rPr>
-          <w:i/>
-          <w:i/>
-          <w:iCs/>
-        </w:rPr>
-      </w:pPr>
-      <w:r>
-        <w:rPr>
-          <w:i/>
-          <w:iCs/>
-        </w:rPr>
+        <w:rPr/>
+      </w:pPr>
+      <w:r>
+        <w:rPr/>
       </w:r>
     </w:p>
     <w:p>
@@ -452,20 +453,358 @@
         </w:rPr>
       </w:pPr>
       <w:r>
-        <w:rPr>
-          <w:i/>
-          <w:iCs/>
-        </w:rPr>
-        <w:t>[Screenshot of the controller model ready for the code generation]</w:t>
+        <w:rPr/>
+        <w:drawing>
+          <wp:anchor behindDoc="0" distT="0" distB="0" distL="0" distR="0" simplePos="0" locked="0" layoutInCell="0" allowOverlap="1" relativeHeight="6">
+            <wp:simplePos x="0" y="0"/>
+            <wp:positionH relativeFrom="column">
+              <wp:posOffset>132715</wp:posOffset>
+            </wp:positionH>
+            <wp:positionV relativeFrom="paragraph">
+              <wp:posOffset>65405</wp:posOffset>
+            </wp:positionV>
+            <wp:extent cx="5731510" cy="1716405"/>
+            <wp:effectExtent l="0" t="0" r="0" b="0"/>
+            <wp:wrapSquare wrapText="largest"/>
+            <wp:docPr id="1" name="Immagine5" descr=""/>
+            <wp:cNvGraphicFramePr>
+              <a:graphicFrameLocks xmlns:a="http://schemas.openxmlformats.org/drawingml/2006/main" noChangeAspect="1"/>
+            </wp:cNvGraphicFramePr>
+            <a:graphic xmlns:a="http://schemas.openxmlformats.org/drawingml/2006/main">
+              <a:graphicData uri="http://schemas.openxmlformats.org/drawingml/2006/picture">
+                <pic:pic xmlns:pic="http://schemas.openxmlformats.org/drawingml/2006/picture">
+                  <pic:nvPicPr>
+                    <pic:cNvPr id="1" name="Immagine5" descr=""/>
+                    <pic:cNvPicPr>
+                      <a:picLocks noChangeAspect="1" noChangeArrowheads="1"/>
+                    </pic:cNvPicPr>
+                  </pic:nvPicPr>
+                  <pic:blipFill>
+                    <a:blip r:embed="rId2"/>
+                    <a:srcRect l="0" t="0" r="0" b="3347"/>
+                    <a:stretch>
+                      <a:fillRect/>
+                    </a:stretch>
+                  </pic:blipFill>
+                  <pic:spPr bwMode="auto">
+                    <a:xfrm>
+                      <a:off x="0" y="0"/>
+                      <a:ext cx="5731510" cy="1716405"/>
+                    </a:xfrm>
+                    <a:prstGeom prst="rect">
+                      <a:avLst/>
+                    </a:prstGeom>
+                  </pic:spPr>
+                </pic:pic>
+              </a:graphicData>
+            </a:graphic>
+          </wp:anchor>
+        </w:drawing>
       </w:r>
     </w:p>
     <w:p>
       <w:pPr>
         <w:pStyle w:val="Normal"/>
-        <w:rPr/>
-      </w:pPr>
-      <w:r>
-        <w:rPr/>
+        <w:jc w:val="center"/>
+        <w:rPr/>
+      </w:pPr>
+      <w:r>
+        <w:rPr>
+          <w:rFonts w:ascii="Calibri Light" w:hAnsi="Calibri Light"/>
+          <w:i/>
+          <w:iCs/>
+        </w:rPr>
+        <w:t>Figure 1. The harness of the One Pedal System</w:t>
+      </w:r>
+      <w:r>
+        <w:rPr/>
+        <w:drawing>
+          <wp:anchor behindDoc="0" distT="0" distB="0" distL="0" distR="0" simplePos="0" locked="0" layoutInCell="0" allowOverlap="1" relativeHeight="7">
+            <wp:simplePos x="0" y="0"/>
+            <wp:positionH relativeFrom="column">
+              <wp:posOffset>231775</wp:posOffset>
+            </wp:positionH>
+            <wp:positionV relativeFrom="paragraph">
+              <wp:posOffset>205740</wp:posOffset>
+            </wp:positionV>
+            <wp:extent cx="5731510" cy="2724785"/>
+            <wp:effectExtent l="0" t="0" r="0" b="0"/>
+            <wp:wrapSquare wrapText="largest"/>
+            <wp:docPr id="2" name="Immagine6" descr=""/>
+            <wp:cNvGraphicFramePr>
+              <a:graphicFrameLocks xmlns:a="http://schemas.openxmlformats.org/drawingml/2006/main" noChangeAspect="1"/>
+            </wp:cNvGraphicFramePr>
+            <a:graphic xmlns:a="http://schemas.openxmlformats.org/drawingml/2006/main">
+              <a:graphicData uri="http://schemas.openxmlformats.org/drawingml/2006/picture">
+                <pic:pic xmlns:pic="http://schemas.openxmlformats.org/drawingml/2006/picture">
+                  <pic:nvPicPr>
+                    <pic:cNvPr id="2" name="Immagine6" descr=""/>
+                    <pic:cNvPicPr>
+                      <a:picLocks noChangeAspect="1" noChangeArrowheads="1"/>
+                    </pic:cNvPicPr>
+                  </pic:nvPicPr>
+                  <pic:blipFill>
+                    <a:blip r:embed="rId3"/>
+                    <a:srcRect l="0" t="0" r="0" b="12194"/>
+                    <a:stretch>
+                      <a:fillRect/>
+                    </a:stretch>
+                  </pic:blipFill>
+                  <pic:spPr bwMode="auto">
+                    <a:xfrm>
+                      <a:off x="0" y="0"/>
+                      <a:ext cx="5731510" cy="2724785"/>
+                    </a:xfrm>
+                    <a:prstGeom prst="rect">
+                      <a:avLst/>
+                    </a:prstGeom>
+                  </pic:spPr>
+                </pic:pic>
+              </a:graphicData>
+            </a:graphic>
+          </wp:anchor>
+        </w:drawing>
+      </w:r>
+      <w:r>
+        <w:rPr/>
+        <w:br/>
+      </w:r>
+    </w:p>
+    <w:p>
+      <w:pPr>
+        <w:pStyle w:val="Normal"/>
+        <w:jc w:val="center"/>
+        <w:rPr/>
+      </w:pPr>
+      <w:r>
+        <w:rPr/>
+        <w:t xml:space="preserve"> </w:t>
+      </w:r>
+    </w:p>
+    <w:p>
+      <w:pPr>
+        <w:pStyle w:val="Titolo2"/>
+        <w:rPr/>
+      </w:pPr>
+      <w:r>
+        <w:rPr/>
+      </w:r>
+    </w:p>
+    <w:p>
+      <w:pPr>
+        <w:pStyle w:val="Titolo2"/>
+        <w:rPr/>
+      </w:pPr>
+      <w:r>
+        <w:rPr/>
+      </w:r>
+    </w:p>
+    <w:p>
+      <w:pPr>
+        <w:pStyle w:val="Titolo2"/>
+        <w:rPr/>
+      </w:pPr>
+      <w:r>
+        <w:rPr/>
+      </w:r>
+    </w:p>
+    <w:p>
+      <w:pPr>
+        <w:pStyle w:val="Titolo2"/>
+        <w:rPr/>
+      </w:pPr>
+      <w:r>
+        <w:rPr/>
+      </w:r>
+    </w:p>
+    <w:p>
+      <w:pPr>
+        <w:pStyle w:val="Titolo2"/>
+        <w:rPr/>
+      </w:pPr>
+      <w:r>
+        <w:rPr/>
+      </w:r>
+    </w:p>
+    <w:p>
+      <w:pPr>
+        <w:pStyle w:val="Titolo2"/>
+        <w:rPr/>
+      </w:pPr>
+      <w:r>
+        <w:rPr/>
+      </w:r>
+    </w:p>
+    <w:p>
+      <w:pPr>
+        <w:pStyle w:val="Titolo2"/>
+        <w:rPr/>
+      </w:pPr>
+      <w:r>
+        <w:rPr/>
+      </w:r>
+    </w:p>
+    <w:p>
+      <w:pPr>
+        <w:pStyle w:val="Titolo2"/>
+        <w:rPr/>
+      </w:pPr>
+      <w:r>
+        <w:rPr/>
+      </w:r>
+    </w:p>
+    <w:p>
+      <w:pPr>
+        <w:pStyle w:val="Titolo2"/>
+        <w:rPr/>
+      </w:pPr>
+      <w:r>
+        <w:rPr/>
+      </w:r>
+    </w:p>
+    <w:p>
+      <w:pPr>
+        <w:pStyle w:val="Titolo2"/>
+        <w:rPr/>
+      </w:pPr>
+      <w:r>
+        <w:rPr/>
+      </w:r>
+    </w:p>
+    <w:p>
+      <w:pPr>
+        <w:pStyle w:val="Titolo2"/>
+        <w:rPr/>
+      </w:pPr>
+      <w:r>
+        <w:rPr/>
+      </w:r>
+    </w:p>
+    <w:p>
+      <w:pPr>
+        <w:pStyle w:val="Titolo2"/>
+        <w:jc w:val="center"/>
+        <w:rPr>
+          <w:color w:val="000000"/>
+        </w:rPr>
+      </w:pPr>
+      <w:r>
+        <w:rPr>
+          <w:i/>
+          <w:iCs/>
+          <w:color w:val="000000"/>
+        </w:rPr>
+        <w:t>Figure 1.1 The Inputs of the Harness</w:t>
+      </w:r>
+    </w:p>
+    <w:p>
+      <w:pPr>
+        <w:pStyle w:val="Normal"/>
+        <w:jc w:val="center"/>
+        <w:rPr>
+          <w:i/>
+          <w:i/>
+          <w:iCs/>
+        </w:rPr>
+      </w:pPr>
+      <w:r>
+        <w:rPr>
+          <w:color w:val="000000"/>
+        </w:rPr>
+      </w:r>
+    </w:p>
+    <w:p>
+      <w:pPr>
+        <w:pStyle w:val="Normal"/>
+        <w:jc w:val="center"/>
+        <w:rPr>
+          <w:i/>
+          <w:i/>
+          <w:iCs/>
+        </w:rPr>
+      </w:pPr>
+      <w:r>
+        <w:rPr>
+          <w:color w:val="000000"/>
+        </w:rPr>
+      </w:r>
+    </w:p>
+    <w:p>
+      <w:pPr>
+        <w:pStyle w:val="Titolo2"/>
+        <w:jc w:val="center"/>
+        <w:rPr>
+          <w:color w:val="000000"/>
+        </w:rPr>
+      </w:pPr>
+      <w:r>
+        <w:drawing>
+          <wp:anchor behindDoc="0" distT="0" distB="0" distL="0" distR="0" simplePos="0" locked="0" layoutInCell="0" allowOverlap="1" relativeHeight="8">
+            <wp:simplePos x="0" y="0"/>
+            <wp:positionH relativeFrom="column">
+              <wp:align>center</wp:align>
+            </wp:positionH>
+            <wp:positionV relativeFrom="paragraph">
+              <wp:posOffset>635</wp:posOffset>
+            </wp:positionV>
+            <wp:extent cx="5438140" cy="2496185"/>
+            <wp:effectExtent l="0" t="0" r="0" b="0"/>
+            <wp:wrapSquare wrapText="largest"/>
+            <wp:docPr id="3" name="Immagine7" descr=""/>
+            <wp:cNvGraphicFramePr>
+              <a:graphicFrameLocks xmlns:a="http://schemas.openxmlformats.org/drawingml/2006/main" noChangeAspect="1"/>
+            </wp:cNvGraphicFramePr>
+            <a:graphic xmlns:a="http://schemas.openxmlformats.org/drawingml/2006/main">
+              <a:graphicData uri="http://schemas.openxmlformats.org/drawingml/2006/picture">
+                <pic:pic xmlns:pic="http://schemas.openxmlformats.org/drawingml/2006/picture">
+                  <pic:nvPicPr>
+                    <pic:cNvPr id="3" name="Immagine7" descr=""/>
+                    <pic:cNvPicPr>
+                      <a:picLocks noChangeAspect="1" noChangeArrowheads="1"/>
+                    </pic:cNvPicPr>
+                  </pic:nvPicPr>
+                  <pic:blipFill>
+                    <a:blip r:embed="rId4"/>
+                    <a:stretch>
+                      <a:fillRect/>
+                    </a:stretch>
+                  </pic:blipFill>
+                  <pic:spPr bwMode="auto">
+                    <a:xfrm>
+                      <a:off x="0" y="0"/>
+                      <a:ext cx="5438140" cy="2496185"/>
+                    </a:xfrm>
+                    <a:prstGeom prst="rect">
+                      <a:avLst/>
+                    </a:prstGeom>
+                  </pic:spPr>
+                </pic:pic>
+              </a:graphicData>
+            </a:graphic>
+          </wp:anchor>
+        </w:drawing>
+      </w:r>
+      <w:r>
+        <w:rPr>
+          <w:i/>
+          <w:iCs/>
+          <w:color w:val="000000"/>
+        </w:rPr>
+        <w:t>Figure 1.2 The Outputs of the Harness</w:t>
+      </w:r>
+    </w:p>
+    <w:p>
+      <w:pPr>
+        <w:pStyle w:val="Normal"/>
+        <w:rPr>
+          <w:highlight w:val="none"/>
+          <w:shd w:fill="auto" w:val="clear"/>
+        </w:rPr>
+      </w:pPr>
+      <w:r>
+        <w:rPr>
+          <w:shd w:fill="auto" w:val="clear"/>
+        </w:rPr>
       </w:r>
     </w:p>
     <w:tbl>
@@ -481,11 +820,11 @@
           <w:bottom w:w="0" w:type="dxa"/>
           <w:right w:w="108" w:type="dxa"/>
         </w:tblCellMar>
-        <w:tblLook w:val="04a0" w:noHBand="0" w:noVBand="1" w:firstColumn="1" w:lastRow="0" w:lastColumn="0" w:firstRow="1"/>
+        <w:tblLook w:firstRow="1" w:noVBand="1" w:lastRow="0" w:firstColumn="1" w:lastColumn="0" w:noHBand="0" w:val="04a0"/>
       </w:tblPr>
       <w:tblGrid>
-        <w:gridCol w:w="2886"/>
-        <w:gridCol w:w="936"/>
+        <w:gridCol w:w="2885"/>
+        <w:gridCol w:w="937"/>
         <w:gridCol w:w="1275"/>
         <w:gridCol w:w="1765"/>
         <w:gridCol w:w="1010"/>
@@ -495,19 +834,20 @@
         <w:trPr/>
         <w:tc>
           <w:tcPr>
-            <w:tcW w:w="2886" w:type="dxa"/>
+            <w:tcW w:w="2885" w:type="dxa"/>
             <w:tcBorders/>
             <w:shd w:color="auto" w:fill="DEEAF6" w:themeFill="accent1" w:themeFillTint="33" w:val="clear"/>
           </w:tcPr>
           <w:p>
             <w:pPr>
               <w:pStyle w:val="Normal"/>
-              <w:widowControl/>
+              <w:widowControl w:val="false"/>
+              <w:suppressAutoHyphens w:val="true"/>
               <w:spacing w:before="0" w:after="0"/>
               <w:jc w:val="left"/>
               <w:rPr>
-                <w:b/>
-                <w:b/>
+                <w:highlight w:val="none"/>
+                <w:shd w:fill="auto" w:val="clear"/>
               </w:rPr>
             </w:pPr>
             <w:r>
@@ -517,6 +857,7 @@
                 <w:kern w:val="0"/>
                 <w:sz w:val="22"/>
                 <w:szCs w:val="22"/>
+                <w:shd w:fill="auto" w:val="clear"/>
                 <w:lang w:eastAsia="en-US" w:bidi="ar-SA"/>
               </w:rPr>
               <w:t>Name</w:t>
@@ -525,19 +866,20 @@
         </w:tc>
         <w:tc>
           <w:tcPr>
-            <w:tcW w:w="936" w:type="dxa"/>
+            <w:tcW w:w="937" w:type="dxa"/>
             <w:tcBorders/>
             <w:shd w:color="auto" w:fill="DEEAF6" w:themeFill="accent1" w:themeFillTint="33" w:val="clear"/>
           </w:tcPr>
           <w:p>
             <w:pPr>
               <w:pStyle w:val="Normal"/>
-              <w:widowControl/>
+              <w:widowControl w:val="false"/>
+              <w:suppressAutoHyphens w:val="true"/>
               <w:spacing w:before="0" w:after="0"/>
               <w:jc w:val="left"/>
               <w:rPr>
-                <w:b/>
-                <w:b/>
+                <w:highlight w:val="none"/>
+                <w:shd w:fill="auto" w:val="clear"/>
               </w:rPr>
             </w:pPr>
             <w:r>
@@ -547,6 +889,7 @@
                 <w:kern w:val="0"/>
                 <w:sz w:val="22"/>
                 <w:szCs w:val="22"/>
+                <w:shd w:fill="auto" w:val="clear"/>
                 <w:lang w:eastAsia="en-US" w:bidi="ar-SA"/>
               </w:rPr>
               <w:t>Unit</w:t>
@@ -562,12 +905,13 @@
           <w:p>
             <w:pPr>
               <w:pStyle w:val="Normal"/>
-              <w:widowControl/>
+              <w:widowControl w:val="false"/>
+              <w:suppressAutoHyphens w:val="true"/>
               <w:spacing w:before="0" w:after="0"/>
               <w:jc w:val="left"/>
               <w:rPr>
-                <w:b/>
-                <w:b/>
+                <w:highlight w:val="none"/>
+                <w:shd w:fill="auto" w:val="clear"/>
               </w:rPr>
             </w:pPr>
             <w:r>
@@ -577,18 +921,20 @@
                 <w:kern w:val="0"/>
                 <w:sz w:val="22"/>
                 <w:szCs w:val="22"/>
+                <w:shd w:fill="auto" w:val="clear"/>
                 <w:lang w:eastAsia="en-US" w:bidi="ar-SA"/>
               </w:rPr>
               <w:t>Type</w:t>
             </w:r>
             <w:r>
               <w:rPr>
-                <w:rStyle w:val="FootnoteAnchor"/>
+                <w:rStyle w:val="Richiamoallanotaapidipagina"/>
                 <w:rFonts w:eastAsia="Calibri" w:cs=""/>
                 <w:b/>
                 <w:kern w:val="0"/>
                 <w:sz w:val="22"/>
                 <w:szCs w:val="22"/>
+                <w:shd w:fill="auto" w:val="clear"/>
                 <w:lang w:eastAsia="en-US" w:bidi="ar-SA"/>
               </w:rPr>
               <w:footnoteReference w:id="5"/>
@@ -604,12 +950,13 @@
           <w:p>
             <w:pPr>
               <w:pStyle w:val="Normal"/>
-              <w:widowControl/>
+              <w:widowControl w:val="false"/>
+              <w:suppressAutoHyphens w:val="true"/>
               <w:spacing w:before="0" w:after="0"/>
               <w:jc w:val="left"/>
               <w:rPr>
-                <w:b/>
-                <w:b/>
+                <w:highlight w:val="none"/>
+                <w:shd w:fill="auto" w:val="clear"/>
               </w:rPr>
             </w:pPr>
             <w:r>
@@ -619,6 +966,7 @@
                 <w:kern w:val="0"/>
                 <w:sz w:val="22"/>
                 <w:szCs w:val="22"/>
+                <w:shd w:fill="auto" w:val="clear"/>
                 <w:lang w:eastAsia="en-US" w:bidi="ar-SA"/>
               </w:rPr>
               <w:t>Conversion formulas</w:t>
@@ -634,12 +982,13 @@
           <w:p>
             <w:pPr>
               <w:pStyle w:val="Normal"/>
-              <w:widowControl/>
+              <w:widowControl w:val="false"/>
+              <w:suppressAutoHyphens w:val="true"/>
               <w:spacing w:before="0" w:after="0"/>
               <w:jc w:val="left"/>
               <w:rPr>
-                <w:b/>
-                <w:b/>
+                <w:highlight w:val="none"/>
+                <w:shd w:fill="auto" w:val="clear"/>
               </w:rPr>
             </w:pPr>
             <w:r>
@@ -649,18 +998,20 @@
                 <w:kern w:val="0"/>
                 <w:sz w:val="22"/>
                 <w:szCs w:val="22"/>
+                <w:shd w:fill="auto" w:val="clear"/>
                 <w:lang w:eastAsia="en-US" w:bidi="ar-SA"/>
               </w:rPr>
               <w:t>Min</w:t>
             </w:r>
             <w:r>
               <w:rPr>
-                <w:rStyle w:val="FootnoteAnchor"/>
+                <w:rStyle w:val="Richiamoallanotaapidipagina"/>
                 <w:rFonts w:eastAsia="Calibri" w:cs=""/>
                 <w:b/>
                 <w:kern w:val="0"/>
                 <w:sz w:val="22"/>
                 <w:szCs w:val="22"/>
+                <w:shd w:fill="auto" w:val="clear"/>
                 <w:lang w:eastAsia="en-US" w:bidi="ar-SA"/>
               </w:rPr>
               <w:footnoteReference w:id="6"/>
@@ -676,12 +1027,13 @@
           <w:p>
             <w:pPr>
               <w:pStyle w:val="Normal"/>
-              <w:widowControl/>
+              <w:widowControl w:val="false"/>
+              <w:suppressAutoHyphens w:val="true"/>
               <w:spacing w:before="0" w:after="0"/>
               <w:jc w:val="left"/>
               <w:rPr>
-                <w:b/>
-                <w:b/>
+                <w:highlight w:val="none"/>
+                <w:shd w:fill="auto" w:val="clear"/>
               </w:rPr>
             </w:pPr>
             <w:r>
@@ -691,6 +1043,7 @@
                 <w:kern w:val="0"/>
                 <w:sz w:val="22"/>
                 <w:szCs w:val="22"/>
+                <w:shd w:fill="auto" w:val="clear"/>
                 <w:lang w:eastAsia="en-US" w:bidi="ar-SA"/>
               </w:rPr>
               <w:t>Max</w:t>
@@ -702,22 +1055,19 @@
         <w:trPr/>
         <w:tc>
           <w:tcPr>
-            <w:tcW w:w="2886" w:type="dxa"/>
+            <w:tcW w:w="2885" w:type="dxa"/>
             <w:tcBorders/>
           </w:tcPr>
           <w:p>
             <w:pPr>
               <w:pStyle w:val="Normal"/>
-              <w:widowControl/>
+              <w:widowControl w:val="false"/>
+              <w:suppressAutoHyphens w:val="true"/>
               <w:spacing w:before="0" w:after="0"/>
               <w:jc w:val="left"/>
               <w:rPr>
-                <w:rFonts w:ascii="Consolas" w:hAnsi="Consolas" w:eastAsia="Calibri" w:cs=""/>
-                <w:kern w:val="0"/>
-                <w:sz w:val="22"/>
-                <w:szCs w:val="22"/>
-                <w:shd w:fill="00A933" w:val="clear"/>
-                <w:lang w:eastAsia="en-US" w:bidi="ar-SA"/>
+                <w:highlight w:val="none"/>
+                <w:shd w:fill="auto" w:val="clear"/>
               </w:rPr>
             </w:pPr>
             <w:r>
@@ -726,53 +1076,28 @@
                 <w:kern w:val="0"/>
                 <w:sz w:val="22"/>
                 <w:szCs w:val="22"/>
-                <w:shd w:fill="00A933" w:val="clear"/>
+                <w:shd w:fill="auto" w:val="clear"/>
                 <w:lang w:eastAsia="en-US" w:bidi="ar-SA"/>
               </w:rPr>
-              <w:t>ThrottlePedalPosition</w:t>
-            </w:r>
-            <w:r>
-              <w:rPr>
-                <w:rFonts w:eastAsia="Calibri" w:cs="" w:ascii="Consolas" w:hAnsi="Consolas"/>
-                <w:kern w:val="0"/>
-                <w:sz w:val="22"/>
-                <w:szCs w:val="22"/>
-                <w:shd w:fill="00A933" w:val="clear"/>
-                <w:lang w:eastAsia="en-US" w:bidi="ar-SA"/>
-              </w:rPr>
-              <w:t>Raw</w:t>
-            </w:r>
-            <w:r>
-              <w:rPr>
-                <w:rFonts w:eastAsia="Calibri" w:cs="" w:ascii="Consolas" w:hAnsi="Consolas"/>
-                <w:kern w:val="0"/>
-                <w:sz w:val="22"/>
-                <w:szCs w:val="22"/>
-                <w:shd w:fill="00A933" w:val="clear"/>
-                <w:lang w:eastAsia="en-US" w:bidi="ar-SA"/>
-              </w:rPr>
-              <w:t xml:space="preserve"> (A4)</w:t>
+              <w:t>ThrottlePedalPositionRaw (A4)</w:t>
             </w:r>
           </w:p>
         </w:tc>
         <w:tc>
           <w:tcPr>
-            <w:tcW w:w="936" w:type="dxa"/>
+            <w:tcW w:w="937" w:type="dxa"/>
             <w:tcBorders/>
           </w:tcPr>
           <w:p>
             <w:pPr>
               <w:pStyle w:val="Normal"/>
-              <w:widowControl/>
+              <w:widowControl w:val="false"/>
+              <w:suppressAutoHyphens w:val="true"/>
               <w:spacing w:before="0" w:after="0"/>
               <w:jc w:val="left"/>
               <w:rPr>
-                <w:rFonts w:ascii="Calibri" w:hAnsi="Calibri" w:eastAsia="Calibri" w:cs=""/>
-                <w:kern w:val="0"/>
-                <w:sz w:val="22"/>
-                <w:szCs w:val="22"/>
-                <w:shd w:fill="00A933" w:val="clear"/>
-                <w:lang w:eastAsia="en-US" w:bidi="ar-SA"/>
+                <w:highlight w:val="none"/>
+                <w:shd w:fill="auto" w:val="clear"/>
               </w:rPr>
             </w:pPr>
             <w:r>
@@ -781,32 +1106,10 @@
                 <w:kern w:val="0"/>
                 <w:sz w:val="22"/>
                 <w:szCs w:val="22"/>
-                <w:shd w:fill="00A933" w:val="clear"/>
+                <w:shd w:fill="auto" w:val="clear"/>
                 <w:lang w:eastAsia="en-US" w:bidi="ar-SA"/>
               </w:rPr>
-              <w:t>Volt/</w:t>
-            </w:r>
-            <w:r>
-              <w:rPr>
-                <w:rFonts w:eastAsia="Calibri" w:cs=""/>
-                <w:kern w:val="0"/>
-                <w:sz w:val="22"/>
-                <w:szCs w:val="22"/>
-                <w:shd w:fill="00A933" w:val="clear"/>
-                <w:lang w:eastAsia="en-US" w:bidi="ar-SA"/>
-              </w:rPr>
-              <w:t>10</w:t>
-            </w:r>
-            <w:r>
-              <w:rPr>
-                <w:rFonts w:eastAsia="Calibri" w:cs=""/>
-                <w:kern w:val="0"/>
-                <w:sz w:val="22"/>
-                <w:szCs w:val="22"/>
-                <w:shd w:fill="00A933" w:val="clear"/>
-                <w:lang w:eastAsia="en-US" w:bidi="ar-SA"/>
-              </w:rPr>
-              <w:t>bit</w:t>
+              <w:t>Volt/10bit</w:t>
             </w:r>
           </w:p>
         </w:tc>
@@ -818,16 +1121,13 @@
           <w:p>
             <w:pPr>
               <w:pStyle w:val="Normal"/>
-              <w:widowControl/>
+              <w:widowControl w:val="false"/>
+              <w:suppressAutoHyphens w:val="true"/>
               <w:spacing w:before="0" w:after="0"/>
               <w:jc w:val="left"/>
               <w:rPr>
-                <w:rFonts w:ascii="Calibri" w:hAnsi="Calibri" w:eastAsia="Calibri" w:cs=""/>
-                <w:kern w:val="0"/>
-                <w:sz w:val="22"/>
-                <w:szCs w:val="22"/>
-                <w:shd w:fill="00A933" w:val="clear"/>
-                <w:lang w:val="en-US" w:eastAsia="en-US" w:bidi="ar-SA"/>
+                <w:highlight w:val="none"/>
+                <w:shd w:fill="auto" w:val="clear"/>
               </w:rPr>
             </w:pPr>
             <w:r>
@@ -836,7 +1136,7 @@
                 <w:kern w:val="0"/>
                 <w:sz w:val="22"/>
                 <w:szCs w:val="22"/>
-                <w:shd w:fill="00A933" w:val="clear"/>
+                <w:shd w:fill="auto" w:val="clear"/>
                 <w:lang w:val="en-US" w:eastAsia="en-US" w:bidi="ar-SA"/>
               </w:rPr>
               <w:t>AI</w:t>
@@ -851,16 +1151,13 @@
           <w:p>
             <w:pPr>
               <w:pStyle w:val="Normal"/>
-              <w:widowControl/>
+              <w:widowControl w:val="false"/>
+              <w:suppressAutoHyphens w:val="true"/>
               <w:spacing w:before="0" w:after="0"/>
               <w:jc w:val="left"/>
               <w:rPr>
-                <w:rFonts w:ascii="Calibri" w:hAnsi="Calibri" w:eastAsia="Calibri" w:cs=""/>
-                <w:kern w:val="0"/>
-                <w:sz w:val="22"/>
-                <w:szCs w:val="22"/>
-                <w:shd w:fill="00A933" w:val="clear"/>
-                <w:lang w:eastAsia="en-US" w:bidi="ar-SA"/>
+                <w:highlight w:val="none"/>
+                <w:shd w:fill="auto" w:val="clear"/>
               </w:rPr>
             </w:pPr>
             <w:r>
@@ -869,7 +1166,7 @@
                 <w:kern w:val="0"/>
                 <w:sz w:val="22"/>
                 <w:szCs w:val="22"/>
-                <w:shd w:fill="00A933" w:val="clear"/>
+                <w:shd w:fill="auto" w:val="clear"/>
                 <w:lang w:eastAsia="en-US" w:bidi="ar-SA"/>
               </w:rPr>
               <w:t>A4/921</w:t>
@@ -884,16 +1181,13 @@
           <w:p>
             <w:pPr>
               <w:pStyle w:val="Normal"/>
-              <w:widowControl/>
+              <w:widowControl w:val="false"/>
+              <w:suppressAutoHyphens w:val="true"/>
               <w:spacing w:before="0" w:after="0"/>
               <w:jc w:val="left"/>
               <w:rPr>
-                <w:rFonts w:ascii="Calibri" w:hAnsi="Calibri" w:eastAsia="Calibri" w:cs=""/>
-                <w:kern w:val="0"/>
-                <w:sz w:val="22"/>
-                <w:szCs w:val="22"/>
-                <w:shd w:fill="00A933" w:val="clear"/>
-                <w:lang w:eastAsia="en-US" w:bidi="ar-SA"/>
+                <w:highlight w:val="none"/>
+                <w:shd w:fill="auto" w:val="clear"/>
               </w:rPr>
             </w:pPr>
             <w:r>
@@ -902,7 +1196,7 @@
                 <w:kern w:val="0"/>
                 <w:sz w:val="22"/>
                 <w:szCs w:val="22"/>
-                <w:shd w:fill="00A933" w:val="clear"/>
+                <w:shd w:fill="auto" w:val="clear"/>
                 <w:lang w:eastAsia="en-US" w:bidi="ar-SA"/>
               </w:rPr>
               <w:t>0</w:t>
@@ -917,16 +1211,13 @@
           <w:p>
             <w:pPr>
               <w:pStyle w:val="Normal"/>
-              <w:widowControl/>
+              <w:widowControl w:val="false"/>
+              <w:suppressAutoHyphens w:val="true"/>
               <w:spacing w:before="0" w:after="0"/>
               <w:jc w:val="left"/>
               <w:rPr>
-                <w:rFonts w:ascii="Calibri" w:hAnsi="Calibri" w:eastAsia="Calibri" w:cs=""/>
-                <w:kern w:val="0"/>
-                <w:sz w:val="22"/>
-                <w:szCs w:val="22"/>
-                <w:shd w:fill="00A933" w:val="clear"/>
-                <w:lang w:eastAsia="en-US" w:bidi="ar-SA"/>
+                <w:highlight w:val="none"/>
+                <w:shd w:fill="auto" w:val="clear"/>
               </w:rPr>
             </w:pPr>
             <w:r>
@@ -935,7 +1226,7 @@
                 <w:kern w:val="0"/>
                 <w:sz w:val="22"/>
                 <w:szCs w:val="22"/>
-                <w:shd w:fill="00A933" w:val="clear"/>
+                <w:shd w:fill="auto" w:val="clear"/>
                 <w:lang w:eastAsia="en-US" w:bidi="ar-SA"/>
               </w:rPr>
               <w:t>1023</w:t>
@@ -949,7 +1240,7 @@
         </w:trPr>
         <w:tc>
           <w:tcPr>
-            <w:tcW w:w="2886" w:type="dxa"/>
+            <w:tcW w:w="2885" w:type="dxa"/>
             <w:tcBorders>
               <w:top w:val="nil"/>
             </w:tcBorders>
@@ -957,16 +1248,13 @@
           <w:p>
             <w:pPr>
               <w:pStyle w:val="Normal"/>
-              <w:widowControl/>
+              <w:widowControl w:val="false"/>
+              <w:suppressAutoHyphens w:val="true"/>
               <w:spacing w:before="0" w:after="0"/>
               <w:jc w:val="left"/>
               <w:rPr>
-                <w:rFonts w:ascii="Consolas" w:hAnsi="Consolas" w:eastAsia="Calibri" w:cs=""/>
-                <w:kern w:val="0"/>
-                <w:sz w:val="22"/>
-                <w:szCs w:val="22"/>
-                <w:shd w:fill="00A933" w:val="clear"/>
-                <w:lang w:eastAsia="en-US" w:bidi="ar-SA"/>
+                <w:highlight w:val="none"/>
+                <w:shd w:fill="auto" w:val="clear"/>
               </w:rPr>
             </w:pPr>
             <w:r>
@@ -975,7 +1263,7 @@
                 <w:kern w:val="0"/>
                 <w:sz w:val="22"/>
                 <w:szCs w:val="22"/>
-                <w:shd w:fill="00A933" w:val="clear"/>
+                <w:shd w:fill="auto" w:val="clear"/>
                 <w:lang w:eastAsia="en-US" w:bidi="ar-SA"/>
               </w:rPr>
               <w:t>BrakePedalPressedRaw (D8)</w:t>
@@ -984,7 +1272,7 @@
         </w:tc>
         <w:tc>
           <w:tcPr>
-            <w:tcW w:w="936" w:type="dxa"/>
+            <w:tcW w:w="937" w:type="dxa"/>
             <w:tcBorders>
               <w:top w:val="nil"/>
             </w:tcBorders>
@@ -992,16 +1280,13 @@
           <w:p>
             <w:pPr>
               <w:pStyle w:val="Normal"/>
-              <w:widowControl/>
+              <w:widowControl w:val="false"/>
+              <w:suppressAutoHyphens w:val="true"/>
               <w:spacing w:before="0" w:after="0"/>
               <w:jc w:val="left"/>
               <w:rPr>
-                <w:rFonts w:ascii="Calibri" w:hAnsi="Calibri" w:eastAsia="Calibri" w:cs=""/>
-                <w:kern w:val="0"/>
-                <w:sz w:val="22"/>
-                <w:szCs w:val="22"/>
-                <w:shd w:fill="00A933" w:val="clear"/>
-                <w:lang w:eastAsia="en-US" w:bidi="ar-SA"/>
+                <w:highlight w:val="none"/>
+                <w:shd w:fill="auto" w:val="clear"/>
               </w:rPr>
             </w:pPr>
             <w:r>
@@ -1010,7 +1295,7 @@
                 <w:kern w:val="0"/>
                 <w:sz w:val="22"/>
                 <w:szCs w:val="22"/>
-                <w:shd w:fill="00A933" w:val="clear"/>
+                <w:shd w:fill="auto" w:val="clear"/>
                 <w:lang w:eastAsia="en-US" w:bidi="ar-SA"/>
               </w:rPr>
               <w:t>No</w:t>
@@ -1027,16 +1312,13 @@
           <w:p>
             <w:pPr>
               <w:pStyle w:val="Normal"/>
-              <w:widowControl/>
+              <w:widowControl w:val="false"/>
+              <w:suppressAutoHyphens w:val="true"/>
               <w:spacing w:before="0" w:after="0"/>
               <w:jc w:val="left"/>
               <w:rPr>
-                <w:rFonts w:ascii="Calibri" w:hAnsi="Calibri" w:eastAsia="Calibri" w:cs=""/>
-                <w:kern w:val="0"/>
-                <w:sz w:val="22"/>
-                <w:szCs w:val="22"/>
-                <w:shd w:fill="00A933" w:val="clear"/>
-                <w:lang w:val="en-US" w:eastAsia="en-US" w:bidi="ar-SA"/>
+                <w:highlight w:val="none"/>
+                <w:shd w:fill="auto" w:val="clear"/>
               </w:rPr>
             </w:pPr>
             <w:r>
@@ -1045,7 +1327,7 @@
                 <w:kern w:val="0"/>
                 <w:sz w:val="22"/>
                 <w:szCs w:val="22"/>
-                <w:shd w:fill="00A933" w:val="clear"/>
+                <w:shd w:fill="auto" w:val="clear"/>
                 <w:lang w:val="en-US" w:eastAsia="en-US" w:bidi="ar-SA"/>
               </w:rPr>
               <w:t>DI</w:t>
@@ -1062,16 +1344,13 @@
           <w:p>
             <w:pPr>
               <w:pStyle w:val="Normal"/>
-              <w:widowControl/>
+              <w:widowControl w:val="false"/>
+              <w:suppressAutoHyphens w:val="true"/>
               <w:spacing w:before="0" w:after="0"/>
               <w:jc w:val="left"/>
               <w:rPr>
-                <w:rFonts w:ascii="Calibri" w:hAnsi="Calibri" w:eastAsia="Calibri" w:cs=""/>
-                <w:kern w:val="0"/>
-                <w:sz w:val="22"/>
-                <w:szCs w:val="22"/>
-                <w:shd w:fill="00A933" w:val="clear"/>
-                <w:lang w:eastAsia="en-US" w:bidi="ar-SA"/>
+                <w:highlight w:val="none"/>
+                <w:shd w:fill="auto" w:val="clear"/>
               </w:rPr>
             </w:pPr>
             <w:r>
@@ -1080,7 +1359,7 @@
                 <w:kern w:val="0"/>
                 <w:sz w:val="22"/>
                 <w:szCs w:val="22"/>
-                <w:shd w:fill="00A933" w:val="clear"/>
+                <w:shd w:fill="auto" w:val="clear"/>
                 <w:lang w:eastAsia="en-US" w:bidi="ar-SA"/>
               </w:rPr>
               <w:t>No</w:t>
@@ -1097,16 +1376,13 @@
           <w:p>
             <w:pPr>
               <w:pStyle w:val="Normal"/>
-              <w:widowControl/>
+              <w:widowControl w:val="false"/>
+              <w:suppressAutoHyphens w:val="true"/>
               <w:spacing w:before="0" w:after="0"/>
               <w:jc w:val="left"/>
               <w:rPr>
-                <w:rFonts w:ascii="Calibri" w:hAnsi="Calibri" w:eastAsia="Calibri" w:cs=""/>
-                <w:kern w:val="0"/>
-                <w:sz w:val="22"/>
-                <w:szCs w:val="22"/>
-                <w:shd w:fill="00A933" w:val="clear"/>
-                <w:lang w:eastAsia="en-US" w:bidi="ar-SA"/>
+                <w:highlight w:val="none"/>
+                <w:shd w:fill="auto" w:val="clear"/>
               </w:rPr>
             </w:pPr>
             <w:r>
@@ -1115,7 +1391,7 @@
                 <w:kern w:val="0"/>
                 <w:sz w:val="22"/>
                 <w:szCs w:val="22"/>
-                <w:shd w:fill="00A933" w:val="clear"/>
+                <w:shd w:fill="auto" w:val="clear"/>
                 <w:lang w:eastAsia="en-US" w:bidi="ar-SA"/>
               </w:rPr>
               <w:t>0</w:t>
@@ -1132,16 +1408,13 @@
           <w:p>
             <w:pPr>
               <w:pStyle w:val="Normal"/>
-              <w:widowControl/>
+              <w:widowControl w:val="false"/>
+              <w:suppressAutoHyphens w:val="true"/>
               <w:spacing w:before="0" w:after="0"/>
               <w:jc w:val="left"/>
               <w:rPr>
-                <w:rFonts w:ascii="Calibri" w:hAnsi="Calibri" w:eastAsia="Calibri" w:cs=""/>
-                <w:kern w:val="0"/>
-                <w:sz w:val="22"/>
-                <w:szCs w:val="22"/>
-                <w:shd w:fill="00A933" w:val="clear"/>
-                <w:lang w:eastAsia="en-US" w:bidi="ar-SA"/>
+                <w:highlight w:val="none"/>
+                <w:shd w:fill="auto" w:val="clear"/>
               </w:rPr>
             </w:pPr>
             <w:r>
@@ -1150,7 +1423,7 @@
                 <w:kern w:val="0"/>
                 <w:sz w:val="22"/>
                 <w:szCs w:val="22"/>
-                <w:shd w:fill="00A933" w:val="clear"/>
+                <w:shd w:fill="auto" w:val="clear"/>
                 <w:lang w:eastAsia="en-US" w:bidi="ar-SA"/>
               </w:rPr>
               <w:t>1</w:t>
@@ -1164,7 +1437,7 @@
         </w:trPr>
         <w:tc>
           <w:tcPr>
-            <w:tcW w:w="2886" w:type="dxa"/>
+            <w:tcW w:w="2885" w:type="dxa"/>
             <w:tcBorders>
               <w:top w:val="nil"/>
             </w:tcBorders>
@@ -1172,16 +1445,13 @@
           <w:p>
             <w:pPr>
               <w:pStyle w:val="Normal"/>
-              <w:widowControl/>
+              <w:widowControl w:val="false"/>
+              <w:suppressAutoHyphens w:val="true"/>
               <w:spacing w:before="0" w:after="0"/>
               <w:jc w:val="left"/>
               <w:rPr>
-                <w:rFonts w:ascii="Consolas" w:hAnsi="Consolas" w:eastAsia="Calibri" w:cs=""/>
-                <w:kern w:val="0"/>
-                <w:sz w:val="22"/>
-                <w:szCs w:val="22"/>
-                <w:shd w:fill="00A933" w:val="clear"/>
-                <w:lang w:eastAsia="en-US" w:bidi="ar-SA"/>
+                <w:highlight w:val="none"/>
+                <w:shd w:fill="auto" w:val="clear"/>
               </w:rPr>
             </w:pPr>
             <w:r>
@@ -1190,7 +1460,7 @@
                 <w:kern w:val="0"/>
                 <w:sz w:val="22"/>
                 <w:szCs w:val="22"/>
-                <w:shd w:fill="00A933" w:val="clear"/>
+                <w:shd w:fill="auto" w:val="clear"/>
                 <w:lang w:eastAsia="en-US" w:bidi="ar-SA"/>
               </w:rPr>
               <w:t>AutomaticTransmissionSelectorStateRaw(A3)</w:t>
@@ -1199,7 +1469,7 @@
         </w:tc>
         <w:tc>
           <w:tcPr>
-            <w:tcW w:w="936" w:type="dxa"/>
+            <w:tcW w:w="937" w:type="dxa"/>
             <w:tcBorders>
               <w:top w:val="nil"/>
             </w:tcBorders>
@@ -1207,16 +1477,13 @@
           <w:p>
             <w:pPr>
               <w:pStyle w:val="Normal"/>
-              <w:widowControl/>
+              <w:widowControl w:val="false"/>
+              <w:suppressAutoHyphens w:val="true"/>
               <w:spacing w:before="0" w:after="0"/>
               <w:jc w:val="left"/>
               <w:rPr>
-                <w:rFonts w:ascii="Calibri" w:hAnsi="Calibri" w:eastAsia="Calibri" w:cs=""/>
-                <w:kern w:val="0"/>
-                <w:sz w:val="22"/>
-                <w:szCs w:val="22"/>
-                <w:shd w:fill="00A933" w:val="clear"/>
-                <w:lang w:eastAsia="en-US" w:bidi="ar-SA"/>
+                <w:highlight w:val="none"/>
+                <w:shd w:fill="auto" w:val="clear"/>
               </w:rPr>
             </w:pPr>
             <w:r>
@@ -1225,32 +1492,10 @@
                 <w:kern w:val="0"/>
                 <w:sz w:val="22"/>
                 <w:szCs w:val="22"/>
-                <w:shd w:fill="00A933" w:val="clear"/>
+                <w:shd w:fill="auto" w:val="clear"/>
                 <w:lang w:eastAsia="en-US" w:bidi="ar-SA"/>
               </w:rPr>
-              <w:t>Volt/</w:t>
-            </w:r>
-            <w:r>
-              <w:rPr>
-                <w:rFonts w:eastAsia="Calibri" w:cs=""/>
-                <w:kern w:val="0"/>
-                <w:sz w:val="22"/>
-                <w:szCs w:val="22"/>
-                <w:shd w:fill="00A933" w:val="clear"/>
-                <w:lang w:eastAsia="en-US" w:bidi="ar-SA"/>
-              </w:rPr>
-              <w:t>10</w:t>
-            </w:r>
-            <w:r>
-              <w:rPr>
-                <w:rFonts w:eastAsia="Calibri" w:cs=""/>
-                <w:kern w:val="0"/>
-                <w:sz w:val="22"/>
-                <w:szCs w:val="22"/>
-                <w:shd w:fill="00A933" w:val="clear"/>
-                <w:lang w:eastAsia="en-US" w:bidi="ar-SA"/>
-              </w:rPr>
-              <w:t>bit</w:t>
+              <w:t>Volt/10bit</w:t>
             </w:r>
           </w:p>
         </w:tc>
@@ -1264,16 +1509,13 @@
           <w:p>
             <w:pPr>
               <w:pStyle w:val="Normal"/>
-              <w:widowControl/>
+              <w:widowControl w:val="false"/>
+              <w:suppressAutoHyphens w:val="true"/>
               <w:spacing w:before="0" w:after="0"/>
               <w:jc w:val="left"/>
               <w:rPr>
-                <w:rFonts w:ascii="Calibri" w:hAnsi="Calibri" w:eastAsia="Calibri" w:cs=""/>
-                <w:kern w:val="0"/>
-                <w:sz w:val="22"/>
-                <w:szCs w:val="22"/>
-                <w:shd w:fill="00A933" w:val="clear"/>
-                <w:lang w:val="en-US" w:eastAsia="en-US" w:bidi="ar-SA"/>
+                <w:highlight w:val="none"/>
+                <w:shd w:fill="auto" w:val="clear"/>
               </w:rPr>
             </w:pPr>
             <w:r>
@@ -1282,7 +1524,7 @@
                 <w:kern w:val="0"/>
                 <w:sz w:val="22"/>
                 <w:szCs w:val="22"/>
-                <w:shd w:fill="00A933" w:val="clear"/>
+                <w:shd w:fill="auto" w:val="clear"/>
                 <w:lang w:val="en-US" w:eastAsia="en-US" w:bidi="ar-SA"/>
               </w:rPr>
               <w:t>AI</w:t>
@@ -1299,16 +1541,13 @@
           <w:p>
             <w:pPr>
               <w:pStyle w:val="Normal"/>
-              <w:widowControl/>
+              <w:widowControl w:val="false"/>
+              <w:suppressAutoHyphens w:val="true"/>
               <w:spacing w:before="0" w:after="0"/>
               <w:jc w:val="left"/>
               <w:rPr>
-                <w:rFonts w:ascii="Calibri" w:hAnsi="Calibri" w:eastAsia="Calibri" w:cs=""/>
-                <w:kern w:val="0"/>
-                <w:sz w:val="22"/>
-                <w:szCs w:val="22"/>
-                <w:shd w:fill="00A933" w:val="clear"/>
-                <w:lang w:eastAsia="en-US" w:bidi="ar-SA"/>
+                <w:highlight w:val="none"/>
+                <w:shd w:fill="auto" w:val="clear"/>
               </w:rPr>
             </w:pPr>
             <w:r>
@@ -1317,7 +1556,7 @@
                 <w:kern w:val="0"/>
                 <w:sz w:val="22"/>
                 <w:szCs w:val="22"/>
-                <w:shd w:fill="00A933" w:val="clear"/>
+                <w:shd w:fill="auto" w:val="clear"/>
                 <w:lang w:eastAsia="en-US" w:bidi="ar-SA"/>
               </w:rPr>
               <w:t>floor(A3/204.6)</w:t>
@@ -1334,16 +1573,13 @@
           <w:p>
             <w:pPr>
               <w:pStyle w:val="Normal"/>
-              <w:widowControl/>
+              <w:widowControl w:val="false"/>
+              <w:suppressAutoHyphens w:val="true"/>
               <w:spacing w:before="0" w:after="0"/>
               <w:jc w:val="left"/>
               <w:rPr>
-                <w:rFonts w:ascii="Calibri" w:hAnsi="Calibri" w:eastAsia="Calibri" w:cs=""/>
-                <w:kern w:val="0"/>
-                <w:sz w:val="22"/>
-                <w:szCs w:val="22"/>
-                <w:shd w:fill="00A933" w:val="clear"/>
-                <w:lang w:eastAsia="en-US" w:bidi="ar-SA"/>
+                <w:highlight w:val="none"/>
+                <w:shd w:fill="auto" w:val="clear"/>
               </w:rPr>
             </w:pPr>
             <w:r>
@@ -1352,7 +1588,7 @@
                 <w:kern w:val="0"/>
                 <w:sz w:val="22"/>
                 <w:szCs w:val="22"/>
-                <w:shd w:fill="00A933" w:val="clear"/>
+                <w:shd w:fill="auto" w:val="clear"/>
                 <w:lang w:eastAsia="en-US" w:bidi="ar-SA"/>
               </w:rPr>
               <w:t>0</w:t>
@@ -1369,16 +1605,13 @@
           <w:p>
             <w:pPr>
               <w:pStyle w:val="Normal"/>
-              <w:widowControl/>
+              <w:widowControl w:val="false"/>
+              <w:suppressAutoHyphens w:val="true"/>
               <w:spacing w:before="0" w:after="0"/>
               <w:jc w:val="left"/>
               <w:rPr>
-                <w:rFonts w:ascii="Calibri" w:hAnsi="Calibri" w:eastAsia="Calibri" w:cs=""/>
-                <w:kern w:val="0"/>
-                <w:sz w:val="22"/>
-                <w:szCs w:val="22"/>
-                <w:shd w:fill="00A933" w:val="clear"/>
-                <w:lang w:eastAsia="en-US" w:bidi="ar-SA"/>
+                <w:highlight w:val="none"/>
+                <w:shd w:fill="auto" w:val="clear"/>
               </w:rPr>
             </w:pPr>
             <w:r>
@@ -1387,7 +1620,7 @@
                 <w:kern w:val="0"/>
                 <w:sz w:val="22"/>
                 <w:szCs w:val="22"/>
-                <w:shd w:fill="00A933" w:val="clear"/>
+                <w:shd w:fill="auto" w:val="clear"/>
                 <w:lang w:eastAsia="en-US" w:bidi="ar-SA"/>
               </w:rPr>
               <w:t>1023</w:t>
@@ -1401,7 +1634,7 @@
         </w:trPr>
         <w:tc>
           <w:tcPr>
-            <w:tcW w:w="2886" w:type="dxa"/>
+            <w:tcW w:w="2885" w:type="dxa"/>
             <w:tcBorders>
               <w:top w:val="nil"/>
             </w:tcBorders>
@@ -1409,16 +1642,13 @@
           <w:p>
             <w:pPr>
               <w:pStyle w:val="Normal"/>
-              <w:widowControl/>
+              <w:widowControl w:val="false"/>
+              <w:suppressAutoHyphens w:val="true"/>
               <w:spacing w:before="0" w:after="0"/>
               <w:jc w:val="left"/>
               <w:rPr>
-                <w:rFonts w:ascii="Consolas" w:hAnsi="Consolas" w:eastAsia="Calibri" w:cs=""/>
-                <w:kern w:val="0"/>
-                <w:sz w:val="22"/>
-                <w:szCs w:val="22"/>
-                <w:shd w:fill="00A933" w:val="clear"/>
-                <w:lang w:eastAsia="en-US" w:bidi="ar-SA"/>
+                <w:highlight w:val="none"/>
+                <w:shd w:fill="auto" w:val="clear"/>
               </w:rPr>
             </w:pPr>
             <w:r>
@@ -1427,7 +1657,7 @@
                 <w:kern w:val="0"/>
                 <w:sz w:val="22"/>
                 <w:szCs w:val="22"/>
-                <w:shd w:fill="00A933" w:val="clear"/>
+                <w:shd w:fill="auto" w:val="clear"/>
                 <w:lang w:eastAsia="en-US" w:bidi="ar-SA"/>
               </w:rPr>
               <w:t>VehicleSpeedRaw(A2)</w:t>
@@ -1436,7 +1666,7 @@
         </w:tc>
         <w:tc>
           <w:tcPr>
-            <w:tcW w:w="936" w:type="dxa"/>
+            <w:tcW w:w="937" w:type="dxa"/>
             <w:tcBorders>
               <w:top w:val="nil"/>
             </w:tcBorders>
@@ -1444,16 +1674,13 @@
           <w:p>
             <w:pPr>
               <w:pStyle w:val="Normal"/>
-              <w:widowControl/>
+              <w:widowControl w:val="false"/>
+              <w:suppressAutoHyphens w:val="true"/>
               <w:spacing w:before="0" w:after="0"/>
               <w:jc w:val="left"/>
               <w:rPr>
-                <w:rFonts w:ascii="Calibri" w:hAnsi="Calibri" w:eastAsia="Calibri" w:cs=""/>
-                <w:kern w:val="0"/>
-                <w:sz w:val="22"/>
-                <w:szCs w:val="22"/>
-                <w:shd w:fill="00A933" w:val="clear"/>
-                <w:lang w:eastAsia="en-US" w:bidi="ar-SA"/>
+                <w:highlight w:val="none"/>
+                <w:shd w:fill="auto" w:val="clear"/>
               </w:rPr>
             </w:pPr>
             <w:r>
@@ -1462,32 +1689,10 @@
                 <w:kern w:val="0"/>
                 <w:sz w:val="22"/>
                 <w:szCs w:val="22"/>
-                <w:shd w:fill="00A933" w:val="clear"/>
+                <w:shd w:fill="auto" w:val="clear"/>
                 <w:lang w:eastAsia="en-US" w:bidi="ar-SA"/>
               </w:rPr>
-              <w:t>Volt/</w:t>
-            </w:r>
-            <w:r>
-              <w:rPr>
-                <w:rFonts w:eastAsia="Calibri" w:cs=""/>
-                <w:kern w:val="0"/>
-                <w:sz w:val="22"/>
-                <w:szCs w:val="22"/>
-                <w:shd w:fill="00A933" w:val="clear"/>
-                <w:lang w:eastAsia="en-US" w:bidi="ar-SA"/>
-              </w:rPr>
-              <w:t>10</w:t>
-            </w:r>
-            <w:r>
-              <w:rPr>
-                <w:rFonts w:eastAsia="Calibri" w:cs=""/>
-                <w:kern w:val="0"/>
-                <w:sz w:val="22"/>
-                <w:szCs w:val="22"/>
-                <w:shd w:fill="00A933" w:val="clear"/>
-                <w:lang w:eastAsia="en-US" w:bidi="ar-SA"/>
-              </w:rPr>
-              <w:t>bit</w:t>
+              <w:t>Volt/10bit</w:t>
             </w:r>
           </w:p>
         </w:tc>
@@ -1501,16 +1706,13 @@
           <w:p>
             <w:pPr>
               <w:pStyle w:val="Normal"/>
-              <w:widowControl/>
+              <w:widowControl w:val="false"/>
+              <w:suppressAutoHyphens w:val="true"/>
               <w:spacing w:before="0" w:after="0"/>
               <w:jc w:val="left"/>
               <w:rPr>
-                <w:rFonts w:ascii="Calibri" w:hAnsi="Calibri" w:eastAsia="Calibri" w:cs=""/>
-                <w:kern w:val="0"/>
-                <w:sz w:val="22"/>
-                <w:szCs w:val="22"/>
-                <w:shd w:fill="00A933" w:val="clear"/>
-                <w:lang w:val="en-US" w:eastAsia="en-US" w:bidi="ar-SA"/>
+                <w:highlight w:val="none"/>
+                <w:shd w:fill="auto" w:val="clear"/>
               </w:rPr>
             </w:pPr>
             <w:r>
@@ -1519,7 +1721,7 @@
                 <w:kern w:val="0"/>
                 <w:sz w:val="22"/>
                 <w:szCs w:val="22"/>
-                <w:shd w:fill="00A933" w:val="clear"/>
+                <w:shd w:fill="auto" w:val="clear"/>
                 <w:lang w:val="en-US" w:eastAsia="en-US" w:bidi="ar-SA"/>
               </w:rPr>
               <w:t>AI</w:t>
@@ -1536,16 +1738,13 @@
           <w:p>
             <w:pPr>
               <w:pStyle w:val="Normal"/>
-              <w:widowControl/>
+              <w:widowControl w:val="false"/>
+              <w:suppressAutoHyphens w:val="true"/>
               <w:spacing w:before="0" w:after="0"/>
               <w:jc w:val="left"/>
               <w:rPr>
-                <w:rFonts w:ascii="Calibri" w:hAnsi="Calibri" w:eastAsia="Calibri" w:cs=""/>
-                <w:kern w:val="0"/>
-                <w:sz w:val="22"/>
-                <w:szCs w:val="22"/>
-                <w:shd w:fill="00A933" w:val="clear"/>
-                <w:lang w:eastAsia="en-US" w:bidi="ar-SA"/>
+                <w:highlight w:val="none"/>
+                <w:shd w:fill="auto" w:val="clear"/>
               </w:rPr>
             </w:pPr>
             <w:r>
@@ -1554,7 +1753,7 @@
                 <w:kern w:val="0"/>
                 <w:sz w:val="22"/>
                 <w:szCs w:val="22"/>
-                <w:shd w:fill="00A933" w:val="clear"/>
+                <w:shd w:fill="auto" w:val="clear"/>
                 <w:lang w:eastAsia="en-US" w:bidi="ar-SA"/>
               </w:rPr>
               <w:t>A2/3 - 60</w:t>
@@ -1571,16 +1770,13 @@
           <w:p>
             <w:pPr>
               <w:pStyle w:val="Normal"/>
-              <w:widowControl/>
+              <w:widowControl w:val="false"/>
+              <w:suppressAutoHyphens w:val="true"/>
               <w:spacing w:before="0" w:after="0"/>
               <w:jc w:val="left"/>
               <w:rPr>
-                <w:rFonts w:ascii="Calibri" w:hAnsi="Calibri" w:eastAsia="Calibri" w:cs=""/>
-                <w:kern w:val="0"/>
-                <w:sz w:val="22"/>
-                <w:szCs w:val="22"/>
-                <w:shd w:fill="00A933" w:val="clear"/>
-                <w:lang w:eastAsia="en-US" w:bidi="ar-SA"/>
+                <w:highlight w:val="none"/>
+                <w:shd w:fill="auto" w:val="clear"/>
               </w:rPr>
             </w:pPr>
             <w:r>
@@ -1589,7 +1785,7 @@
                 <w:kern w:val="0"/>
                 <w:sz w:val="22"/>
                 <w:szCs w:val="22"/>
-                <w:shd w:fill="00A933" w:val="clear"/>
+                <w:shd w:fill="auto" w:val="clear"/>
                 <w:lang w:eastAsia="en-US" w:bidi="ar-SA"/>
               </w:rPr>
               <w:t>0</w:t>
@@ -1606,16 +1802,13 @@
           <w:p>
             <w:pPr>
               <w:pStyle w:val="Normal"/>
-              <w:widowControl/>
+              <w:widowControl w:val="false"/>
+              <w:suppressAutoHyphens w:val="true"/>
               <w:spacing w:before="0" w:after="0"/>
               <w:jc w:val="left"/>
               <w:rPr>
-                <w:rFonts w:ascii="Calibri" w:hAnsi="Calibri" w:eastAsia="Calibri" w:cs=""/>
-                <w:kern w:val="0"/>
-                <w:sz w:val="22"/>
-                <w:szCs w:val="22"/>
-                <w:shd w:fill="00A933" w:val="clear"/>
-                <w:lang w:eastAsia="en-US" w:bidi="ar-SA"/>
+                <w:highlight w:val="none"/>
+                <w:shd w:fill="auto" w:val="clear"/>
               </w:rPr>
             </w:pPr>
             <w:r>
@@ -1624,7 +1817,7 @@
                 <w:kern w:val="0"/>
                 <w:sz w:val="22"/>
                 <w:szCs w:val="22"/>
-                <w:shd w:fill="00A933" w:val="clear"/>
+                <w:shd w:fill="auto" w:val="clear"/>
                 <w:lang w:eastAsia="en-US" w:bidi="ar-SA"/>
               </w:rPr>
               <w:t>1023</w:t>
@@ -1638,7 +1831,7 @@
         </w:trPr>
         <w:tc>
           <w:tcPr>
-            <w:tcW w:w="2886" w:type="dxa"/>
+            <w:tcW w:w="2885" w:type="dxa"/>
             <w:tcBorders>
               <w:top w:val="nil"/>
             </w:tcBorders>
@@ -1646,16 +1839,13 @@
           <w:p>
             <w:pPr>
               <w:pStyle w:val="Normal"/>
-              <w:widowControl/>
+              <w:widowControl w:val="false"/>
+              <w:suppressAutoHyphens w:val="true"/>
               <w:spacing w:before="0" w:after="0"/>
               <w:jc w:val="left"/>
               <w:rPr>
-                <w:rFonts w:ascii="Consolas" w:hAnsi="Consolas" w:eastAsia="Calibri" w:cs=""/>
-                <w:kern w:val="0"/>
-                <w:sz w:val="22"/>
-                <w:szCs w:val="22"/>
-                <w:shd w:fill="00A933" w:val="clear"/>
-                <w:lang w:eastAsia="en-US" w:bidi="ar-SA"/>
+                <w:highlight w:val="none"/>
+                <w:shd w:fill="auto" w:val="clear"/>
               </w:rPr>
             </w:pPr>
             <w:r>
@@ -1664,7 +1854,7 @@
                 <w:kern w:val="0"/>
                 <w:sz w:val="22"/>
                 <w:szCs w:val="22"/>
-                <w:shd w:fill="00A933" w:val="clear"/>
+                <w:shd w:fill="auto" w:val="clear"/>
                 <w:lang w:eastAsia="en-US" w:bidi="ar-SA"/>
               </w:rPr>
               <w:t>TorqueRequestRaw(D3)</w:t>
@@ -1673,7 +1863,7 @@
         </w:tc>
         <w:tc>
           <w:tcPr>
-            <w:tcW w:w="936" w:type="dxa"/>
+            <w:tcW w:w="937" w:type="dxa"/>
             <w:tcBorders>
               <w:top w:val="nil"/>
             </w:tcBorders>
@@ -1681,16 +1871,13 @@
           <w:p>
             <w:pPr>
               <w:pStyle w:val="Normal"/>
-              <w:widowControl/>
+              <w:widowControl w:val="false"/>
+              <w:suppressAutoHyphens w:val="true"/>
               <w:spacing w:before="0" w:after="0"/>
               <w:jc w:val="left"/>
               <w:rPr>
-                <w:rFonts w:ascii="Calibri" w:hAnsi="Calibri" w:eastAsia="Calibri" w:cs=""/>
-                <w:kern w:val="0"/>
-                <w:sz w:val="22"/>
-                <w:szCs w:val="22"/>
-                <w:shd w:fill="00A933" w:val="clear"/>
-                <w:lang w:eastAsia="en-US" w:bidi="ar-SA"/>
+                <w:highlight w:val="none"/>
+                <w:shd w:fill="auto" w:val="clear"/>
               </w:rPr>
             </w:pPr>
             <w:r>
@@ -1699,21 +1886,10 @@
                 <w:kern w:val="0"/>
                 <w:sz w:val="22"/>
                 <w:szCs w:val="22"/>
-                <w:shd w:fill="00A933" w:val="clear"/>
+                <w:shd w:fill="auto" w:val="clear"/>
                 <w:lang w:eastAsia="en-US" w:bidi="ar-SA"/>
               </w:rPr>
-              <w:t>Volt/8</w:t>
-            </w:r>
-            <w:r>
-              <w:rPr>
-                <w:rFonts w:eastAsia="Calibri" w:cs=""/>
-                <w:kern w:val="0"/>
-                <w:sz w:val="22"/>
-                <w:szCs w:val="22"/>
-                <w:shd w:fill="00A933" w:val="clear"/>
-                <w:lang w:eastAsia="en-US" w:bidi="ar-SA"/>
-              </w:rPr>
-              <w:t>bit</w:t>
+              <w:t>Volt/8bit</w:t>
             </w:r>
           </w:p>
         </w:tc>
@@ -1727,16 +1903,13 @@
           <w:p>
             <w:pPr>
               <w:pStyle w:val="Normal"/>
-              <w:widowControl/>
+              <w:widowControl w:val="false"/>
+              <w:suppressAutoHyphens w:val="true"/>
               <w:spacing w:before="0" w:after="0"/>
               <w:jc w:val="left"/>
               <w:rPr>
-                <w:rFonts w:ascii="Calibri" w:hAnsi="Calibri" w:eastAsia="Calibri" w:cs=""/>
-                <w:kern w:val="0"/>
-                <w:sz w:val="22"/>
-                <w:szCs w:val="22"/>
-                <w:shd w:fill="00A933" w:val="clear"/>
-                <w:lang w:val="en-US" w:eastAsia="en-US" w:bidi="ar-SA"/>
+                <w:highlight w:val="none"/>
+                <w:shd w:fill="auto" w:val="clear"/>
               </w:rPr>
             </w:pPr>
             <w:r>
@@ -1745,7 +1918,7 @@
                 <w:kern w:val="0"/>
                 <w:sz w:val="22"/>
                 <w:szCs w:val="22"/>
-                <w:shd w:fill="00A933" w:val="clear"/>
+                <w:shd w:fill="auto" w:val="clear"/>
                 <w:lang w:val="en-US" w:eastAsia="en-US" w:bidi="ar-SA"/>
               </w:rPr>
               <w:t>DO(PWM)</w:t>
@@ -1762,16 +1935,13 @@
           <w:p>
             <w:pPr>
               <w:pStyle w:val="Normal"/>
-              <w:widowControl/>
+              <w:widowControl w:val="false"/>
+              <w:suppressAutoHyphens w:val="true"/>
               <w:spacing w:before="0" w:after="0"/>
               <w:jc w:val="left"/>
               <w:rPr>
-                <w:rFonts w:ascii="Calibri" w:hAnsi="Calibri" w:eastAsia="Calibri" w:cs=""/>
-                <w:kern w:val="0"/>
-                <w:sz w:val="22"/>
-                <w:szCs w:val="22"/>
-                <w:shd w:fill="00A933" w:val="clear"/>
-                <w:lang w:eastAsia="en-US" w:bidi="ar-SA"/>
+                <w:highlight w:val="none"/>
+                <w:shd w:fill="auto" w:val="clear"/>
               </w:rPr>
             </w:pPr>
             <w:r>
@@ -1780,7 +1950,7 @@
                 <w:kern w:val="0"/>
                 <w:sz w:val="22"/>
                 <w:szCs w:val="22"/>
-                <w:shd w:fill="00A933" w:val="clear"/>
+                <w:shd w:fill="auto" w:val="clear"/>
                 <w:lang w:eastAsia="en-US" w:bidi="ar-SA"/>
               </w:rPr>
               <w:t>(TorqueRequest+40)*2.125</w:t>
@@ -1797,16 +1967,13 @@
           <w:p>
             <w:pPr>
               <w:pStyle w:val="Normal"/>
-              <w:widowControl/>
+              <w:widowControl w:val="false"/>
+              <w:suppressAutoHyphens w:val="true"/>
               <w:spacing w:before="0" w:after="0"/>
               <w:jc w:val="left"/>
               <w:rPr>
-                <w:rFonts w:ascii="Calibri" w:hAnsi="Calibri" w:eastAsia="Calibri" w:cs=""/>
-                <w:kern w:val="0"/>
-                <w:sz w:val="22"/>
-                <w:szCs w:val="22"/>
-                <w:shd w:fill="00A933" w:val="clear"/>
-                <w:lang w:eastAsia="en-US" w:bidi="ar-SA"/>
+                <w:highlight w:val="none"/>
+                <w:shd w:fill="auto" w:val="clear"/>
               </w:rPr>
             </w:pPr>
             <w:r>
@@ -1815,7 +1982,7 @@
                 <w:kern w:val="0"/>
                 <w:sz w:val="22"/>
                 <w:szCs w:val="22"/>
-                <w:shd w:fill="00A933" w:val="clear"/>
+                <w:shd w:fill="auto" w:val="clear"/>
                 <w:lang w:eastAsia="en-US" w:bidi="ar-SA"/>
               </w:rPr>
               <w:t>0</w:t>
@@ -1832,16 +1999,13 @@
           <w:p>
             <w:pPr>
               <w:pStyle w:val="Normal"/>
-              <w:widowControl/>
+              <w:widowControl w:val="false"/>
+              <w:suppressAutoHyphens w:val="true"/>
               <w:spacing w:before="0" w:after="0"/>
               <w:jc w:val="left"/>
               <w:rPr>
-                <w:rFonts w:ascii="Calibri" w:hAnsi="Calibri" w:eastAsia="Calibri" w:cs=""/>
-                <w:kern w:val="0"/>
-                <w:sz w:val="22"/>
-                <w:szCs w:val="22"/>
-                <w:shd w:fill="00A933" w:val="clear"/>
-                <w:lang w:eastAsia="en-US" w:bidi="ar-SA"/>
+                <w:highlight w:val="none"/>
+                <w:shd w:fill="auto" w:val="clear"/>
               </w:rPr>
             </w:pPr>
             <w:r>
@@ -1850,7 +2014,7 @@
                 <w:kern w:val="0"/>
                 <w:sz w:val="22"/>
                 <w:szCs w:val="22"/>
-                <w:shd w:fill="00A933" w:val="clear"/>
+                <w:shd w:fill="auto" w:val="clear"/>
                 <w:lang w:eastAsia="en-US" w:bidi="ar-SA"/>
               </w:rPr>
               <w:t>255</w:t>
@@ -1864,7 +2028,7 @@
         </w:trPr>
         <w:tc>
           <w:tcPr>
-            <w:tcW w:w="2886" w:type="dxa"/>
+            <w:tcW w:w="2885" w:type="dxa"/>
             <w:tcBorders>
               <w:top w:val="nil"/>
             </w:tcBorders>
@@ -1872,16 +2036,13 @@
           <w:p>
             <w:pPr>
               <w:pStyle w:val="Normal"/>
-              <w:widowControl/>
+              <w:widowControl w:val="false"/>
+              <w:suppressAutoHyphens w:val="true"/>
               <w:spacing w:before="0" w:after="0"/>
               <w:jc w:val="left"/>
               <w:rPr>
-                <w:rFonts w:ascii="Consolas" w:hAnsi="Consolas" w:eastAsia="Calibri" w:cs=""/>
-                <w:kern w:val="0"/>
-                <w:sz w:val="22"/>
-                <w:szCs w:val="22"/>
-                <w:shd w:fill="00A933" w:val="clear"/>
-                <w:lang w:eastAsia="en-US" w:bidi="ar-SA"/>
+                <w:highlight w:val="none"/>
+                <w:shd w:fill="auto" w:val="clear"/>
               </w:rPr>
             </w:pPr>
             <w:r>
@@ -1890,7 +2051,7 @@
                 <w:kern w:val="0"/>
                 <w:sz w:val="22"/>
                 <w:szCs w:val="22"/>
-                <w:shd w:fill="00A933" w:val="clear"/>
+                <w:shd w:fill="auto" w:val="clear"/>
                 <w:lang w:eastAsia="en-US" w:bidi="ar-SA"/>
               </w:rPr>
               <w:t>AutomaticTransmissionStateRaw(D9)</w:t>
@@ -1899,7 +2060,7 @@
         </w:tc>
         <w:tc>
           <w:tcPr>
-            <w:tcW w:w="936" w:type="dxa"/>
+            <w:tcW w:w="937" w:type="dxa"/>
             <w:tcBorders>
               <w:top w:val="nil"/>
             </w:tcBorders>
@@ -1907,16 +2068,13 @@
           <w:p>
             <w:pPr>
               <w:pStyle w:val="Normal"/>
-              <w:widowControl/>
+              <w:widowControl w:val="false"/>
+              <w:suppressAutoHyphens w:val="true"/>
               <w:spacing w:before="0" w:after="0"/>
               <w:jc w:val="left"/>
               <w:rPr>
-                <w:rFonts w:ascii="Calibri" w:hAnsi="Calibri" w:eastAsia="Calibri" w:cs=""/>
-                <w:kern w:val="0"/>
-                <w:sz w:val="22"/>
-                <w:szCs w:val="22"/>
-                <w:shd w:fill="00A933" w:val="clear"/>
-                <w:lang w:eastAsia="en-US" w:bidi="ar-SA"/>
+                <w:highlight w:val="none"/>
+                <w:shd w:fill="auto" w:val="clear"/>
               </w:rPr>
             </w:pPr>
             <w:r>
@@ -1925,7 +2083,7 @@
                 <w:kern w:val="0"/>
                 <w:sz w:val="22"/>
                 <w:szCs w:val="22"/>
-                <w:shd w:fill="00A933" w:val="clear"/>
+                <w:shd w:fill="auto" w:val="clear"/>
                 <w:lang w:eastAsia="en-US" w:bidi="ar-SA"/>
               </w:rPr>
               <w:t>Volt/8bit</w:t>
@@ -1942,16 +2100,13 @@
           <w:p>
             <w:pPr>
               <w:pStyle w:val="Normal"/>
-              <w:widowControl/>
+              <w:widowControl w:val="false"/>
+              <w:suppressAutoHyphens w:val="true"/>
               <w:spacing w:before="0" w:after="0"/>
               <w:jc w:val="left"/>
               <w:rPr>
-                <w:rFonts w:ascii="Calibri" w:hAnsi="Calibri" w:eastAsia="Calibri" w:cs=""/>
-                <w:kern w:val="0"/>
-                <w:sz w:val="22"/>
-                <w:szCs w:val="22"/>
-                <w:shd w:fill="00A933" w:val="clear"/>
-                <w:lang w:val="en-US" w:eastAsia="en-US" w:bidi="ar-SA"/>
+                <w:highlight w:val="none"/>
+                <w:shd w:fill="auto" w:val="clear"/>
               </w:rPr>
             </w:pPr>
             <w:r>
@@ -1960,7 +2115,7 @@
                 <w:kern w:val="0"/>
                 <w:sz w:val="22"/>
                 <w:szCs w:val="22"/>
-                <w:shd w:fill="00A933" w:val="clear"/>
+                <w:shd w:fill="auto" w:val="clear"/>
                 <w:lang w:val="en-US" w:eastAsia="en-US" w:bidi="ar-SA"/>
               </w:rPr>
               <w:t>DO(PWM)</w:t>
@@ -1977,16 +2132,13 @@
           <w:p>
             <w:pPr>
               <w:pStyle w:val="Normal"/>
-              <w:widowControl/>
+              <w:widowControl w:val="false"/>
+              <w:suppressAutoHyphens w:val="true"/>
               <w:spacing w:before="0" w:after="0"/>
               <w:jc w:val="left"/>
               <w:rPr>
-                <w:rFonts w:ascii="Calibri" w:hAnsi="Calibri" w:eastAsia="Calibri" w:cs=""/>
-                <w:kern w:val="0"/>
-                <w:sz w:val="22"/>
-                <w:szCs w:val="22"/>
-                <w:shd w:fill="00A933" w:val="clear"/>
-                <w:lang w:eastAsia="en-US" w:bidi="ar-SA"/>
+                <w:highlight w:val="none"/>
+                <w:shd w:fill="auto" w:val="clear"/>
               </w:rPr>
             </w:pPr>
             <w:r>
@@ -1995,7 +2147,7 @@
                 <w:kern w:val="0"/>
                 <w:sz w:val="22"/>
                 <w:szCs w:val="22"/>
-                <w:shd w:fill="00A933" w:val="clear"/>
+                <w:shd w:fill="auto" w:val="clear"/>
                 <w:lang w:eastAsia="en-US" w:bidi="ar-SA"/>
               </w:rPr>
               <w:t>(State*51)+10</w:t>
@@ -2012,16 +2164,13 @@
           <w:p>
             <w:pPr>
               <w:pStyle w:val="Normal"/>
-              <w:widowControl/>
+              <w:widowControl w:val="false"/>
+              <w:suppressAutoHyphens w:val="true"/>
               <w:spacing w:before="0" w:after="0"/>
               <w:jc w:val="left"/>
               <w:rPr>
-                <w:rFonts w:ascii="Calibri" w:hAnsi="Calibri" w:eastAsia="Calibri" w:cs=""/>
-                <w:kern w:val="0"/>
-                <w:sz w:val="22"/>
-                <w:szCs w:val="22"/>
-                <w:shd w:fill="00A933" w:val="clear"/>
-                <w:lang w:eastAsia="en-US" w:bidi="ar-SA"/>
+                <w:highlight w:val="none"/>
+                <w:shd w:fill="auto" w:val="clear"/>
               </w:rPr>
             </w:pPr>
             <w:r>
@@ -2030,7 +2179,7 @@
                 <w:kern w:val="0"/>
                 <w:sz w:val="22"/>
                 <w:szCs w:val="22"/>
-                <w:shd w:fill="00A933" w:val="clear"/>
+                <w:shd w:fill="auto" w:val="clear"/>
                 <w:lang w:eastAsia="en-US" w:bidi="ar-SA"/>
               </w:rPr>
               <w:t>0</w:t>
@@ -2047,16 +2196,13 @@
           <w:p>
             <w:pPr>
               <w:pStyle w:val="Normal"/>
-              <w:widowControl/>
+              <w:widowControl w:val="false"/>
+              <w:suppressAutoHyphens w:val="true"/>
               <w:spacing w:before="0" w:after="0"/>
               <w:jc w:val="left"/>
               <w:rPr>
-                <w:rFonts w:ascii="Calibri" w:hAnsi="Calibri" w:eastAsia="Calibri" w:cs=""/>
-                <w:kern w:val="0"/>
-                <w:sz w:val="22"/>
-                <w:szCs w:val="22"/>
-                <w:shd w:fill="00A933" w:val="clear"/>
-                <w:lang w:eastAsia="en-US" w:bidi="ar-SA"/>
+                <w:highlight w:val="none"/>
+                <w:shd w:fill="auto" w:val="clear"/>
               </w:rPr>
             </w:pPr>
             <w:r>
@@ -2065,7 +2211,7 @@
                 <w:kern w:val="0"/>
                 <w:sz w:val="22"/>
                 <w:szCs w:val="22"/>
-                <w:shd w:fill="00A933" w:val="clear"/>
+                <w:shd w:fill="auto" w:val="clear"/>
                 <w:lang w:eastAsia="en-US" w:bidi="ar-SA"/>
               </w:rPr>
               <w:t>255</w:t>
@@ -2079,7 +2225,7 @@
         </w:trPr>
         <w:tc>
           <w:tcPr>
-            <w:tcW w:w="2886" w:type="dxa"/>
+            <w:tcW w:w="2885" w:type="dxa"/>
             <w:tcBorders>
               <w:top w:val="nil"/>
             </w:tcBorders>
@@ -2087,16 +2233,13 @@
           <w:p>
             <w:pPr>
               <w:pStyle w:val="Normal"/>
-              <w:widowControl/>
+              <w:widowControl w:val="false"/>
+              <w:suppressAutoHyphens w:val="true"/>
               <w:spacing w:before="0" w:after="0"/>
               <w:jc w:val="left"/>
               <w:rPr>
-                <w:rFonts w:ascii="Consolas" w:hAnsi="Consolas" w:eastAsia="Calibri" w:cs=""/>
-                <w:kern w:val="0"/>
-                <w:sz w:val="22"/>
-                <w:szCs w:val="22"/>
-                <w:shd w:fill="00A933" w:val="clear"/>
-                <w:lang w:eastAsia="en-US" w:bidi="ar-SA"/>
+                <w:highlight w:val="none"/>
+                <w:shd w:fill="auto" w:val="clear"/>
               </w:rPr>
             </w:pPr>
             <w:r>
@@ -2105,7 +2248,7 @@
                 <w:kern w:val="0"/>
                 <w:sz w:val="22"/>
                 <w:szCs w:val="22"/>
-                <w:shd w:fill="00A933" w:val="clear"/>
+                <w:shd w:fill="auto" w:val="clear"/>
                 <w:lang w:eastAsia="en-US" w:bidi="ar-SA"/>
               </w:rPr>
               <w:t>WarningStateRaw</w:t>
@@ -2114,7 +2257,7 @@
         </w:tc>
         <w:tc>
           <w:tcPr>
-            <w:tcW w:w="936" w:type="dxa"/>
+            <w:tcW w:w="937" w:type="dxa"/>
             <w:tcBorders>
               <w:top w:val="nil"/>
             </w:tcBorders>
@@ -2122,16 +2265,13 @@
           <w:p>
             <w:pPr>
               <w:pStyle w:val="Normal"/>
-              <w:widowControl/>
+              <w:widowControl w:val="false"/>
+              <w:suppressAutoHyphens w:val="true"/>
               <w:spacing w:before="0" w:after="0"/>
               <w:jc w:val="left"/>
               <w:rPr>
-                <w:rFonts w:ascii="Calibri" w:hAnsi="Calibri" w:eastAsia="Calibri" w:cs=""/>
-                <w:kern w:val="0"/>
-                <w:sz w:val="22"/>
-                <w:szCs w:val="22"/>
-                <w:shd w:fill="00A933" w:val="clear"/>
-                <w:lang w:eastAsia="en-US" w:bidi="ar-SA"/>
+                <w:highlight w:val="none"/>
+                <w:shd w:fill="auto" w:val="clear"/>
               </w:rPr>
             </w:pPr>
             <w:r>
@@ -2140,7 +2280,7 @@
                 <w:kern w:val="0"/>
                 <w:sz w:val="22"/>
                 <w:szCs w:val="22"/>
-                <w:shd w:fill="00A933" w:val="clear"/>
+                <w:shd w:fill="auto" w:val="clear"/>
                 <w:lang w:eastAsia="en-US" w:bidi="ar-SA"/>
               </w:rPr>
               <w:t>No</w:t>
@@ -2157,16 +2297,13 @@
           <w:p>
             <w:pPr>
               <w:pStyle w:val="Normal"/>
-              <w:widowControl/>
+              <w:widowControl w:val="false"/>
+              <w:suppressAutoHyphens w:val="true"/>
               <w:spacing w:before="0" w:after="0"/>
               <w:jc w:val="left"/>
               <w:rPr>
-                <w:rFonts w:ascii="Calibri" w:hAnsi="Calibri" w:eastAsia="Calibri" w:cs=""/>
-                <w:kern w:val="0"/>
-                <w:sz w:val="22"/>
-                <w:szCs w:val="22"/>
-                <w:shd w:fill="00A933" w:val="clear"/>
-                <w:lang w:val="en-US" w:eastAsia="en-US" w:bidi="ar-SA"/>
+                <w:highlight w:val="none"/>
+                <w:shd w:fill="auto" w:val="clear"/>
               </w:rPr>
             </w:pPr>
             <w:r>
@@ -2175,7 +2312,7 @@
                 <w:kern w:val="0"/>
                 <w:sz w:val="22"/>
                 <w:szCs w:val="22"/>
-                <w:shd w:fill="00A933" w:val="clear"/>
+                <w:shd w:fill="auto" w:val="clear"/>
                 <w:lang w:val="en-US" w:eastAsia="en-US" w:bidi="ar-SA"/>
               </w:rPr>
               <w:t>DO</w:t>
@@ -2192,16 +2329,13 @@
           <w:p>
             <w:pPr>
               <w:pStyle w:val="Normal"/>
-              <w:widowControl/>
+              <w:widowControl w:val="false"/>
+              <w:suppressAutoHyphens w:val="true"/>
               <w:spacing w:before="0" w:after="0"/>
               <w:jc w:val="left"/>
               <w:rPr>
-                <w:rFonts w:ascii="Calibri" w:hAnsi="Calibri" w:eastAsia="Calibri" w:cs=""/>
-                <w:kern w:val="0"/>
-                <w:sz w:val="22"/>
-                <w:szCs w:val="22"/>
-                <w:shd w:fill="00A933" w:val="clear"/>
-                <w:lang w:eastAsia="en-US" w:bidi="ar-SA"/>
+                <w:highlight w:val="none"/>
+                <w:shd w:fill="auto" w:val="clear"/>
               </w:rPr>
             </w:pPr>
             <w:r>
@@ -2210,7 +2344,7 @@
                 <w:kern w:val="0"/>
                 <w:sz w:val="22"/>
                 <w:szCs w:val="22"/>
-                <w:shd w:fill="00A933" w:val="clear"/>
+                <w:shd w:fill="auto" w:val="clear"/>
                 <w:lang w:eastAsia="en-US" w:bidi="ar-SA"/>
               </w:rPr>
               <w:t>No</w:t>
@@ -2227,16 +2361,13 @@
           <w:p>
             <w:pPr>
               <w:pStyle w:val="Normal"/>
-              <w:widowControl/>
+              <w:widowControl w:val="false"/>
+              <w:suppressAutoHyphens w:val="true"/>
               <w:spacing w:before="0" w:after="0"/>
               <w:jc w:val="left"/>
               <w:rPr>
-                <w:rFonts w:ascii="Calibri" w:hAnsi="Calibri" w:eastAsia="Calibri" w:cs=""/>
-                <w:kern w:val="0"/>
-                <w:sz w:val="22"/>
-                <w:szCs w:val="22"/>
-                <w:shd w:fill="00A933" w:val="clear"/>
-                <w:lang w:eastAsia="en-US" w:bidi="ar-SA"/>
+                <w:highlight w:val="none"/>
+                <w:shd w:fill="auto" w:val="clear"/>
               </w:rPr>
             </w:pPr>
             <w:r>
@@ -2245,7 +2376,7 @@
                 <w:kern w:val="0"/>
                 <w:sz w:val="22"/>
                 <w:szCs w:val="22"/>
-                <w:shd w:fill="00A933" w:val="clear"/>
+                <w:shd w:fill="auto" w:val="clear"/>
                 <w:lang w:eastAsia="en-US" w:bidi="ar-SA"/>
               </w:rPr>
               <w:t>0</w:t>
@@ -2262,16 +2393,13 @@
           <w:p>
             <w:pPr>
               <w:pStyle w:val="Normal"/>
-              <w:widowControl/>
+              <w:widowControl w:val="false"/>
+              <w:suppressAutoHyphens w:val="true"/>
               <w:spacing w:before="0" w:after="0"/>
               <w:jc w:val="left"/>
               <w:rPr>
-                <w:rFonts w:ascii="Calibri" w:hAnsi="Calibri" w:eastAsia="Calibri" w:cs=""/>
-                <w:kern w:val="0"/>
-                <w:sz w:val="22"/>
-                <w:szCs w:val="22"/>
-                <w:shd w:fill="00A933" w:val="clear"/>
-                <w:lang w:eastAsia="en-US" w:bidi="ar-SA"/>
+                <w:highlight w:val="none"/>
+                <w:shd w:fill="auto" w:val="clear"/>
               </w:rPr>
             </w:pPr>
             <w:r>
@@ -2280,7 +2408,7 @@
                 <w:kern w:val="0"/>
                 <w:sz w:val="22"/>
                 <w:szCs w:val="22"/>
-                <w:shd w:fill="00A933" w:val="clear"/>
+                <w:shd w:fill="auto" w:val="clear"/>
                 <w:lang w:eastAsia="en-US" w:bidi="ar-SA"/>
               </w:rPr>
               <w:t>1</w:t>
@@ -2296,12 +2424,15 @@
           <w:i/>
           <w:i/>
           <w:iCs/>
-        </w:rPr>
-      </w:pPr>
-      <w:r>
-        <w:rPr>
-          <w:i/>
-          <w:iCs/>
+          <w:highlight w:val="none"/>
+          <w:shd w:fill="auto" w:val="clear"/>
+        </w:rPr>
+      </w:pPr>
+      <w:r>
+        <w:rPr>
+          <w:i/>
+          <w:iCs/>
+          <w:shd w:fill="auto" w:val="clear"/>
         </w:rPr>
       </w:r>
     </w:p>
@@ -2309,17 +2440,15 @@
       <w:pPr>
         <w:pStyle w:val="Normal"/>
         <w:rPr>
-          <w:i/>
-          <w:i/>
-          <w:iCs/>
-          <w:shd w:fill="00A933" w:val="clear"/>
-        </w:rPr>
-      </w:pPr>
-      <w:r>
-        <w:rPr>
-          <w:i/>
-          <w:iCs/>
-          <w:shd w:fill="00A933" w:val="clear"/>
+          <w:highlight w:val="none"/>
+          <w:shd w:fill="auto" w:val="clear"/>
+        </w:rPr>
+      </w:pPr>
+      <w:r>
+        <w:rPr>
+          <w:i/>
+          <w:iCs/>
+          <w:shd w:fill="auto" w:val="clear"/>
         </w:rPr>
         <w:t>Notes:</w:t>
       </w:r>
@@ -2328,53 +2457,34 @@
       <w:pPr>
         <w:pStyle w:val="Normal"/>
         <w:rPr>
-          <w:i/>
-          <w:i/>
-          <w:iCs/>
-          <w:shd w:fill="00A933" w:val="clear"/>
-        </w:rPr>
-      </w:pPr>
-      <w:r>
-        <w:rPr>
-          <w:i/>
-          <w:iCs/>
-          <w:shd w:fill="00A933" w:val="clear"/>
-        </w:rPr>
-        <w:t>ThrottlePedalPositionRaw is assumed to be an analog measurement acquired from a sensor which operates between 0</w:t>
-      </w:r>
-      <w:r>
-        <w:rPr>
-          <w:i/>
-          <w:iCs/>
-          <w:shd w:fill="00A933" w:val="clear"/>
-        </w:rPr>
-        <w:t>V</w:t>
-      </w:r>
-      <w:r>
-        <w:rPr>
-          <w:i/>
-          <w:iCs/>
-          <w:shd w:fill="00A933" w:val="clear"/>
-        </w:rPr>
-        <w:t xml:space="preserve"> and 4.5V. If some error occurs, the output of such sensor will be greater than 4.5V. The conversion formula produces values greater than one in all the error cases so that the controller can detect the malfunction.  </w:t>
+          <w:highlight w:val="none"/>
+          <w:shd w:fill="auto" w:val="clear"/>
+        </w:rPr>
+      </w:pPr>
+      <w:r>
+        <w:rPr>
+          <w:i/>
+          <w:iCs/>
+          <w:shd w:fill="auto" w:val="clear"/>
+        </w:rPr>
+        <w:t xml:space="preserve">ThrottlePedalPositionRaw is assumed to be an analog measurement acquired from a sensor which operates between 0V and 4.5V. If some error occurs, the output of such sensor will be greater than 4.5V. The conversion formula produces values greater than one in all the error cases so that the controller can detect the malfunction.  </w:t>
       </w:r>
     </w:p>
     <w:p>
       <w:pPr>
         <w:pStyle w:val="Normal"/>
         <w:rPr>
-          <w:i/>
-          <w:i/>
-          <w:iCs/>
-          <w:shd w:fill="00A933" w:val="clear"/>
-        </w:rPr>
-      </w:pPr>
-      <w:r>
-        <w:rPr>
-          <w:i/>
-          <w:iCs/>
-          <w:shd w:fill="00A933" w:val="clear"/>
-        </w:rPr>
+          <w:highlight w:val="none"/>
+          <w:shd w:fill="auto" w:val="clear"/>
+        </w:rPr>
+      </w:pPr>
+      <w:r>
+        <w:rPr>
+          <w:i/>
+          <w:iCs/>
+          <w:shd w:fill="auto" w:val="clear"/>
+        </w:rPr>
+        <w:t>AutomaticTransmissionSelectorStateRaw is assumed to be an analog measurement acquired from a sensor wich operates between 0V and 5V. Each Volt corresponds to a state. 5V indicates a selector malfunction.</w:t>
       </w:r>
     </w:p>
     <w:p>
@@ -2384,58 +2494,43 @@
           <w:i/>
           <w:i/>
           <w:iCs/>
-          <w:shd w:fill="00A933" w:val="clear"/>
-        </w:rPr>
-      </w:pPr>
-      <w:r>
-        <w:rPr>
-          <w:i/>
-          <w:iCs/>
-          <w:shd w:fill="00A933" w:val="clear"/>
-        </w:rPr>
-        <w:t xml:space="preserve">AutomaticTransmissionSelectorStateRaw is assumed to be an analog measurement acquired from a sensor wich operates between 0V and </w:t>
-      </w:r>
-      <w:r>
-        <w:rPr>
-          <w:i/>
-          <w:iCs/>
-          <w:shd w:fill="00A933" w:val="clear"/>
-        </w:rPr>
-        <w:t>5</w:t>
-      </w:r>
-      <w:r>
-        <w:rPr>
-          <w:i/>
-          <w:iCs/>
-          <w:shd w:fill="00A933" w:val="clear"/>
-        </w:rPr>
-        <w:t xml:space="preserve">V. </w:t>
-      </w:r>
-      <w:r>
-        <w:rPr>
-          <w:i/>
-          <w:iCs/>
-          <w:shd w:fill="00A933" w:val="clear"/>
-        </w:rPr>
-        <w:t>Each Volt corresponds to a state. 5V indicates a selector malfunction.</w:t>
+          <w:highlight w:val="none"/>
+          <w:shd w:fill="auto" w:val="clear"/>
+        </w:rPr>
+      </w:pPr>
+      <w:r>
+        <w:rPr>
+          <w:i/>
+          <w:iCs/>
+          <w:shd w:fill="auto" w:val="clear"/>
+        </w:rPr>
       </w:r>
     </w:p>
     <w:p>
       <w:pPr>
         <w:pStyle w:val="Normal"/>
         <w:rPr>
-          <w:i/>
-          <w:i/>
-          <w:iCs/>
-          <w:shd w:fill="00A933" w:val="clear"/>
-        </w:rPr>
-      </w:pPr>
-      <w:r>
-        <w:rPr>
-          <w:i/>
-          <w:iCs/>
-          <w:shd w:fill="00A933" w:val="clear"/>
-        </w:rPr>
+          <w:highlight w:val="none"/>
+          <w:shd w:fill="auto" w:val="clear"/>
+        </w:rPr>
+      </w:pPr>
+      <w:r>
+        <w:rPr>
+          <w:i/>
+          <w:iCs/>
+          <w:shd w:fill="auto" w:val="clear"/>
+        </w:rPr>
+        <w:t>AutomaticTransmissionStateRaw is assumed to be fed into a Low pass filter network with losses. Therefore, in order to compensate the losses, an initial voltage bias of 10 Volt/8bit (0.2V) is applied.</w:t>
+      </w:r>
+    </w:p>
+    <w:p>
+      <w:pPr>
+        <w:pStyle w:val="Titolo1"/>
+        <w:rPr/>
+      </w:pPr>
+      <w:r>
+        <w:rPr/>
+        <w:t>Code generation for Arduino</w:t>
       </w:r>
     </w:p>
     <w:p>
@@ -2445,48 +2540,88 @@
           <w:i/>
           <w:i/>
           <w:iCs/>
-          <w:shd w:fill="00A933" w:val="clear"/>
-        </w:rPr>
-      </w:pPr>
-      <w:r>
-        <w:rPr>
-          <w:i/>
-          <w:iCs/>
-          <w:shd w:fill="00A933" w:val="clear"/>
-        </w:rPr>
-        <w:t>AutomaticTransmissionStateRaw is assumed to be fed into a Low pass filter network with losses. Therefore, in order to compensate the losses, an initial voltage bias of 10 Volt/8bit (0.2V) is applied.</w:t>
-      </w:r>
-    </w:p>
-    <w:p>
-      <w:pPr>
-        <w:pStyle w:val="Heading1"/>
-        <w:rPr/>
-      </w:pPr>
-      <w:r>
-        <w:rPr/>
-        <w:t>Code generation for Arduino</w:t>
+        </w:rPr>
+      </w:pPr>
+      <w:r>
+        <w:rPr>
+          <w:i/>
+          <w:iCs/>
+        </w:rPr>
+        <w:t>Step 1; Finishing all the charts make it ready to be generated..</w:t>
       </w:r>
     </w:p>
     <w:p>
       <w:pPr>
         <w:pStyle w:val="Normal"/>
-        <w:rPr>
-          <w:i/>
-          <w:i/>
-          <w:iCs/>
-        </w:rPr>
-      </w:pPr>
-      <w:r>
-        <w:rPr>
-          <w:i/>
-          <w:iCs/>
-        </w:rPr>
-        <w:t>[Please describe the steps to generate the Arduino firmware by means of the Simulink Support Package for Arduino Hardware]</w:t>
+        <w:jc w:val="center"/>
+        <w:rPr>
+          <w:rFonts w:ascii="Calibri Light" w:hAnsi="Calibri Light"/>
+          <w:i/>
+          <w:i/>
+          <w:iCs/>
+        </w:rPr>
+      </w:pPr>
+      <w:r>
+        <w:drawing>
+          <wp:anchor behindDoc="0" distT="0" distB="0" distL="0" distR="0" simplePos="0" locked="0" layoutInCell="0" allowOverlap="1" relativeHeight="2">
+            <wp:simplePos x="0" y="0"/>
+            <wp:positionH relativeFrom="column">
+              <wp:posOffset>161925</wp:posOffset>
+            </wp:positionH>
+            <wp:positionV relativeFrom="paragraph">
+              <wp:posOffset>47625</wp:posOffset>
+            </wp:positionV>
+            <wp:extent cx="5731510" cy="1716405"/>
+            <wp:effectExtent l="0" t="0" r="0" b="0"/>
+            <wp:wrapSquare wrapText="largest"/>
+            <wp:docPr id="4" name="Immagine1" descr=""/>
+            <wp:cNvGraphicFramePr>
+              <a:graphicFrameLocks xmlns:a="http://schemas.openxmlformats.org/drawingml/2006/main" noChangeAspect="1"/>
+            </wp:cNvGraphicFramePr>
+            <a:graphic xmlns:a="http://schemas.openxmlformats.org/drawingml/2006/main">
+              <a:graphicData uri="http://schemas.openxmlformats.org/drawingml/2006/picture">
+                <pic:pic xmlns:pic="http://schemas.openxmlformats.org/drawingml/2006/picture">
+                  <pic:nvPicPr>
+                    <pic:cNvPr id="4" name="Immagine1" descr=""/>
+                    <pic:cNvPicPr>
+                      <a:picLocks noChangeAspect="1" noChangeArrowheads="1"/>
+                    </pic:cNvPicPr>
+                  </pic:nvPicPr>
+                  <pic:blipFill>
+                    <a:blip r:embed="rId5"/>
+                    <a:srcRect l="0" t="0" r="0" b="3347"/>
+                    <a:stretch>
+                      <a:fillRect/>
+                    </a:stretch>
+                  </pic:blipFill>
+                  <pic:spPr bwMode="auto">
+                    <a:xfrm>
+                      <a:off x="0" y="0"/>
+                      <a:ext cx="5731510" cy="1716405"/>
+                    </a:xfrm>
+                    <a:prstGeom prst="rect">
+                      <a:avLst/>
+                    </a:prstGeom>
+                  </pic:spPr>
+                </pic:pic>
+              </a:graphicData>
+            </a:graphic>
+          </wp:anchor>
+        </w:drawing>
+      </w:r>
+      <w:r>
+        <w:rPr>
+          <w:rFonts w:ascii="Calibri Light" w:hAnsi="Calibri Light"/>
+          <w:i/>
+          <w:iCs/>
+        </w:rPr>
+        <w:t>Figure 2. Completed Algorithm of the One Pedal System</w:t>
       </w:r>
     </w:p>
     <w:p>
       <w:pPr>
         <w:pStyle w:val="Normal"/>
+        <w:jc w:val="center"/>
         <w:rPr>
           <w:i/>
           <w:i/>
@@ -2514,28 +2649,356 @@
           <w:i/>
           <w:iCs/>
         </w:rPr>
+        <w:t>Step 2; Entering on the controller and setting the hardware and code generation configuration parameters..</w:t>
       </w:r>
     </w:p>
     <w:p>
       <w:pPr>
         <w:pStyle w:val="Normal"/>
-        <w:rPr>
-          <w:i/>
-          <w:i/>
-          <w:iCs/>
-        </w:rPr>
-      </w:pPr>
-      <w:r>
-        <w:rPr>
-          <w:i/>
-          <w:iCs/>
-        </w:rPr>
-        <w:t>[screenshot of the controller model instrumented with the blocks of the Support Package for Arduino Hardware]</w:t>
-      </w:r>
-    </w:p>
-    <w:p>
-      <w:pPr>
-        <w:pStyle w:val="Heading1"/>
+        <w:jc w:val="center"/>
+        <w:rPr/>
+      </w:pPr>
+      <w:r>
+        <w:rPr>
+          <w:rFonts w:ascii="Calibri Light" w:hAnsi="Calibri Light"/>
+          <w:i/>
+          <w:iCs/>
+        </w:rPr>
+        <w:drawing>
+          <wp:anchor behindDoc="0" distT="0" distB="0" distL="0" distR="0" simplePos="0" locked="0" layoutInCell="0" allowOverlap="1" relativeHeight="3">
+            <wp:simplePos x="0" y="0"/>
+            <wp:positionH relativeFrom="column">
+              <wp:posOffset>984250</wp:posOffset>
+            </wp:positionH>
+            <wp:positionV relativeFrom="paragraph">
+              <wp:posOffset>74295</wp:posOffset>
+            </wp:positionV>
+            <wp:extent cx="3757295" cy="2058035"/>
+            <wp:effectExtent l="0" t="0" r="0" b="0"/>
+            <wp:wrapTopAndBottom/>
+            <wp:docPr id="5" name="Immagine2" descr=""/>
+            <wp:cNvGraphicFramePr>
+              <a:graphicFrameLocks xmlns:a="http://schemas.openxmlformats.org/drawingml/2006/main" noChangeAspect="1"/>
+            </wp:cNvGraphicFramePr>
+            <a:graphic xmlns:a="http://schemas.openxmlformats.org/drawingml/2006/main">
+              <a:graphicData uri="http://schemas.openxmlformats.org/drawingml/2006/picture">
+                <pic:pic xmlns:pic="http://schemas.openxmlformats.org/drawingml/2006/picture">
+                  <pic:nvPicPr>
+                    <pic:cNvPr id="5" name="Immagine2" descr=""/>
+                    <pic:cNvPicPr>
+                      <a:picLocks noChangeAspect="1" noChangeArrowheads="1"/>
+                    </pic:cNvPicPr>
+                  </pic:nvPicPr>
+                  <pic:blipFill>
+                    <a:blip r:embed="rId6"/>
+                    <a:stretch>
+                      <a:fillRect/>
+                    </a:stretch>
+                  </pic:blipFill>
+                  <pic:spPr bwMode="auto">
+                    <a:xfrm>
+                      <a:off x="0" y="0"/>
+                      <a:ext cx="3757295" cy="2058035"/>
+                    </a:xfrm>
+                    <a:prstGeom prst="rect">
+                      <a:avLst/>
+                    </a:prstGeom>
+                  </pic:spPr>
+                </pic:pic>
+              </a:graphicData>
+            </a:graphic>
+          </wp:anchor>
+        </w:drawing>
+        <w:t>Figure 2.1 Code Generation parameters</w:t>
+      </w:r>
+      <w:r>
+        <w:rPr/>
+        <w:drawing>
+          <wp:anchor behindDoc="0" distT="0" distB="0" distL="0" distR="0" simplePos="0" locked="0" layoutInCell="0" allowOverlap="1" relativeHeight="4">
+            <wp:simplePos x="0" y="0"/>
+            <wp:positionH relativeFrom="column">
+              <wp:posOffset>1002030</wp:posOffset>
+            </wp:positionH>
+            <wp:positionV relativeFrom="paragraph">
+              <wp:posOffset>2425065</wp:posOffset>
+            </wp:positionV>
+            <wp:extent cx="3707765" cy="1088390"/>
+            <wp:effectExtent l="0" t="0" r="0" b="0"/>
+            <wp:wrapSquare wrapText="largest"/>
+            <wp:docPr id="6" name="Immagine3" descr=""/>
+            <wp:cNvGraphicFramePr>
+              <a:graphicFrameLocks xmlns:a="http://schemas.openxmlformats.org/drawingml/2006/main" noChangeAspect="1"/>
+            </wp:cNvGraphicFramePr>
+            <a:graphic xmlns:a="http://schemas.openxmlformats.org/drawingml/2006/main">
+              <a:graphicData uri="http://schemas.openxmlformats.org/drawingml/2006/picture">
+                <pic:pic xmlns:pic="http://schemas.openxmlformats.org/drawingml/2006/picture">
+                  <pic:nvPicPr>
+                    <pic:cNvPr id="6" name="Immagine3" descr=""/>
+                    <pic:cNvPicPr>
+                      <a:picLocks noChangeAspect="1" noChangeArrowheads="1"/>
+                    </pic:cNvPicPr>
+                  </pic:nvPicPr>
+                  <pic:blipFill>
+                    <a:blip r:embed="rId7"/>
+                    <a:stretch>
+                      <a:fillRect/>
+                    </a:stretch>
+                  </pic:blipFill>
+                  <pic:spPr bwMode="auto">
+                    <a:xfrm>
+                      <a:off x="0" y="0"/>
+                      <a:ext cx="3707765" cy="1088390"/>
+                    </a:xfrm>
+                    <a:prstGeom prst="rect">
+                      <a:avLst/>
+                    </a:prstGeom>
+                  </pic:spPr>
+                </pic:pic>
+              </a:graphicData>
+            </a:graphic>
+          </wp:anchor>
+        </w:drawing>
+      </w:r>
+      <w:r>
+        <w:rPr/>
+        <w:br/>
+      </w:r>
+    </w:p>
+    <w:p>
+      <w:pPr>
+        <w:pStyle w:val="Normal"/>
+        <w:jc w:val="center"/>
+        <w:rPr/>
+      </w:pPr>
+      <w:r>
+        <w:rPr/>
+      </w:r>
+    </w:p>
+    <w:p>
+      <w:pPr>
+        <w:pStyle w:val="Normal"/>
+        <w:jc w:val="center"/>
+        <w:rPr/>
+      </w:pPr>
+      <w:r>
+        <w:rPr/>
+      </w:r>
+    </w:p>
+    <w:p>
+      <w:pPr>
+        <w:pStyle w:val="Normal"/>
+        <w:jc w:val="center"/>
+        <w:rPr/>
+      </w:pPr>
+      <w:r>
+        <w:rPr/>
+      </w:r>
+    </w:p>
+    <w:p>
+      <w:pPr>
+        <w:pStyle w:val="Normal"/>
+        <w:jc w:val="center"/>
+        <w:rPr/>
+      </w:pPr>
+      <w:r>
+        <w:rPr/>
+      </w:r>
+    </w:p>
+    <w:p>
+      <w:pPr>
+        <w:pStyle w:val="Normal"/>
+        <w:jc w:val="center"/>
+        <w:rPr/>
+      </w:pPr>
+      <w:r>
+        <w:rPr/>
+      </w:r>
+    </w:p>
+    <w:p>
+      <w:pPr>
+        <w:pStyle w:val="Normal"/>
+        <w:jc w:val="center"/>
+        <w:rPr/>
+      </w:pPr>
+      <w:r>
+        <w:rPr/>
+      </w:r>
+    </w:p>
+    <w:p>
+      <w:pPr>
+        <w:pStyle w:val="Normal"/>
+        <w:jc w:val="center"/>
+        <w:rPr>
+          <w:rFonts w:ascii="Calibri Light" w:hAnsi="Calibri Light"/>
+          <w:i/>
+          <w:i/>
+          <w:iCs/>
+        </w:rPr>
+      </w:pPr>
+      <w:r>
+        <w:rPr>
+          <w:rFonts w:ascii="Calibri Light" w:hAnsi="Calibri Light"/>
+          <w:i/>
+          <w:iCs/>
+        </w:rPr>
+        <w:t>Figure 2.2 Hardware Implementation parameters</w:t>
+      </w:r>
+    </w:p>
+    <w:p>
+      <w:pPr>
+        <w:pStyle w:val="Normal"/>
+        <w:rPr>
+          <w:i/>
+          <w:i/>
+          <w:iCs/>
+        </w:rPr>
+      </w:pPr>
+      <w:r>
+        <w:rPr>
+          <w:i/>
+          <w:iCs/>
+        </w:rPr>
+        <w:t>Step 3; Generating the code..</w:t>
+      </w:r>
+    </w:p>
+    <w:p>
+      <w:pPr>
+        <w:pStyle w:val="Normal"/>
+        <w:rPr>
+          <w:i/>
+          <w:i/>
+          <w:iCs/>
+        </w:rPr>
+      </w:pPr>
+      <w:r>
+        <w:rPr>
+          <w:i/>
+          <w:iCs/>
+        </w:rPr>
+      </w:r>
+    </w:p>
+    <w:p>
+      <w:pPr>
+        <w:pStyle w:val="Normal"/>
+        <w:jc w:val="center"/>
+        <w:rPr>
+          <w:rFonts w:ascii="Calibri Light" w:hAnsi="Calibri Light"/>
+          <w:i/>
+          <w:i/>
+          <w:iCs/>
+        </w:rPr>
+      </w:pPr>
+      <w:r>
+        <w:drawing>
+          <wp:anchor behindDoc="0" distT="0" distB="0" distL="0" distR="0" simplePos="0" locked="0" layoutInCell="0" allowOverlap="1" relativeHeight="5">
+            <wp:simplePos x="0" y="0"/>
+            <wp:positionH relativeFrom="column">
+              <wp:align>center</wp:align>
+            </wp:positionH>
+            <wp:positionV relativeFrom="paragraph">
+              <wp:posOffset>635</wp:posOffset>
+            </wp:positionV>
+            <wp:extent cx="5731510" cy="536575"/>
+            <wp:effectExtent l="0" t="0" r="0" b="0"/>
+            <wp:wrapSquare wrapText="largest"/>
+            <wp:docPr id="7" name="Immagine4" descr=""/>
+            <wp:cNvGraphicFramePr>
+              <a:graphicFrameLocks xmlns:a="http://schemas.openxmlformats.org/drawingml/2006/main" noChangeAspect="1"/>
+            </wp:cNvGraphicFramePr>
+            <a:graphic xmlns:a="http://schemas.openxmlformats.org/drawingml/2006/main">
+              <a:graphicData uri="http://schemas.openxmlformats.org/drawingml/2006/picture">
+                <pic:pic xmlns:pic="http://schemas.openxmlformats.org/drawingml/2006/picture">
+                  <pic:nvPicPr>
+                    <pic:cNvPr id="7" name="Immagine4" descr=""/>
+                    <pic:cNvPicPr>
+                      <a:picLocks noChangeAspect="1" noChangeArrowheads="1"/>
+                    </pic:cNvPicPr>
+                  </pic:nvPicPr>
+                  <pic:blipFill>
+                    <a:blip r:embed="rId8"/>
+                    <a:stretch>
+                      <a:fillRect/>
+                    </a:stretch>
+                  </pic:blipFill>
+                  <pic:spPr bwMode="auto">
+                    <a:xfrm>
+                      <a:off x="0" y="0"/>
+                      <a:ext cx="5731510" cy="536575"/>
+                    </a:xfrm>
+                    <a:prstGeom prst="rect">
+                      <a:avLst/>
+                    </a:prstGeom>
+                  </pic:spPr>
+                </pic:pic>
+              </a:graphicData>
+            </a:graphic>
+          </wp:anchor>
+        </w:drawing>
+      </w:r>
+      <w:r>
+        <w:rPr>
+          <w:rFonts w:ascii="Calibri Light" w:hAnsi="Calibri Light"/>
+          <w:i/>
+          <w:iCs/>
+        </w:rPr>
+        <w:t>Figure 2.3. Embedded Coder Interface</w:t>
+      </w:r>
+    </w:p>
+    <w:p>
+      <w:pPr>
+        <w:pStyle w:val="Normal"/>
+        <w:jc w:val="left"/>
+        <w:rPr>
+          <w:i/>
+          <w:i/>
+          <w:iCs/>
+        </w:rPr>
+      </w:pPr>
+      <w:r>
+        <w:rPr>
+          <w:i/>
+          <w:iCs/>
+        </w:rPr>
+        <w:t>Building the code from the Embedded Coder app and from the interface selecting the Build.</w:t>
+      </w:r>
+    </w:p>
+    <w:p>
+      <w:pPr>
+        <w:pStyle w:val="Normal"/>
+        <w:jc w:val="left"/>
+        <w:rPr>
+          <w:i/>
+          <w:i/>
+          <w:iCs/>
+        </w:rPr>
+      </w:pPr>
+      <w:r>
+        <w:rPr>
+          <w:i/>
+          <w:iCs/>
+        </w:rPr>
+      </w:r>
+    </w:p>
+    <w:p>
+      <w:pPr>
+        <w:pStyle w:val="Normal"/>
+        <w:jc w:val="left"/>
+        <w:rPr>
+          <w:i/>
+          <w:i/>
+          <w:iCs/>
+        </w:rPr>
+      </w:pPr>
+      <w:r>
+        <w:rPr>
+          <w:i/>
+          <w:iCs/>
+        </w:rPr>
+      </w:r>
+    </w:p>
+    <w:p>
+      <w:pPr>
+        <w:pStyle w:val="Titolo1"/>
         <w:rPr/>
       </w:pPr>
       <w:r>
@@ -2546,32 +3009,102 @@
     <w:p>
       <w:pPr>
         <w:pStyle w:val="Normal"/>
-        <w:rPr>
-          <w:i/>
-          <w:i/>
-          <w:iCs/>
-        </w:rPr>
-      </w:pPr>
-      <w:r>
-        <w:rPr>
-          <w:i/>
-          <w:iCs/>
-        </w:rPr>
-        <w:t>[screenshot of the harness implemented in SimulIDE]</w:t>
+        <w:jc w:val="center"/>
+        <w:rPr/>
+      </w:pPr>
+      <w:r>
+        <w:rPr/>
       </w:r>
     </w:p>
     <w:p>
       <w:pPr>
         <w:pStyle w:val="Normal"/>
-        <w:rPr/>
-      </w:pPr>
-      <w:r>
-        <w:rPr/>
-      </w:r>
-    </w:p>
-    <w:p>
-      <w:pPr>
-        <w:pStyle w:val="Heading2"/>
+        <w:jc w:val="center"/>
+        <w:rPr>
+          <w:rFonts w:ascii="Calibri Light" w:hAnsi="Calibri Light"/>
+          <w:i/>
+          <w:i/>
+          <w:iCs/>
+        </w:rPr>
+      </w:pPr>
+      <w:r>
+        <w:drawing>
+          <wp:anchor behindDoc="0" distT="0" distB="0" distL="0" distR="0" simplePos="0" locked="0" layoutInCell="0" allowOverlap="1" relativeHeight="9">
+            <wp:simplePos x="0" y="0"/>
+            <wp:positionH relativeFrom="column">
+              <wp:posOffset>172720</wp:posOffset>
+            </wp:positionH>
+            <wp:positionV relativeFrom="paragraph">
+              <wp:posOffset>635</wp:posOffset>
+            </wp:positionV>
+            <wp:extent cx="5731510" cy="2322195"/>
+            <wp:effectExtent l="0" t="0" r="0" b="0"/>
+            <wp:wrapSquare wrapText="largest"/>
+            <wp:docPr id="8" name="Immagine8" descr=""/>
+            <wp:cNvGraphicFramePr>
+              <a:graphicFrameLocks xmlns:a="http://schemas.openxmlformats.org/drawingml/2006/main" noChangeAspect="1"/>
+            </wp:cNvGraphicFramePr>
+            <a:graphic xmlns:a="http://schemas.openxmlformats.org/drawingml/2006/main">
+              <a:graphicData uri="http://schemas.openxmlformats.org/drawingml/2006/picture">
+                <pic:pic xmlns:pic="http://schemas.openxmlformats.org/drawingml/2006/picture">
+                  <pic:nvPicPr>
+                    <pic:cNvPr id="8" name="Immagine8" descr=""/>
+                    <pic:cNvPicPr>
+                      <a:picLocks noChangeAspect="1" noChangeArrowheads="1"/>
+                    </pic:cNvPicPr>
+                  </pic:nvPicPr>
+                  <pic:blipFill>
+                    <a:blip r:embed="rId9"/>
+                    <a:stretch>
+                      <a:fillRect/>
+                    </a:stretch>
+                  </pic:blipFill>
+                  <pic:spPr bwMode="auto">
+                    <a:xfrm>
+                      <a:off x="0" y="0"/>
+                      <a:ext cx="5731510" cy="2322195"/>
+                    </a:xfrm>
+                    <a:prstGeom prst="rect">
+                      <a:avLst/>
+                    </a:prstGeom>
+                  </pic:spPr>
+                </pic:pic>
+              </a:graphicData>
+            </a:graphic>
+          </wp:anchor>
+        </w:drawing>
+      </w:r>
+      <w:r>
+        <w:rPr>
+          <w:rFonts w:ascii="Calibri Light" w:hAnsi="Calibri Light"/>
+          <w:i/>
+          <w:iCs/>
+        </w:rPr>
+        <w:t>Figure 3. Harness of the SimulIde Model of One Pedal Controller</w:t>
+      </w:r>
+    </w:p>
+    <w:p>
+      <w:pPr>
+        <w:pStyle w:val="Normal"/>
+        <w:jc w:val="center"/>
+        <w:rPr/>
+      </w:pPr>
+      <w:r>
+        <w:rPr/>
+      </w:r>
+    </w:p>
+    <w:p>
+      <w:pPr>
+        <w:pStyle w:val="Normal"/>
+        <w:rPr/>
+      </w:pPr>
+      <w:r>
+        <w:rPr/>
+      </w:r>
+    </w:p>
+    <w:p>
+      <w:pPr>
+        <w:pStyle w:val="Titolo2"/>
         <w:rPr/>
       </w:pPr>
       <w:r>
@@ -2589,11 +3122,762 @@
         </w:rPr>
       </w:pPr>
       <w:r>
-        <w:rPr>
-          <w:i/>
-          <w:iCs/>
-        </w:rPr>
-        <w:t>[Provide a brief description of the stimuli set chosen to test the controller functionality] Due to the limitations of the SimulIDE, provide stimuli to check the function of the one pedal controller without the whole physical model</w:t>
+        <w:rPr/>
+      </w:r>
+    </w:p>
+    <w:p>
+      <w:pPr>
+        <w:pStyle w:val="Normal"/>
+        <w:rPr>
+          <w:i/>
+          <w:i/>
+          <w:iCs/>
+        </w:rPr>
+      </w:pPr>
+      <w:r>
+        <w:rPr>
+          <w:rFonts w:ascii="Roboto;apple-system;apple color emoji;BlinkMacSystemFont;Segoe UI;Oxygen-Sans;Ubuntu;Cantarell;Helvetica Neue;sans-serif" w:hAnsi="Roboto;apple-system;apple color emoji;BlinkMacSystemFont;Segoe UI;Oxygen-Sans;Ubuntu;Cantarell;Helvetica Neue;sans-serif"/>
+          <w:b w:val="false"/>
+          <w:i w:val="false"/>
+          <w:iCs/>
+          <w:caps w:val="false"/>
+          <w:smallCaps w:val="false"/>
+          <w:color w:val="000000"/>
+          <w:spacing w:val="0"/>
+          <w:sz w:val="24"/>
+        </w:rPr>
+        <w:t>The test inputs will be formatted in the following way</w:t>
+      </w:r>
+      <w:r>
+        <w:rPr>
+          <w:i/>
+          <w:iCs/>
+          <w:caps w:val="false"/>
+          <w:smallCaps w:val="false"/>
+          <w:color w:val="000000"/>
+          <w:spacing w:val="0"/>
+        </w:rPr>
+        <w:t xml:space="preserve"> </w:t>
+      </w:r>
+      <w:r>
+        <w:rPr>
+          <w:rFonts w:ascii="Roboto;apple-system;apple color emoji;BlinkMacSystemFont;Segoe UI;Oxygen-Sans;Ubuntu;Cantarell;Helvetica Neue;sans-serif" w:hAnsi="Roboto;apple-system;apple color emoji;BlinkMacSystemFont;Segoe UI;Oxygen-Sans;Ubuntu;Cantarell;Helvetica Neue;sans-serif"/>
+          <w:b w:val="false"/>
+          <w:i w:val="false"/>
+          <w:iCs/>
+          <w:caps w:val="false"/>
+          <w:smallCaps w:val="false"/>
+          <w:color w:val="000000"/>
+          <w:spacing w:val="0"/>
+          <w:sz w:val="24"/>
+        </w:rPr>
+        <w:t>( BrakePedalPressedRaw, ThrottlePedalPositionRaw, AutomaticTransmissionSelectorStateRaw, VehicleSpeedRaw ). All the units will be expressed in volts.</w:t>
+      </w:r>
+      <w:r>
+        <w:rPr>
+          <w:i/>
+          <w:iCs/>
+          <w:caps w:val="false"/>
+          <w:smallCaps w:val="false"/>
+          <w:color w:val="000000"/>
+          <w:spacing w:val="0"/>
+        </w:rPr>
+        <w:t xml:space="preserve"> </w:t>
+      </w:r>
+      <w:r>
+        <w:rPr>
+          <w:rFonts w:ascii="Roboto;apple-system;apple color emoji;BlinkMacSystemFont;Segoe UI;Oxygen-Sans;Ubuntu;Cantarell;Helvetica Neue;sans-serif" w:hAnsi="Roboto;apple-system;apple color emoji;BlinkMacSystemFont;Segoe UI;Oxygen-Sans;Ubuntu;Cantarell;Helvetica Neue;sans-serif"/>
+          <w:b w:val="false"/>
+          <w:i w:val="false"/>
+          <w:iCs/>
+          <w:caps w:val="false"/>
+          <w:smallCaps w:val="false"/>
+          <w:color w:val="000000"/>
+          <w:spacing w:val="0"/>
+          <w:sz w:val="24"/>
+        </w:rPr>
+        <w:t>Reverse fail for brake(0,0,1,0.9) =&gt; no action</w:t>
+      </w:r>
+      <w:r>
+        <w:rPr>
+          <w:i/>
+          <w:iCs/>
+          <w:caps w:val="false"/>
+          <w:smallCaps w:val="false"/>
+          <w:color w:val="000000"/>
+          <w:spacing w:val="0"/>
+        </w:rPr>
+        <w:t xml:space="preserve"> </w:t>
+      </w:r>
+    </w:p>
+    <w:p>
+      <w:pPr>
+        <w:pStyle w:val="Normal"/>
+        <w:rPr>
+          <w:i/>
+          <w:i/>
+          <w:iCs/>
+        </w:rPr>
+      </w:pPr>
+      <w:r>
+        <w:rPr>
+          <w:rFonts w:ascii="Roboto;apple-system;apple color emoji;BlinkMacSystemFont;Segoe UI;Oxygen-Sans;Ubuntu;Cantarell;Helvetica Neue;sans-serif" w:hAnsi="Roboto;apple-system;apple color emoji;BlinkMacSystemFont;Segoe UI;Oxygen-Sans;Ubuntu;Cantarell;Helvetica Neue;sans-serif"/>
+          <w:b w:val="false"/>
+          <w:i w:val="false"/>
+          <w:iCs/>
+          <w:caps w:val="false"/>
+          <w:smallCaps w:val="false"/>
+          <w:color w:val="000000"/>
+          <w:spacing w:val="0"/>
+          <w:sz w:val="24"/>
+        </w:rPr>
+        <w:t>Reverse (5,0,1,0.9) =&gt; ok</w:t>
+      </w:r>
+      <w:r>
+        <w:rPr>
+          <w:i/>
+          <w:iCs/>
+          <w:caps w:val="false"/>
+          <w:smallCaps w:val="false"/>
+          <w:color w:val="000000"/>
+          <w:spacing w:val="0"/>
+        </w:rPr>
+        <w:t xml:space="preserve"> </w:t>
+        <w:br/>
+      </w:r>
+      <w:r>
+        <w:rPr>
+          <w:rFonts w:ascii="Roboto;apple-system;apple color emoji;BlinkMacSystemFont;Segoe UI;Oxygen-Sans;Ubuntu;Cantarell;Helvetica Neue;sans-serif" w:hAnsi="Roboto;apple-system;apple color emoji;BlinkMacSystemFont;Segoe UI;Oxygen-Sans;Ubuntu;Cantarell;Helvetica Neue;sans-serif"/>
+          <w:b w:val="false"/>
+          <w:i w:val="false"/>
+          <w:iCs/>
+          <w:caps w:val="false"/>
+          <w:smallCaps w:val="false"/>
+          <w:color w:val="000000"/>
+          <w:spacing w:val="0"/>
+          <w:sz w:val="24"/>
+        </w:rPr>
+        <w:t>Reverse gas (0,0→4.5,1,0.9) =&gt; increasingly backward torque</w:t>
+      </w:r>
+      <w:r>
+        <w:rPr>
+          <w:i/>
+          <w:iCs/>
+          <w:caps w:val="false"/>
+          <w:smallCaps w:val="false"/>
+          <w:color w:val="000000"/>
+          <w:spacing w:val="0"/>
+        </w:rPr>
+        <w:t xml:space="preserve"> </w:t>
+      </w:r>
+      <w:r>
+        <w:rPr>
+          <w:rFonts w:ascii="Roboto;apple-system;apple color emoji;BlinkMacSystemFont;Segoe UI;Oxygen-Sans;Ubuntu;Cantarell;Helvetica Neue;sans-serif" w:hAnsi="Roboto;apple-system;apple color emoji;BlinkMacSystemFont;Segoe UI;Oxygen-Sans;Ubuntu;Cantarell;Helvetica Neue;sans-serif"/>
+          <w:b w:val="false"/>
+          <w:i w:val="false"/>
+          <w:iCs/>
+          <w:caps w:val="false"/>
+          <w:smallCaps w:val="false"/>
+          <w:color w:val="000000"/>
+          <w:spacing w:val="0"/>
+          <w:sz w:val="24"/>
+        </w:rPr>
+        <w:t>Error gas (0,5,1,0.9) =&gt; warning led and swap to neutral</w:t>
+      </w:r>
+      <w:r>
+        <w:rPr>
+          <w:i/>
+          <w:iCs/>
+          <w:caps w:val="false"/>
+          <w:smallCaps w:val="false"/>
+          <w:color w:val="000000"/>
+          <w:spacing w:val="0"/>
+        </w:rPr>
+        <w:t xml:space="preserve"> </w:t>
+      </w:r>
+      <w:r>
+        <w:rPr>
+          <w:rFonts w:ascii="Roboto;apple-system;apple color emoji;BlinkMacSystemFont;Segoe UI;Oxygen-Sans;Ubuntu;Cantarell;Helvetica Neue;sans-serif" w:hAnsi="Roboto;apple-system;apple color emoji;BlinkMacSystemFont;Segoe UI;Oxygen-Sans;Ubuntu;Cantarell;Helvetica Neue;sans-serif"/>
+          <w:b w:val="false"/>
+          <w:i w:val="false"/>
+          <w:iCs/>
+          <w:caps w:val="false"/>
+          <w:smallCaps w:val="false"/>
+          <w:color w:val="000000"/>
+          <w:spacing w:val="0"/>
+          <w:sz w:val="24"/>
+        </w:rPr>
+        <w:t>Neutral (0,0,2,0.9) =&gt; ok</w:t>
+      </w:r>
+      <w:r>
+        <w:rPr>
+          <w:i/>
+          <w:iCs/>
+          <w:caps w:val="false"/>
+          <w:smallCaps w:val="false"/>
+          <w:color w:val="000000"/>
+          <w:spacing w:val="0"/>
+        </w:rPr>
+        <w:t xml:space="preserve"> </w:t>
+      </w:r>
+      <w:r>
+        <w:rPr>
+          <w:rFonts w:ascii="Roboto;apple-system;apple color emoji;BlinkMacSystemFont;Segoe UI;Oxygen-Sans;Ubuntu;Cantarell;Helvetica Neue;sans-serif" w:hAnsi="Roboto;apple-system;apple color emoji;BlinkMacSystemFont;Segoe UI;Oxygen-Sans;Ubuntu;Cantarell;Helvetica Neue;sans-serif"/>
+          <w:b w:val="false"/>
+          <w:i w:val="false"/>
+          <w:iCs/>
+          <w:caps w:val="false"/>
+          <w:smallCaps w:val="false"/>
+          <w:color w:val="000000"/>
+          <w:spacing w:val="0"/>
+          <w:sz w:val="24"/>
+        </w:rPr>
+        <w:t>Drive fail for brake (0,0,3,0.9) =&gt; fail</w:t>
+      </w:r>
+      <w:r>
+        <w:rPr>
+          <w:i/>
+          <w:iCs/>
+          <w:caps w:val="false"/>
+          <w:smallCaps w:val="false"/>
+          <w:color w:val="000000"/>
+          <w:spacing w:val="0"/>
+        </w:rPr>
+        <w:t xml:space="preserve"> </w:t>
+      </w:r>
+      <w:r>
+        <w:rPr>
+          <w:rFonts w:ascii="Roboto;apple-system;apple color emoji;BlinkMacSystemFont;Segoe UI;Oxygen-Sans;Ubuntu;Cantarell;Helvetica Neue;sans-serif" w:hAnsi="Roboto;apple-system;apple color emoji;BlinkMacSystemFont;Segoe UI;Oxygen-Sans;Ubuntu;Cantarell;Helvetica Neue;sans-serif"/>
+          <w:b w:val="false"/>
+          <w:i w:val="false"/>
+          <w:iCs/>
+          <w:caps w:val="false"/>
+          <w:smallCaps w:val="false"/>
+          <w:color w:val="000000"/>
+          <w:spacing w:val="0"/>
+          <w:sz w:val="24"/>
+        </w:rPr>
+        <w:t>Drive fail for speed (5,0,3,0) =&gt; fail</w:t>
+      </w:r>
+      <w:r>
+        <w:rPr>
+          <w:i/>
+          <w:iCs/>
+          <w:caps w:val="false"/>
+          <w:smallCaps w:val="false"/>
+          <w:color w:val="000000"/>
+          <w:spacing w:val="0"/>
+        </w:rPr>
+        <w:t xml:space="preserve"> </w:t>
+      </w:r>
+      <w:r>
+        <w:rPr>
+          <w:rFonts w:ascii="Roboto;apple-system;apple color emoji;BlinkMacSystemFont;Segoe UI;Oxygen-Sans;Ubuntu;Cantarell;Helvetica Neue;sans-serif" w:hAnsi="Roboto;apple-system;apple color emoji;BlinkMacSystemFont;Segoe UI;Oxygen-Sans;Ubuntu;Cantarell;Helvetica Neue;sans-serif"/>
+          <w:b w:val="false"/>
+          <w:i w:val="false"/>
+          <w:iCs/>
+          <w:caps w:val="false"/>
+          <w:smallCaps w:val="false"/>
+          <w:color w:val="000000"/>
+          <w:spacing w:val="0"/>
+          <w:sz w:val="24"/>
+        </w:rPr>
+        <w:t>Drive (5,0,3,0.9) =&gt; ok</w:t>
+      </w:r>
+      <w:r>
+        <w:rPr>
+          <w:i/>
+          <w:iCs/>
+          <w:caps w:val="false"/>
+          <w:smallCaps w:val="false"/>
+          <w:color w:val="000000"/>
+          <w:spacing w:val="0"/>
+        </w:rPr>
+        <w:t xml:space="preserve"> </w:t>
+      </w:r>
+      <w:r>
+        <w:rPr>
+          <w:rFonts w:ascii="Roboto;apple-system;apple color emoji;BlinkMacSystemFont;Segoe UI;Oxygen-Sans;Ubuntu;Cantarell;Helvetica Neue;sans-serif" w:hAnsi="Roboto;apple-system;apple color emoji;BlinkMacSystemFont;Segoe UI;Oxygen-Sans;Ubuntu;Cantarell;Helvetica Neue;sans-serif"/>
+          <w:b w:val="false"/>
+          <w:i w:val="false"/>
+          <w:iCs/>
+          <w:caps w:val="false"/>
+          <w:smallCaps w:val="false"/>
+          <w:color w:val="000000"/>
+          <w:spacing w:val="0"/>
+          <w:sz w:val="24"/>
+        </w:rPr>
+        <w:t>Brake fail for throttle (0,0,4,0.9) =&gt; fail</w:t>
+      </w:r>
+      <w:r>
+        <w:rPr>
+          <w:i/>
+          <w:iCs/>
+          <w:caps w:val="false"/>
+          <w:smallCaps w:val="false"/>
+          <w:color w:val="000000"/>
+          <w:spacing w:val="0"/>
+        </w:rPr>
+        <w:t xml:space="preserve"> </w:t>
+      </w:r>
+      <w:r>
+        <w:rPr>
+          <w:rFonts w:ascii="Roboto;apple-system;apple color emoji;BlinkMacSystemFont;Segoe UI;Oxygen-Sans;Ubuntu;Cantarell;Helvetica Neue;sans-serif" w:hAnsi="Roboto;apple-system;apple color emoji;BlinkMacSystemFont;Segoe UI;Oxygen-Sans;Ubuntu;Cantarell;Helvetica Neue;sans-serif"/>
+          <w:b w:val="false"/>
+          <w:i w:val="false"/>
+          <w:iCs/>
+          <w:caps w:val="false"/>
+          <w:smallCaps w:val="false"/>
+          <w:color w:val="000000"/>
+          <w:spacing w:val="0"/>
+          <w:sz w:val="24"/>
+        </w:rPr>
+        <w:t>Brake (0,1.6,4,0.9) =&gt; ok</w:t>
+      </w:r>
+      <w:r>
+        <w:rPr>
+          <w:i/>
+          <w:iCs/>
+          <w:caps w:val="false"/>
+          <w:smallCaps w:val="false"/>
+          <w:color w:val="000000"/>
+          <w:spacing w:val="0"/>
+        </w:rPr>
+        <w:t xml:space="preserve"> </w:t>
+      </w:r>
+      <w:r>
+        <w:rPr>
+          <w:rFonts w:ascii="Roboto;apple-system;apple color emoji;BlinkMacSystemFont;Segoe UI;Oxygen-Sans;Ubuntu;Cantarell;Helvetica Neue;sans-serif" w:hAnsi="Roboto;apple-system;apple color emoji;BlinkMacSystemFont;Segoe UI;Oxygen-Sans;Ubuntu;Cantarell;Helvetica Neue;sans-serif"/>
+          <w:b w:val="false"/>
+          <w:i w:val="false"/>
+          <w:iCs/>
+          <w:caps w:val="false"/>
+          <w:smallCaps w:val="false"/>
+          <w:color w:val="000000"/>
+          <w:spacing w:val="0"/>
+          <w:sz w:val="24"/>
+        </w:rPr>
+        <w:t>Brake gas (0,1.6→4.5,4,0.9) =&gt; increasingly forward torque</w:t>
+      </w:r>
+      <w:r>
+        <w:rPr>
+          <w:i/>
+          <w:iCs/>
+          <w:caps w:val="false"/>
+          <w:smallCaps w:val="false"/>
+          <w:color w:val="000000"/>
+          <w:spacing w:val="0"/>
+        </w:rPr>
+        <w:t xml:space="preserve"> </w:t>
+      </w:r>
+      <w:r>
+        <w:rPr>
+          <w:rFonts w:ascii="Roboto;apple-system;apple color emoji;BlinkMacSystemFont;Segoe UI;Oxygen-Sans;Ubuntu;Cantarell;Helvetica Neue;sans-serif" w:hAnsi="Roboto;apple-system;apple color emoji;BlinkMacSystemFont;Segoe UI;Oxygen-Sans;Ubuntu;Cantarell;Helvetica Neue;sans-serif"/>
+          <w:b w:val="false"/>
+          <w:i w:val="false"/>
+          <w:iCs/>
+          <w:caps w:val="false"/>
+          <w:smallCaps w:val="false"/>
+          <w:color w:val="000000"/>
+          <w:spacing w:val="0"/>
+          <w:sz w:val="24"/>
+        </w:rPr>
+        <w:t>Brake regenerative (0,1.6→0,4,0.9) =&gt; increasingly backward torque</w:t>
+      </w:r>
+      <w:r>
+        <w:rPr>
+          <w:i/>
+          <w:iCs/>
+          <w:caps w:val="false"/>
+          <w:smallCaps w:val="false"/>
+          <w:color w:val="000000"/>
+          <w:spacing w:val="0"/>
+        </w:rPr>
+        <w:t xml:space="preserve"> </w:t>
+      </w:r>
+      <w:r>
+        <w:rPr>
+          <w:rFonts w:ascii="Roboto;apple-system;apple color emoji;BlinkMacSystemFont;Segoe UI;Oxygen-Sans;Ubuntu;Cantarell;Helvetica Neue;sans-serif" w:hAnsi="Roboto;apple-system;apple color emoji;BlinkMacSystemFont;Segoe UI;Oxygen-Sans;Ubuntu;Cantarell;Helvetica Neue;sans-serif"/>
+          <w:b w:val="false"/>
+          <w:i w:val="false"/>
+          <w:iCs/>
+          <w:caps w:val="false"/>
+          <w:smallCaps w:val="false"/>
+          <w:color w:val="000000"/>
+          <w:spacing w:val="0"/>
+          <w:sz w:val="24"/>
+        </w:rPr>
+        <w:t>Error selector (0,1.6,5,0.9) =&gt; warning led and swap to neutral</w:t>
+      </w:r>
+      <w:r>
+        <w:rPr>
+          <w:i/>
+          <w:iCs/>
+          <w:caps w:val="false"/>
+          <w:smallCaps w:val="false"/>
+          <w:color w:val="000000"/>
+          <w:spacing w:val="0"/>
+        </w:rPr>
+        <w:t xml:space="preserve"> </w:t>
+      </w:r>
+      <w:r>
+        <w:rPr>
+          <w:rFonts w:ascii="Roboto;apple-system;apple color emoji;BlinkMacSystemFont;Segoe UI;Oxygen-Sans;Ubuntu;Cantarell;Helvetica Neue;sans-serif" w:hAnsi="Roboto;apple-system;apple color emoji;BlinkMacSystemFont;Segoe UI;Oxygen-Sans;Ubuntu;Cantarell;Helvetica Neue;sans-serif"/>
+          <w:b w:val="false"/>
+          <w:i w:val="false"/>
+          <w:iCs/>
+          <w:caps w:val="false"/>
+          <w:smallCaps w:val="false"/>
+          <w:color w:val="000000"/>
+          <w:spacing w:val="0"/>
+          <w:sz w:val="24"/>
+        </w:rPr>
+        <w:t>Parked fail for speed(5,0,0,2.5) =&gt; fail</w:t>
+      </w:r>
+      <w:r>
+        <w:rPr>
+          <w:i/>
+          <w:iCs/>
+          <w:caps w:val="false"/>
+          <w:smallCaps w:val="false"/>
+          <w:color w:val="000000"/>
+          <w:spacing w:val="0"/>
+        </w:rPr>
+        <w:t xml:space="preserve"> </w:t>
+      </w:r>
+      <w:r>
+        <w:rPr>
+          <w:rFonts w:ascii="Roboto;apple-system;apple color emoji;BlinkMacSystemFont;Segoe UI;Oxygen-Sans;Ubuntu;Cantarell;Helvetica Neue;sans-serif" w:hAnsi="Roboto;apple-system;apple color emoji;BlinkMacSystemFont;Segoe UI;Oxygen-Sans;Ubuntu;Cantarell;Helvetica Neue;sans-serif"/>
+          <w:b w:val="false"/>
+          <w:i w:val="false"/>
+          <w:iCs/>
+          <w:caps w:val="false"/>
+          <w:smallCaps w:val="false"/>
+          <w:color w:val="000000"/>
+          <w:spacing w:val="0"/>
+          <w:sz w:val="24"/>
+        </w:rPr>
+        <w:t>Parked fail for brake(0,0,0,0.8) =&gt; fail</w:t>
+      </w:r>
+      <w:r>
+        <w:rPr>
+          <w:i/>
+          <w:iCs/>
+          <w:caps w:val="false"/>
+          <w:smallCaps w:val="false"/>
+          <w:color w:val="000000"/>
+          <w:spacing w:val="0"/>
+        </w:rPr>
+        <w:t xml:space="preserve"> </w:t>
+      </w:r>
+      <w:r>
+        <w:rPr>
+          <w:rFonts w:ascii="Roboto;apple-system;apple color emoji;BlinkMacSystemFont;Segoe UI;Oxygen-Sans;Ubuntu;Cantarell;Helvetica Neue;sans-serif" w:hAnsi="Roboto;apple-system;apple color emoji;BlinkMacSystemFont;Segoe UI;Oxygen-Sans;Ubuntu;Cantarell;Helvetica Neue;sans-serif"/>
+          <w:b w:val="false"/>
+          <w:i w:val="false"/>
+          <w:iCs/>
+          <w:caps w:val="false"/>
+          <w:smallCaps w:val="false"/>
+          <w:color w:val="000000"/>
+          <w:spacing w:val="0"/>
+          <w:sz w:val="24"/>
+        </w:rPr>
+        <w:t>Parked (5,0,0,0.8) =&gt; ok</w:t>
+      </w:r>
+      <w:r>
+        <w:rPr>
+          <w:i/>
+          <w:iCs/>
+        </w:rPr>
+        <w:t xml:space="preserve"> </w:t>
+      </w:r>
+    </w:p>
+    <w:p>
+      <w:pPr>
+        <w:pStyle w:val="Normal"/>
+        <w:rPr>
+          <w:i/>
+          <w:i/>
+          <w:iCs/>
+        </w:rPr>
+      </w:pPr>
+      <w:r>
+        <w:rPr/>
+      </w:r>
+    </w:p>
+    <w:p>
+      <w:pPr>
+        <w:pStyle w:val="Normal"/>
+        <w:rPr>
+          <w:i/>
+          <w:i/>
+          <w:iCs/>
+        </w:rPr>
+      </w:pPr>
+      <w:r>
+        <w:rPr/>
+      </w:r>
+    </w:p>
+    <w:p>
+      <w:pPr>
+        <w:pStyle w:val="Normal"/>
+        <w:jc w:val="center"/>
+        <w:rPr/>
+      </w:pPr>
+      <w:r>
+        <w:drawing>
+          <wp:anchor behindDoc="0" distT="0" distB="0" distL="0" distR="0" simplePos="0" locked="0" layoutInCell="0" allowOverlap="1" relativeHeight="10">
+            <wp:simplePos x="0" y="0"/>
+            <wp:positionH relativeFrom="column">
+              <wp:align>center</wp:align>
+            </wp:positionH>
+            <wp:positionV relativeFrom="paragraph">
+              <wp:posOffset>635</wp:posOffset>
+            </wp:positionV>
+            <wp:extent cx="5731510" cy="2506345"/>
+            <wp:effectExtent l="0" t="0" r="0" b="0"/>
+            <wp:wrapSquare wrapText="largest"/>
+            <wp:docPr id="9" name="Immagine9" descr=""/>
+            <wp:cNvGraphicFramePr>
+              <a:graphicFrameLocks xmlns:a="http://schemas.openxmlformats.org/drawingml/2006/main" noChangeAspect="1"/>
+            </wp:cNvGraphicFramePr>
+            <a:graphic xmlns:a="http://schemas.openxmlformats.org/drawingml/2006/main">
+              <a:graphicData uri="http://schemas.openxmlformats.org/drawingml/2006/picture">
+                <pic:pic xmlns:pic="http://schemas.openxmlformats.org/drawingml/2006/picture">
+                  <pic:nvPicPr>
+                    <pic:cNvPr id="9" name="Immagine9" descr=""/>
+                    <pic:cNvPicPr>
+                      <a:picLocks noChangeAspect="1" noChangeArrowheads="1"/>
+                    </pic:cNvPicPr>
+                  </pic:nvPicPr>
+                  <pic:blipFill>
+                    <a:blip r:embed="rId10"/>
+                    <a:stretch>
+                      <a:fillRect/>
+                    </a:stretch>
+                  </pic:blipFill>
+                  <pic:spPr bwMode="auto">
+                    <a:xfrm>
+                      <a:off x="0" y="0"/>
+                      <a:ext cx="5731510" cy="2506345"/>
+                    </a:xfrm>
+                    <a:prstGeom prst="rect">
+                      <a:avLst/>
+                    </a:prstGeom>
+                  </pic:spPr>
+                </pic:pic>
+              </a:graphicData>
+            </a:graphic>
+          </wp:anchor>
+        </w:drawing>
+      </w:r>
+      <w:r>
+        <w:rPr/>
+        <w:t xml:space="preserve">Error auto selector </w:t>
+      </w:r>
+    </w:p>
+    <w:p>
+      <w:pPr>
+        <w:pStyle w:val="Normal"/>
+        <w:jc w:val="center"/>
+        <w:rPr/>
+      </w:pPr>
+      <w:r>
+        <w:rPr/>
+      </w:r>
+    </w:p>
+    <w:p>
+      <w:pPr>
+        <w:pStyle w:val="Normal"/>
+        <w:jc w:val="center"/>
+        <w:rPr/>
+      </w:pPr>
+      <w:r>
+        <w:drawing>
+          <wp:anchor behindDoc="0" distT="0" distB="0" distL="0" distR="0" simplePos="0" locked="0" layoutInCell="0" allowOverlap="1" relativeHeight="11">
+            <wp:simplePos x="0" y="0"/>
+            <wp:positionH relativeFrom="column">
+              <wp:align>center</wp:align>
+            </wp:positionH>
+            <wp:positionV relativeFrom="paragraph">
+              <wp:posOffset>635</wp:posOffset>
+            </wp:positionV>
+            <wp:extent cx="5731510" cy="2422525"/>
+            <wp:effectExtent l="0" t="0" r="0" b="0"/>
+            <wp:wrapSquare wrapText="largest"/>
+            <wp:docPr id="10" name="Immagine10" descr=""/>
+            <wp:cNvGraphicFramePr>
+              <a:graphicFrameLocks xmlns:a="http://schemas.openxmlformats.org/drawingml/2006/main" noChangeAspect="1"/>
+            </wp:cNvGraphicFramePr>
+            <a:graphic xmlns:a="http://schemas.openxmlformats.org/drawingml/2006/main">
+              <a:graphicData uri="http://schemas.openxmlformats.org/drawingml/2006/picture">
+                <pic:pic xmlns:pic="http://schemas.openxmlformats.org/drawingml/2006/picture">
+                  <pic:nvPicPr>
+                    <pic:cNvPr id="10" name="Immagine10" descr=""/>
+                    <pic:cNvPicPr>
+                      <a:picLocks noChangeAspect="1" noChangeArrowheads="1"/>
+                    </pic:cNvPicPr>
+                  </pic:nvPicPr>
+                  <pic:blipFill>
+                    <a:blip r:embed="rId11"/>
+                    <a:stretch>
+                      <a:fillRect/>
+                    </a:stretch>
+                  </pic:blipFill>
+                  <pic:spPr bwMode="auto">
+                    <a:xfrm>
+                      <a:off x="0" y="0"/>
+                      <a:ext cx="5731510" cy="2422525"/>
+                    </a:xfrm>
+                    <a:prstGeom prst="rect">
+                      <a:avLst/>
+                    </a:prstGeom>
+                  </pic:spPr>
+                </pic:pic>
+              </a:graphicData>
+            </a:graphic>
+          </wp:anchor>
+        </w:drawing>
+      </w:r>
+      <w:r>
+        <w:rPr/>
+        <w:t>parking normal (without error)</w:t>
+      </w:r>
+    </w:p>
+    <w:p>
+      <w:pPr>
+        <w:pStyle w:val="Normal"/>
+        <w:jc w:val="center"/>
+        <w:rPr/>
+      </w:pPr>
+      <w:r>
+        <w:rPr/>
+      </w:r>
+    </w:p>
+    <w:p>
+      <w:pPr>
+        <w:pStyle w:val="Normal"/>
+        <w:jc w:val="center"/>
+        <w:rPr/>
+      </w:pPr>
+      <w:r>
+        <w:drawing>
+          <wp:anchor behindDoc="0" distT="0" distB="0" distL="0" distR="0" simplePos="0" locked="0" layoutInCell="0" allowOverlap="1" relativeHeight="12">
+            <wp:simplePos x="0" y="0"/>
+            <wp:positionH relativeFrom="column">
+              <wp:align>center</wp:align>
+            </wp:positionH>
+            <wp:positionV relativeFrom="paragraph">
+              <wp:posOffset>635</wp:posOffset>
+            </wp:positionV>
+            <wp:extent cx="5731510" cy="2256790"/>
+            <wp:effectExtent l="0" t="0" r="0" b="0"/>
+            <wp:wrapSquare wrapText="largest"/>
+            <wp:docPr id="11" name="Immagine11" descr=""/>
+            <wp:cNvGraphicFramePr>
+              <a:graphicFrameLocks xmlns:a="http://schemas.openxmlformats.org/drawingml/2006/main" noChangeAspect="1"/>
+            </wp:cNvGraphicFramePr>
+            <a:graphic xmlns:a="http://schemas.openxmlformats.org/drawingml/2006/main">
+              <a:graphicData uri="http://schemas.openxmlformats.org/drawingml/2006/picture">
+                <pic:pic xmlns:pic="http://schemas.openxmlformats.org/drawingml/2006/picture">
+                  <pic:nvPicPr>
+                    <pic:cNvPr id="11" name="Immagine11" descr=""/>
+                    <pic:cNvPicPr>
+                      <a:picLocks noChangeAspect="1" noChangeArrowheads="1"/>
+                    </pic:cNvPicPr>
+                  </pic:nvPicPr>
+                  <pic:blipFill>
+                    <a:blip r:embed="rId12"/>
+                    <a:stretch>
+                      <a:fillRect/>
+                    </a:stretch>
+                  </pic:blipFill>
+                  <pic:spPr bwMode="auto">
+                    <a:xfrm>
+                      <a:off x="0" y="0"/>
+                      <a:ext cx="5731510" cy="2256790"/>
+                    </a:xfrm>
+                    <a:prstGeom prst="rect">
+                      <a:avLst/>
+                    </a:prstGeom>
+                  </pic:spPr>
+                </pic:pic>
+              </a:graphicData>
+            </a:graphic>
+          </wp:anchor>
+        </w:drawing>
+      </w:r>
+      <w:r>
+        <w:rPr/>
+        <w:t>reverso normal(OK ) case</w:t>
+      </w:r>
+    </w:p>
+    <w:p>
+      <w:pPr>
+        <w:pStyle w:val="Normal"/>
+        <w:jc w:val="center"/>
+        <w:rPr/>
+      </w:pPr>
+      <w:r>
+        <w:rPr/>
+      </w:r>
+    </w:p>
+    <w:p>
+      <w:pPr>
+        <w:pStyle w:val="Normal"/>
+        <w:jc w:val="center"/>
+        <w:rPr/>
+      </w:pPr>
+      <w:r>
+        <w:drawing>
+          <wp:anchor behindDoc="0" distT="0" distB="0" distL="0" distR="0" simplePos="0" locked="0" layoutInCell="0" allowOverlap="1" relativeHeight="13">
+            <wp:simplePos x="0" y="0"/>
+            <wp:positionH relativeFrom="column">
+              <wp:align>center</wp:align>
+            </wp:positionH>
+            <wp:positionV relativeFrom="paragraph">
+              <wp:posOffset>635</wp:posOffset>
+            </wp:positionV>
+            <wp:extent cx="5731510" cy="2362835"/>
+            <wp:effectExtent l="0" t="0" r="0" b="0"/>
+            <wp:wrapSquare wrapText="largest"/>
+            <wp:docPr id="12" name="Immagine12" descr=""/>
+            <wp:cNvGraphicFramePr>
+              <a:graphicFrameLocks xmlns:a="http://schemas.openxmlformats.org/drawingml/2006/main" noChangeAspect="1"/>
+            </wp:cNvGraphicFramePr>
+            <a:graphic xmlns:a="http://schemas.openxmlformats.org/drawingml/2006/main">
+              <a:graphicData uri="http://schemas.openxmlformats.org/drawingml/2006/picture">
+                <pic:pic xmlns:pic="http://schemas.openxmlformats.org/drawingml/2006/picture">
+                  <pic:nvPicPr>
+                    <pic:cNvPr id="12" name="Immagine12" descr=""/>
+                    <pic:cNvPicPr>
+                      <a:picLocks noChangeAspect="1" noChangeArrowheads="1"/>
+                    </pic:cNvPicPr>
+                  </pic:nvPicPr>
+                  <pic:blipFill>
+                    <a:blip r:embed="rId13"/>
+                    <a:stretch>
+                      <a:fillRect/>
+                    </a:stretch>
+                  </pic:blipFill>
+                  <pic:spPr bwMode="auto">
+                    <a:xfrm>
+                      <a:off x="0" y="0"/>
+                      <a:ext cx="5731510" cy="2362835"/>
+                    </a:xfrm>
+                    <a:prstGeom prst="rect">
+                      <a:avLst/>
+                    </a:prstGeom>
+                  </pic:spPr>
+                </pic:pic>
+              </a:graphicData>
+            </a:graphic>
+          </wp:anchor>
+        </w:drawing>
+      </w:r>
+      <w:r>
+        <w:rPr/>
+        <w:t>In reverse jump to neutral error case</w:t>
       </w:r>
     </w:p>
     <w:sectPr>
@@ -2602,7 +3886,7 @@
       </w:footnotePr>
       <w:type w:val="nextPage"/>
       <w:pgSz w:w="11906" w:h="16838"/>
-      <w:pgMar w:left="1440" w:right="1440" w:header="0" w:top="1440" w:footer="0" w:bottom="1440" w:gutter="0"/>
+      <w:pgMar w:left="1440" w:right="1440" w:gutter="0" w:header="0" w:top="1440" w:footer="0" w:bottom="1440"/>
       <w:pgNumType w:fmt="decimal"/>
       <w:formProt w:val="false"/>
       <w:textDirection w:val="lrTb"/>
@@ -2613,7 +3897,7 @@
 </file>
 
 <file path=word/footnotes.xml><?xml version="1.0" encoding="utf-8"?>
-<w:footnotes xmlns:o="urn:schemas-microsoft-com:office:office" xmlns:r="http://schemas.openxmlformats.org/officeDocument/2006/relationships" xmlns:v="urn:schemas-microsoft-com:vml" xmlns:w="http://schemas.openxmlformats.org/wordprocessingml/2006/main" xmlns:w10="urn:schemas-microsoft-com:office:word" xmlns:wp="http://schemas.openxmlformats.org/drawingml/2006/wordprocessingDrawing" xmlns:wps="http://schemas.microsoft.com/office/word/2010/wordprocessingShape" xmlns:wpg="http://schemas.microsoft.com/office/word/2010/wordprocessingGroup" xmlns:mc="http://schemas.openxmlformats.org/markup-compatibility/2006" xmlns:wp14="http://schemas.microsoft.com/office/word/2010/wordprocessingDrawing" xmlns:w14="http://schemas.microsoft.com/office/word/2010/wordml" mc:Ignorable="w14 wp14">
+<w:footnotes xmlns:o="urn:schemas-microsoft-com:office:office" xmlns:r="http://schemas.openxmlformats.org/officeDocument/2006/relationships" xmlns:v="urn:schemas-microsoft-com:vml" xmlns:w="http://schemas.openxmlformats.org/wordprocessingml/2006/main" xmlns:w10="urn:schemas-microsoft-com:office:word" xmlns:wp="http://schemas.openxmlformats.org/drawingml/2006/wordprocessingDrawing" xmlns:wps="http://schemas.microsoft.com/office/word/2010/wordprocessingShape" xmlns:wpg="http://schemas.microsoft.com/office/word/2010/wordprocessingGroup" xmlns:mc="http://schemas.openxmlformats.org/markup-compatibility/2006" xmlns:wp14="http://schemas.microsoft.com/office/word/2010/wordprocessingDrawing" xmlns:w14="http://schemas.microsoft.com/office/word/2010/wordml" xmlns:w15="http://schemas.microsoft.com/office/word/2012/wordml" mc:Ignorable="w14 wp14 w15">
   <w:footnote w:id="0" w:type="separator">
     <w:p>
       <w:pPr>
@@ -2641,12 +3925,12 @@
   <w:footnote w:id="2">
     <w:p>
       <w:pPr>
-        <w:pStyle w:val="Footnote"/>
-        <w:rPr/>
-      </w:pPr>
-      <w:r>
-        <w:rPr>
-          <w:rStyle w:val="FootnoteCharacters"/>
+        <w:pStyle w:val="Notaapidipagina"/>
+        <w:rPr/>
+      </w:pPr>
+      <w:r>
+        <w:rPr>
+          <w:rStyle w:val="Caratterinotaapidipagina"/>
         </w:rPr>
         <w:footnoteRef/>
       </w:r>
@@ -2661,7 +3945,7 @@
       <w:hyperlink r:id="rId1">
         <w:r>
           <w:rPr>
-            <w:rStyle w:val="InternetLink"/>
+            <w:rStyle w:val="CollegamentoInternet"/>
           </w:rPr>
           <w:t>https://docs.arduino.cc/tutorials/uno-rev3/BoardAnatomy</w:t>
         </w:r>
@@ -2675,12 +3959,12 @@
   <w:footnote w:id="3">
     <w:p>
       <w:pPr>
-        <w:pStyle w:val="Footnote"/>
-        <w:rPr/>
-      </w:pPr>
-      <w:r>
-        <w:rPr>
-          <w:rStyle w:val="FootnoteCharacters"/>
+        <w:pStyle w:val="Notaapidipagina"/>
+        <w:rPr/>
+      </w:pPr>
+      <w:r>
+        <w:rPr>
+          <w:rStyle w:val="Caratterinotaapidipagina"/>
         </w:rPr>
         <w:footnoteRef/>
       </w:r>
@@ -2697,12 +3981,12 @@
   <w:footnote w:id="4">
     <w:p>
       <w:pPr>
-        <w:pStyle w:val="Footnote"/>
-        <w:rPr/>
-      </w:pPr>
-      <w:r>
-        <w:rPr>
-          <w:rStyle w:val="FootnoteCharacters"/>
+        <w:pStyle w:val="Notaapidipagina"/>
+        <w:rPr/>
+      </w:pPr>
+      <w:r>
+        <w:rPr>
+          <w:rStyle w:val="Caratterinotaapidipagina"/>
         </w:rPr>
         <w:footnoteRef/>
       </w:r>
@@ -2719,13 +4003,13 @@
   <w:footnote w:id="5">
     <w:p>
       <w:pPr>
-        <w:pStyle w:val="Footnote"/>
+        <w:pStyle w:val="Notaapidipagina"/>
         <w:widowControl w:val="false"/>
         <w:rPr/>
       </w:pPr>
       <w:r>
         <w:rPr>
-          <w:rStyle w:val="FootnoteCharacters"/>
+          <w:rStyle w:val="Caratterinotaapidipagina"/>
         </w:rPr>
         <w:footnoteRef/>
       </w:r>
@@ -2740,7 +4024,7 @@
     </w:p>
     <w:p>
       <w:pPr>
-        <w:pStyle w:val="Footnote"/>
+        <w:pStyle w:val="Notaapidipagina"/>
         <w:widowControl w:val="false"/>
         <w:rPr/>
       </w:pPr>
@@ -2753,13 +4037,13 @@
   <w:footnote w:id="6">
     <w:p>
       <w:pPr>
-        <w:pStyle w:val="Footnote"/>
+        <w:pStyle w:val="Notaapidipagina"/>
         <w:widowControl w:val="false"/>
         <w:rPr/>
       </w:pPr>
       <w:r>
         <w:rPr>
-          <w:rStyle w:val="FootnoteCharacters"/>
+          <w:rStyle w:val="Caratterinotaapidipagina"/>
         </w:rPr>
         <w:footnoteRef/>
       </w:r>
@@ -3723,6 +5007,7 @@
     <w:qFormat/>
     <w:pPr>
       <w:widowControl/>
+      <w:suppressAutoHyphens w:val="true"/>
       <w:bidi w:val="0"/>
       <w:spacing w:before="0" w:after="0"/>
       <w:jc w:val="left"/>
@@ -3736,7 +5021,7 @@
       <w:lang w:val="en-US" w:eastAsia="en-US" w:bidi="ar-SA"/>
     </w:rPr>
   </w:style>
-  <w:style w:type="paragraph" w:styleId="Heading1">
+  <w:style w:type="paragraph" w:styleId="Titolo1">
     <w:name w:val="Heading 1"/>
     <w:basedOn w:val="Normal"/>
     <w:next w:val="Normal"/>
@@ -3757,7 +5042,7 @@
       <w:szCs w:val="32"/>
     </w:rPr>
   </w:style>
-  <w:style w:type="paragraph" w:styleId="Heading2">
+  <w:style w:type="paragraph" w:styleId="Titolo2">
     <w:name w:val="Heading 2"/>
     <w:basedOn w:val="Normal"/>
     <w:next w:val="Normal"/>
@@ -3779,7 +5064,7 @@
       <w:szCs w:val="26"/>
     </w:rPr>
   </w:style>
-  <w:style w:type="paragraph" w:styleId="Heading3">
+  <w:style w:type="paragraph" w:styleId="Titolo3">
     <w:name w:val="Heading 3"/>
     <w:basedOn w:val="Normal"/>
     <w:next w:val="Normal"/>
@@ -3810,7 +5095,6 @@
   <w:style w:type="character" w:styleId="TitleChar" w:customStyle="1">
     <w:name w:val="Title Char"/>
     <w:basedOn w:val="DefaultParagraphFont"/>
-    <w:link w:val="Title"/>
     <w:uiPriority w:val="10"/>
     <w:qFormat/>
     <w:rsid w:val="00753596"/>
@@ -3825,7 +5109,6 @@
   <w:style w:type="character" w:styleId="Heading1Char" w:customStyle="1">
     <w:name w:val="Heading 1 Char"/>
     <w:basedOn w:val="DefaultParagraphFont"/>
-    <w:link w:val="Heading1"/>
     <w:uiPriority w:val="9"/>
     <w:qFormat/>
     <w:rsid w:val="00d75577"/>
@@ -3839,7 +5122,6 @@
   <w:style w:type="character" w:styleId="Heading2Char" w:customStyle="1">
     <w:name w:val="Heading 2 Char"/>
     <w:basedOn w:val="DefaultParagraphFont"/>
-    <w:link w:val="Heading2"/>
     <w:uiPriority w:val="9"/>
     <w:qFormat/>
     <w:rsid w:val="00f8729b"/>
@@ -3851,7 +5133,7 @@
       <w:lang w:val="en-US"/>
     </w:rPr>
   </w:style>
-  <w:style w:type="character" w:styleId="InternetLink">
+  <w:style w:type="character" w:styleId="CollegamentoInternet">
     <w:name w:val="Hyperlink"/>
     <w:basedOn w:val="DefaultParagraphFont"/>
     <w:uiPriority w:val="99"/>
@@ -3862,7 +5144,7 @@
       <w:u w:val="single"/>
     </w:rPr>
   </w:style>
-  <w:style w:type="character" w:styleId="VisitedInternetLink">
+  <w:style w:type="character" w:styleId="CollegamentoInternetvisitato">
     <w:name w:val="FollowedHyperlink"/>
     <w:basedOn w:val="DefaultParagraphFont"/>
     <w:uiPriority w:val="99"/>
@@ -3903,7 +5185,6 @@
   <w:style w:type="character" w:styleId="Heading3Char" w:customStyle="1">
     <w:name w:val="Heading 3 Char"/>
     <w:basedOn w:val="DefaultParagraphFont"/>
-    <w:link w:val="Heading3"/>
     <w:uiPriority w:val="9"/>
     <w:qFormat/>
     <w:rsid w:val="0001457a"/>
@@ -3916,7 +5197,6 @@
   <w:style w:type="character" w:styleId="FootnoteTextChar" w:customStyle="1">
     <w:name w:val="Footnote Text Char"/>
     <w:basedOn w:val="DefaultParagraphFont"/>
-    <w:link w:val="FootnoteText"/>
     <w:uiPriority w:val="99"/>
     <w:semiHidden/>
     <w:qFormat/>
@@ -3941,6 +5221,7 @@
   </w:style>
   <w:style w:type="character" w:styleId="FootnoteAnchor">
     <w:name w:val="Footnote Anchor"/>
+    <w:qFormat/>
     <w:rPr>
       <w:vertAlign w:val="superscript"/>
     </w:rPr>
@@ -3960,6 +5241,7 @@
   </w:style>
   <w:style w:type="character" w:styleId="EndnoteAnchor">
     <w:name w:val="Endnote Anchor"/>
+    <w:qFormat/>
     <w:rPr>
       <w:vertAlign w:val="superscript"/>
     </w:rPr>
@@ -3969,10 +5251,32 @@
     <w:qFormat/>
     <w:rPr/>
   </w:style>
-  <w:style w:type="paragraph" w:styleId="Heading">
-    <w:name w:val="Heading"/>
+  <w:style w:type="character" w:styleId="Richiamoallanotaapidipagina">
+    <w:name w:val="Footnote Reference"/>
+    <w:rPr>
+      <w:vertAlign w:val="superscript"/>
+    </w:rPr>
+  </w:style>
+  <w:style w:type="character" w:styleId="Caratterinotaapidipagina">
+    <w:name w:val="Caratteri nota a piè di pagina"/>
+    <w:qFormat/>
+    <w:rPr/>
+  </w:style>
+  <w:style w:type="character" w:styleId="Richiamoallanotadichiusura">
+    <w:name w:val="Endnote Reference"/>
+    <w:rPr>
+      <w:vertAlign w:val="superscript"/>
+    </w:rPr>
+  </w:style>
+  <w:style w:type="character" w:styleId="Caratterinotadichiusura">
+    <w:name w:val="Caratteri nota di chiusura"/>
+    <w:qFormat/>
+    <w:rPr/>
+  </w:style>
+  <w:style w:type="paragraph" w:styleId="Titolo">
+    <w:name w:val="Titolo"/>
     <w:basedOn w:val="Normal"/>
-    <w:next w:val="TextBody"/>
+    <w:next w:val="Corpodeltesto"/>
     <w:qFormat/>
     <w:pPr>
       <w:keepNext w:val="true"/>
@@ -3984,7 +5288,7 @@
       <w:szCs w:val="28"/>
     </w:rPr>
   </w:style>
-  <w:style w:type="paragraph" w:styleId="TextBody">
+  <w:style w:type="paragraph" w:styleId="Corpodeltesto">
     <w:name w:val="Body Text"/>
     <w:basedOn w:val="Normal"/>
     <w:pPr>
@@ -3992,15 +5296,15 @@
     </w:pPr>
     <w:rPr/>
   </w:style>
-  <w:style w:type="paragraph" w:styleId="List">
+  <w:style w:type="paragraph" w:styleId="Elenco">
     <w:name w:val="List"/>
-    <w:basedOn w:val="TextBody"/>
+    <w:basedOn w:val="Corpodeltesto"/>
     <w:pPr/>
     <w:rPr>
       <w:rFonts w:cs="FreeSans"/>
     </w:rPr>
   </w:style>
-  <w:style w:type="paragraph" w:styleId="Caption">
+  <w:style w:type="paragraph" w:styleId="Didascalia">
     <w:name w:val="Caption"/>
     <w:basedOn w:val="Normal"/>
     <w:qFormat/>
@@ -4016,8 +5320,8 @@
       <w:szCs w:val="24"/>
     </w:rPr>
   </w:style>
-  <w:style w:type="paragraph" w:styleId="Index">
-    <w:name w:val="Index"/>
+  <w:style w:type="paragraph" w:styleId="Indice">
+    <w:name w:val="Indice"/>
     <w:basedOn w:val="Normal"/>
     <w:qFormat/>
     <w:pPr>
@@ -4027,7 +5331,7 @@
       <w:rFonts w:cs="FreeSans"/>
     </w:rPr>
   </w:style>
-  <w:style w:type="paragraph" w:styleId="Title">
+  <w:style w:type="paragraph" w:styleId="Titoloprincipale">
     <w:name w:val="Title"/>
     <w:basedOn w:val="Normal"/>
     <w:next w:val="Normal"/>
@@ -4076,7 +5380,7 @@
       <w:szCs w:val="18"/>
     </w:rPr>
   </w:style>
-  <w:style w:type="paragraph" w:styleId="Caption1">
+  <w:style w:type="paragraph" w:styleId="Caption">
     <w:name w:val="caption"/>
     <w:basedOn w:val="Normal"/>
     <w:next w:val="Normal"/>
@@ -4095,7 +5399,7 @@
       <w:szCs w:val="18"/>
     </w:rPr>
   </w:style>
-  <w:style w:type="paragraph" w:styleId="Footnote">
+  <w:style w:type="paragraph" w:styleId="Notaapidipagina">
     <w:name w:val="Footnote Text"/>
     <w:basedOn w:val="Normal"/>
     <w:link w:val="FootnoteTextChar"/>

</xml_diff>

<commit_message>
Lab4 has been finished
</commit_message>
<xml_diff>
--- a/Lab 4/MBSD_Lab 4.docx
+++ b/Lab 4/MBSD_Lab 4.docx
@@ -1,10 +1,10 @@
 
 <file path=word/document.xml><?xml version="1.0" encoding="utf-8"?>
-<w:document xmlns:o="urn:schemas-microsoft-com:office:office" xmlns:r="http://schemas.openxmlformats.org/officeDocument/2006/relationships" xmlns:v="urn:schemas-microsoft-com:vml" xmlns:w="http://schemas.openxmlformats.org/wordprocessingml/2006/main" xmlns:w10="urn:schemas-microsoft-com:office:word" xmlns:wp="http://schemas.openxmlformats.org/drawingml/2006/wordprocessingDrawing" xmlns:wps="http://schemas.microsoft.com/office/word/2010/wordprocessingShape" xmlns:wpg="http://schemas.microsoft.com/office/word/2010/wordprocessingGroup" xmlns:mc="http://schemas.openxmlformats.org/markup-compatibility/2006" xmlns:wp14="http://schemas.microsoft.com/office/word/2010/wordprocessingDrawing" xmlns:w14="http://schemas.microsoft.com/office/word/2010/wordml" mc:Ignorable="w14 wp14">
+<w:document xmlns:o="urn:schemas-microsoft-com:office:office" xmlns:r="http://schemas.openxmlformats.org/officeDocument/2006/relationships" xmlns:v="urn:schemas-microsoft-com:vml" xmlns:w="http://schemas.openxmlformats.org/wordprocessingml/2006/main" xmlns:w10="urn:schemas-microsoft-com:office:word" xmlns:wp="http://schemas.openxmlformats.org/drawingml/2006/wordprocessingDrawing" xmlns:wps="http://schemas.microsoft.com/office/word/2010/wordprocessingShape" xmlns:wpg="http://schemas.microsoft.com/office/word/2010/wordprocessingGroup" xmlns:mc="http://schemas.openxmlformats.org/markup-compatibility/2006" xmlns:wp14="http://schemas.microsoft.com/office/word/2010/wordprocessingDrawing" xmlns:w14="http://schemas.microsoft.com/office/word/2010/wordml" xmlns:w15="http://schemas.microsoft.com/office/word/2012/wordml" mc:Ignorable="w14 wp14 w15">
   <w:body>
     <w:p>
       <w:pPr>
-        <w:pStyle w:val="Title"/>
+        <w:pStyle w:val="Titoloprincipale"/>
         <w:spacing w:lineRule="auto" w:line="360"/>
         <w:jc w:val="both"/>
         <w:rPr/>
@@ -16,7 +16,7 @@
     </w:p>
     <w:p>
       <w:pPr>
-        <w:pStyle w:val="Heading1"/>
+        <w:pStyle w:val="Titolo1"/>
         <w:spacing w:lineRule="auto" w:line="360"/>
         <w:jc w:val="both"/>
         <w:rPr/>
@@ -41,7 +41,7 @@
       </w:r>
       <w:r>
         <w:rPr>
-          <w:rStyle w:val="FootnoteAnchor"/>
+          <w:rStyle w:val="Richiamoallanotaapidipagina"/>
         </w:rPr>
         <w:footnoteReference w:id="2"/>
       </w:r>
@@ -61,7 +61,7 @@
       </w:r>
       <w:r>
         <w:rPr>
-          <w:rStyle w:val="FootnoteAnchor"/>
+          <w:rStyle w:val="Richiamoallanotaapidipagina"/>
         </w:rPr>
         <w:footnoteReference w:id="3"/>
       </w:r>
@@ -96,7 +96,7 @@
     </w:p>
     <w:p>
       <w:pPr>
-        <w:pStyle w:val="Heading1"/>
+        <w:pStyle w:val="Titolo1"/>
         <w:rPr/>
       </w:pPr>
       <w:r>
@@ -115,7 +115,7 @@
       </w:r>
       <w:r>
         <w:rPr>
-          <w:rStyle w:val="FootnoteAnchor"/>
+          <w:rStyle w:val="Richiamoallanotaapidipagina"/>
         </w:rPr>
         <w:footnoteReference w:id="4"/>
       </w:r>
@@ -252,45 +252,7 @@
         <w:rPr/>
       </w:pPr>
       <w:r>
-        <w:rPr>
-          <w:highlight w:val="yellow"/>
-        </w:rPr>
-        <w:t xml:space="preserve">The deliverable has to be provided as a .ZIP file up to </w:t>
-      </w:r>
-      <w:r>
-        <w:rPr>
-          <w:b/>
-          <w:bCs/>
-          <w:highlight w:val="yellow"/>
-        </w:rPr>
-        <w:t>June 11</w:t>
-      </w:r>
-      <w:r>
-        <w:rPr>
-          <w:b/>
-          <w:bCs/>
-          <w:highlight w:val="yellow"/>
-          <w:vertAlign w:val="superscript"/>
-        </w:rPr>
-        <w:t>th</w:t>
-      </w:r>
-      <w:r>
-        <w:rPr>
-          <w:b/>
-          <w:bCs/>
-          <w:highlight w:val="yellow"/>
-        </w:rPr>
-        <w:t xml:space="preserve"> at 23:59.</w:t>
-      </w:r>
-      <w:r>
-        <w:rPr>
-          <w:highlight w:val="yellow"/>
-        </w:rPr>
-        <w:t xml:space="preserve"> It shall also contain a brief report explaining integration process using the following template.</w:t>
-      </w:r>
-      <w:r>
-        <w:rPr/>
-        <w:t xml:space="preserve"> It is sufficient that only one of the group members uploads it.</w:t>
+        <w:rPr/>
       </w:r>
       <w:r>
         <w:br w:type="page"/>
@@ -298,7 +260,7 @@
     </w:p>
     <w:p>
       <w:pPr>
-        <w:pStyle w:val="Heading1"/>
+        <w:pStyle w:val="Titolo1"/>
         <w:rPr/>
       </w:pPr>
       <w:r>
@@ -317,7 +279,7 @@
     </w:p>
     <w:p>
       <w:pPr>
-        <w:pStyle w:val="Heading1"/>
+        <w:pStyle w:val="Titolo1"/>
         <w:rPr/>
       </w:pPr>
       <w:r>
@@ -336,7 +298,7 @@
     </w:p>
     <w:p>
       <w:pPr>
-        <w:pStyle w:val="Heading2"/>
+        <w:pStyle w:val="Titolo2"/>
         <w:rPr/>
       </w:pPr>
       <w:r>
@@ -388,7 +350,7 @@
     </w:p>
     <w:p>
       <w:pPr>
-        <w:pStyle w:val="Heading1"/>
+        <w:pStyle w:val="Titolo1"/>
         <w:rPr/>
       </w:pPr>
       <w:r>
@@ -582,106 +544,106 @@
     </w:p>
     <w:p>
       <w:pPr>
-        <w:pStyle w:val="Heading2"/>
-        <w:rPr/>
-      </w:pPr>
-      <w:r>
-        <w:rPr/>
-      </w:r>
-    </w:p>
-    <w:p>
-      <w:pPr>
-        <w:pStyle w:val="Heading2"/>
-        <w:rPr/>
-      </w:pPr>
-      <w:r>
-        <w:rPr/>
-      </w:r>
-    </w:p>
-    <w:p>
-      <w:pPr>
-        <w:pStyle w:val="Heading2"/>
-        <w:rPr/>
-      </w:pPr>
-      <w:r>
-        <w:rPr/>
-      </w:r>
-    </w:p>
-    <w:p>
-      <w:pPr>
-        <w:pStyle w:val="Heading2"/>
-        <w:rPr/>
-      </w:pPr>
-      <w:r>
-        <w:rPr/>
-      </w:r>
-    </w:p>
-    <w:p>
-      <w:pPr>
-        <w:pStyle w:val="Heading2"/>
-        <w:rPr/>
-      </w:pPr>
-      <w:r>
-        <w:rPr/>
-      </w:r>
-    </w:p>
-    <w:p>
-      <w:pPr>
-        <w:pStyle w:val="Heading2"/>
-        <w:rPr/>
-      </w:pPr>
-      <w:r>
-        <w:rPr/>
-      </w:r>
-    </w:p>
-    <w:p>
-      <w:pPr>
-        <w:pStyle w:val="Heading2"/>
-        <w:rPr/>
-      </w:pPr>
-      <w:r>
-        <w:rPr/>
-      </w:r>
-    </w:p>
-    <w:p>
-      <w:pPr>
-        <w:pStyle w:val="Heading2"/>
-        <w:rPr/>
-      </w:pPr>
-      <w:r>
-        <w:rPr/>
-      </w:r>
-    </w:p>
-    <w:p>
-      <w:pPr>
-        <w:pStyle w:val="Heading2"/>
-        <w:rPr/>
-      </w:pPr>
-      <w:r>
-        <w:rPr/>
-      </w:r>
-    </w:p>
-    <w:p>
-      <w:pPr>
-        <w:pStyle w:val="Heading2"/>
-        <w:rPr/>
-      </w:pPr>
-      <w:r>
-        <w:rPr/>
-      </w:r>
-    </w:p>
-    <w:p>
-      <w:pPr>
-        <w:pStyle w:val="Heading2"/>
-        <w:rPr/>
-      </w:pPr>
-      <w:r>
-        <w:rPr/>
-      </w:r>
-    </w:p>
-    <w:p>
-      <w:pPr>
-        <w:pStyle w:val="Heading2"/>
+        <w:pStyle w:val="Titolo2"/>
+        <w:rPr/>
+      </w:pPr>
+      <w:r>
+        <w:rPr/>
+      </w:r>
+    </w:p>
+    <w:p>
+      <w:pPr>
+        <w:pStyle w:val="Titolo2"/>
+        <w:rPr/>
+      </w:pPr>
+      <w:r>
+        <w:rPr/>
+      </w:r>
+    </w:p>
+    <w:p>
+      <w:pPr>
+        <w:pStyle w:val="Titolo2"/>
+        <w:rPr/>
+      </w:pPr>
+      <w:r>
+        <w:rPr/>
+      </w:r>
+    </w:p>
+    <w:p>
+      <w:pPr>
+        <w:pStyle w:val="Titolo2"/>
+        <w:rPr/>
+      </w:pPr>
+      <w:r>
+        <w:rPr/>
+      </w:r>
+    </w:p>
+    <w:p>
+      <w:pPr>
+        <w:pStyle w:val="Titolo2"/>
+        <w:rPr/>
+      </w:pPr>
+      <w:r>
+        <w:rPr/>
+      </w:r>
+    </w:p>
+    <w:p>
+      <w:pPr>
+        <w:pStyle w:val="Titolo2"/>
+        <w:rPr/>
+      </w:pPr>
+      <w:r>
+        <w:rPr/>
+      </w:r>
+    </w:p>
+    <w:p>
+      <w:pPr>
+        <w:pStyle w:val="Titolo2"/>
+        <w:rPr/>
+      </w:pPr>
+      <w:r>
+        <w:rPr/>
+      </w:r>
+    </w:p>
+    <w:p>
+      <w:pPr>
+        <w:pStyle w:val="Titolo2"/>
+        <w:rPr/>
+      </w:pPr>
+      <w:r>
+        <w:rPr/>
+      </w:r>
+    </w:p>
+    <w:p>
+      <w:pPr>
+        <w:pStyle w:val="Titolo2"/>
+        <w:rPr/>
+      </w:pPr>
+      <w:r>
+        <w:rPr/>
+      </w:r>
+    </w:p>
+    <w:p>
+      <w:pPr>
+        <w:pStyle w:val="Titolo2"/>
+        <w:rPr/>
+      </w:pPr>
+      <w:r>
+        <w:rPr/>
+      </w:r>
+    </w:p>
+    <w:p>
+      <w:pPr>
+        <w:pStyle w:val="Titolo2"/>
+        <w:rPr/>
+      </w:pPr>
+      <w:r>
+        <w:rPr/>
+      </w:r>
+    </w:p>
+    <w:p>
+      <w:pPr>
+        <w:pStyle w:val="Titolo2"/>
         <w:jc w:val="center"/>
         <w:rPr>
           <w:color w:val="000000"/>
@@ -732,7 +694,7 @@
     </w:p>
     <w:p>
       <w:pPr>
-        <w:pStyle w:val="Heading2"/>
+        <w:pStyle w:val="Titolo2"/>
         <w:jc w:val="center"/>
         <w:rPr>
           <w:color w:val="000000"/>
@@ -791,15 +753,7 @@
           <w:iCs/>
           <w:color w:val="000000"/>
         </w:rPr>
-        <w:t>F</w:t>
-      </w:r>
-      <w:r>
-        <w:rPr>
-          <w:i/>
-          <w:iCs/>
-          <w:color w:val="000000"/>
-        </w:rPr>
-        <w:t>igure 1.2 The Outputs of the Harness</w:t>
+        <w:t>Figure 1.2 The Outputs of the Harness</w:t>
       </w:r>
     </w:p>
     <w:p>
@@ -828,7 +782,7 @@
           <w:bottom w:w="0" w:type="dxa"/>
           <w:right w:w="108" w:type="dxa"/>
         </w:tblCellMar>
-        <w:tblLook w:val="04a0" w:noHBand="0" w:noVBand="1" w:firstColumn="1" w:lastRow="0" w:lastColumn="0" w:firstRow="1"/>
+        <w:tblLook w:firstRow="1" w:noVBand="1" w:lastRow="0" w:firstColumn="1" w:lastColumn="0" w:noHBand="0" w:val="04a0"/>
       </w:tblPr>
       <w:tblGrid>
         <w:gridCol w:w="2885"/>
@@ -933,7 +887,7 @@
             </w:r>
             <w:r>
               <w:rPr>
-                <w:rStyle w:val="FootnoteAnchor"/>
+                <w:rStyle w:val="Richiamoallanotaapidipagina"/>
                 <w:rFonts w:eastAsia="Calibri" w:cs=""/>
                 <w:b/>
                 <w:kern w:val="0"/>
@@ -1008,7 +962,7 @@
             </w:r>
             <w:r>
               <w:rPr>
-                <w:rStyle w:val="FootnoteAnchor"/>
+                <w:rStyle w:val="Richiamoallanotaapidipagina"/>
                 <w:rFonts w:eastAsia="Calibri" w:cs=""/>
                 <w:b/>
                 <w:kern w:val="0"/>
@@ -2479,7 +2433,7 @@
     </w:p>
     <w:p>
       <w:pPr>
-        <w:pStyle w:val="Heading1"/>
+        <w:pStyle w:val="Titolo1"/>
         <w:rPr/>
       </w:pPr>
       <w:r>
@@ -2569,15 +2523,7 @@
           <w:i/>
           <w:iCs/>
         </w:rPr>
-        <w:t>F</w:t>
-      </w:r>
-      <w:r>
-        <w:rPr>
-          <w:rFonts w:ascii="Calibri Light" w:hAnsi="Calibri Light"/>
-          <w:i/>
-          <w:iCs/>
-        </w:rPr>
-        <w:t>igure 2. Completed Algorithm of the One Pedal System</w:t>
+        <w:t>Figure 2. Completed Algorithm of the One Pedal System</w:t>
       </w:r>
     </w:p>
     <w:p>
@@ -2671,15 +2617,7 @@
             </a:graphic>
           </wp:anchor>
         </w:drawing>
-        <w:t>F</w:t>
-      </w:r>
-      <w:r>
-        <w:rPr>
-          <w:rFonts w:ascii="Calibri Light" w:hAnsi="Calibri Light"/>
-          <w:i/>
-          <w:iCs/>
-        </w:rPr>
-        <w:t>igure 2.1 Code Generation parameters</w:t>
+        <w:t>Figure 2.1 Code Generation parameters</w:t>
       </w:r>
       <w:r>
         <w:drawing>
@@ -2910,15 +2848,7 @@
           <w:i/>
           <w:iCs/>
         </w:rPr>
-        <w:t>F</w:t>
-      </w:r>
-      <w:r>
-        <w:rPr>
-          <w:rFonts w:ascii="Calibri Light" w:hAnsi="Calibri Light"/>
-          <w:i/>
-          <w:iCs/>
-        </w:rPr>
-        <w:t>igure 2.3. Embedded Coder Interface</w:t>
+        <w:t>Figure 2.3. Embedded Coder Interface</w:t>
       </w:r>
     </w:p>
     <w:p>
@@ -2975,7 +2905,7 @@
     </w:p>
     <w:p>
       <w:pPr>
-        <w:pStyle w:val="Heading1"/>
+        <w:pStyle w:val="Titolo1"/>
         <w:rPr/>
       </w:pPr>
       <w:r>
@@ -3057,15 +2987,7 @@
           <w:i/>
           <w:iCs/>
         </w:rPr>
-        <w:t>F</w:t>
-      </w:r>
-      <w:r>
-        <w:rPr>
-          <w:rFonts w:ascii="Calibri Light" w:hAnsi="Calibri Light"/>
-          <w:i/>
-          <w:iCs/>
-        </w:rPr>
-        <w:t>igure 3. Harness of the SimulIde Model of One Pedal Controller</w:t>
+        <w:t>Figure 3. Harness of the SimulIde Model of One Pedal Controller</w:t>
       </w:r>
     </w:p>
     <w:p>
@@ -3089,7 +3011,7 @@
     </w:p>
     <w:p>
       <w:pPr>
-        <w:pStyle w:val="Heading2"/>
+        <w:pStyle w:val="Titolo2"/>
         <w:rPr/>
       </w:pPr>
       <w:r>
@@ -3190,7 +3112,10 @@
         </w:rPr>
       </w:pPr>
       <w:r>
-        <w:rPr/>
+        <w:rPr>
+          <w:i/>
+          <w:iCs/>
+        </w:rPr>
       </w:r>
     </w:p>
     <w:p>
@@ -3767,7 +3692,12 @@
       <w:pPr>
         <w:pStyle w:val="Normal"/>
         <w:jc w:val="center"/>
-        <w:rPr/>
+        <w:rPr>
+          <w:rFonts w:ascii="Calibri Light" w:hAnsi="Calibri Light"/>
+          <w:i/>
+          <w:i/>
+          <w:iCs/>
+        </w:rPr>
       </w:pPr>
       <w:r>
         <w:drawing>
@@ -3817,16 +3747,18 @@
         </w:drawing>
       </w:r>
       <w:r>
-        <w:rPr/>
-        <w:t>E</w:t>
-      </w:r>
-      <w:r>
-        <w:rPr/>
-        <w:t xml:space="preserve">rror </w:t>
-      </w:r>
-      <w:r>
-        <w:rPr>
-          <w:rFonts w:eastAsia="Calibri" w:cs="" w:cstheme="minorBidi" w:eastAsiaTheme="minorHAnsi"/>
+        <w:rPr>
+          <w:rFonts w:ascii="Calibri Light" w:hAnsi="Calibri Light"/>
+          <w:i/>
+          <w:iCs/>
+        </w:rPr>
+        <w:t xml:space="preserve">Figure 4.1 Error </w:t>
+      </w:r>
+      <w:r>
+        <w:rPr>
+          <w:rFonts w:eastAsia="Calibri" w:cs="" w:ascii="Calibri Light" w:hAnsi="Calibri Light" w:cstheme="minorBidi" w:eastAsiaTheme="minorHAnsi"/>
+          <w:i/>
+          <w:iCs/>
           <w:color w:val="auto"/>
           <w:kern w:val="0"/>
           <w:sz w:val="24"/>
@@ -3836,18 +3768,32 @@
         <w:t>for malfunction of the selector</w:t>
       </w:r>
       <w:r>
-        <w:rPr/>
-        <w:t xml:space="preserve"> </w:t>
+        <w:rPr>
+          <w:rFonts w:ascii="Calibri Light" w:hAnsi="Calibri Light"/>
+          <w:i/>
+          <w:iCs/>
+        </w:rPr>
+        <w:t xml:space="preserve"> (which jump to neutral state)</w:t>
       </w:r>
     </w:p>
     <w:p>
       <w:pPr>
         <w:pStyle w:val="Normal"/>
         <w:jc w:val="center"/>
-        <w:rPr/>
-      </w:pPr>
-      <w:r>
-        <w:rPr/>
+        <w:rPr>
+          <w:rFonts w:asciiTheme="minorHAnsi" w:cstheme="minorBidi" w:eastAsiaTheme="minorHAnsi" w:hAnsiTheme="minorHAnsi"/>
+          <w:highlight w:val="none"/>
+          <w:shd w:fill="FFFF00" w:val="clear"/>
+        </w:rPr>
+      </w:pPr>
+      <w:r>
+        <w:rPr>
+          <w:rFonts w:asciiTheme="minorHAnsi" w:cstheme="minorBidi" w:eastAsiaTheme="minorHAnsi" w:hAnsiTheme="minorHAnsi" w:ascii="Calibri Light" w:hAnsi="Calibri Light"/>
+          <w:i/>
+          <w:iCs/>
+          <w:shd w:fill="FFFF00" w:val="clear"/>
+        </w:rPr>
+        <w:t>The Warning state is active and the led is ON.</w:t>
       </w:r>
     </w:p>
     <w:p>
@@ -3855,6 +3801,21 @@
         <w:pStyle w:val="Normal"/>
         <w:jc w:val="center"/>
         <w:rPr/>
+      </w:pPr>
+      <w:r>
+        <w:rPr/>
+      </w:r>
+    </w:p>
+    <w:p>
+      <w:pPr>
+        <w:pStyle w:val="Normal"/>
+        <w:jc w:val="center"/>
+        <w:rPr>
+          <w:rFonts w:ascii="Calibri Light" w:hAnsi="Calibri Light"/>
+          <w:i/>
+          <w:i/>
+          <w:iCs/>
+        </w:rPr>
       </w:pPr>
       <w:r>
         <w:drawing>
@@ -3904,16 +3865,18 @@
         </w:drawing>
       </w:r>
       <w:r>
-        <w:rPr/>
-        <w:t>p</w:t>
-      </w:r>
-      <w:r>
-        <w:rPr/>
-        <w:t xml:space="preserve">arking </w:t>
-      </w:r>
-      <w:r>
-        <w:rPr>
-          <w:rFonts w:eastAsia="Calibri" w:cs="" w:cstheme="minorBidi" w:eastAsiaTheme="minorHAnsi"/>
+        <w:rPr>
+          <w:rFonts w:ascii="Calibri Light" w:hAnsi="Calibri Light"/>
+          <w:i/>
+          <w:iCs/>
+        </w:rPr>
+        <w:t xml:space="preserve">Figure 4.2 Correct parking </w:t>
+      </w:r>
+      <w:r>
+        <w:rPr>
+          <w:rFonts w:eastAsia="Calibri" w:cs="" w:ascii="Calibri Light" w:hAnsi="Calibri Light" w:cstheme="minorBidi" w:eastAsiaTheme="minorHAnsi"/>
+          <w:i/>
+          <w:iCs/>
           <w:color w:val="auto"/>
           <w:kern w:val="0"/>
           <w:sz w:val="24"/>
@@ -3937,7 +3900,12 @@
       <w:pPr>
         <w:pStyle w:val="Normal"/>
         <w:jc w:val="center"/>
-        <w:rPr/>
+        <w:rPr>
+          <w:rFonts w:ascii="Calibri Light" w:hAnsi="Calibri Light"/>
+          <w:i/>
+          <w:i/>
+          <w:iCs/>
+        </w:rPr>
       </w:pPr>
       <w:r>
         <w:drawing>
@@ -3987,31 +3955,25 @@
         </w:drawing>
       </w:r>
       <w:r>
-        <w:rPr/>
-        <w:t>r</w:t>
-      </w:r>
-      <w:r>
-        <w:rPr/>
-        <w:t>evers</w:t>
-      </w:r>
-      <w:r>
-        <w:rPr/>
-        <w:t>e</w:t>
-      </w:r>
-      <w:r>
-        <w:rPr/>
-        <w:t xml:space="preserve"> </w:t>
-      </w:r>
-      <w:r>
-        <w:rPr>
-          <w:rFonts w:eastAsia="Calibri" w:cs="" w:cstheme="minorBidi" w:eastAsiaTheme="minorHAnsi"/>
+        <w:rPr>
+          <w:rFonts w:ascii="Calibri Light" w:hAnsi="Calibri Light"/>
+          <w:i/>
+          <w:iCs/>
+        </w:rPr>
+        <w:t xml:space="preserve">Figure 4.3 Correct reverse </w:t>
+      </w:r>
+      <w:r>
+        <w:rPr>
+          <w:rFonts w:eastAsia="Calibri" w:cs="" w:ascii="Calibri Light" w:hAnsi="Calibri Light" w:cstheme="minorBidi" w:eastAsiaTheme="minorHAnsi"/>
+          <w:i/>
+          <w:iCs/>
           <w:color w:val="auto"/>
           <w:kern w:val="0"/>
           <w:sz w:val="24"/>
           <w:szCs w:val="24"/>
           <w:lang w:val="en-US" w:eastAsia="en-US" w:bidi="ar-SA"/>
         </w:rPr>
-        <w:t>stete</w:t>
+        <w:t>state</w:t>
       </w:r>
     </w:p>
     <w:p>
@@ -4029,12 +3991,10 @@
         <w:pStyle w:val="Normal"/>
         <w:jc w:val="center"/>
         <w:rPr>
-          <w:rFonts w:ascii="Calibri" w:hAnsi="Calibri" w:eastAsia="Calibri" w:cs="" w:asciiTheme="minorHAnsi" w:cstheme="minorBidi" w:eastAsiaTheme="minorHAnsi" w:hAnsiTheme="minorHAnsi"/>
-          <w:color w:val="auto"/>
-          <w:kern w:val="0"/>
-          <w:sz w:val="24"/>
-          <w:szCs w:val="24"/>
-          <w:lang w:val="en-US" w:eastAsia="en-US" w:bidi="ar-SA"/>
+          <w:rFonts w:ascii="Calibri Light" w:hAnsi="Calibri Light"/>
+          <w:i/>
+          <w:i/>
+          <w:iCs/>
         </w:rPr>
       </w:pPr>
       <w:r>
@@ -4086,25 +4046,43 @@
       </w:r>
       <w:r>
         <w:rPr>
-          <w:rFonts w:eastAsia="Calibri" w:cs="" w:cstheme="minorBidi" w:eastAsiaTheme="minorHAnsi"/>
+          <w:rFonts w:eastAsia="Calibri" w:cs="" w:ascii="Calibri Light" w:hAnsi="Calibri Light" w:cstheme="minorBidi" w:eastAsiaTheme="minorHAnsi"/>
+          <w:i/>
+          <w:iCs/>
           <w:color w:val="auto"/>
           <w:kern w:val="0"/>
           <w:sz w:val="24"/>
           <w:szCs w:val="24"/>
           <w:lang w:val="en-US" w:eastAsia="en-US" w:bidi="ar-SA"/>
         </w:rPr>
-        <w:t>E</w:t>
-      </w:r>
-      <w:r>
-        <w:rPr>
-          <w:rFonts w:eastAsia="Calibri" w:cs="" w:cstheme="minorBidi" w:eastAsiaTheme="minorHAnsi"/>
-          <w:color w:val="auto"/>
+        <w:t>Figure 4.4 Error for pedal malfunction(reverse state but as an error jump to neutral state)</w:t>
+      </w:r>
+    </w:p>
+    <w:p>
+      <w:pPr>
+        <w:pStyle w:val="Normal"/>
+        <w:jc w:val="center"/>
+        <w:rPr>
+          <w:rFonts w:cstheme="minorBidi" w:eastAsiaTheme="minorHAnsi"/>
+          <w:highlight w:val="none"/>
+          <w:u w:val="single"/>
+          <w:shd w:fill="FFFF00" w:val="clear"/>
+        </w:rPr>
+      </w:pPr>
+      <w:r>
+        <w:rPr>
+          <w:rFonts w:eastAsia="Calibri" w:cs="" w:cstheme="minorBidi" w:eastAsiaTheme="minorHAnsi" w:ascii="Calibri Light" w:hAnsi="Calibri Light"/>
+          <w:i/>
+          <w:iCs/>
+          <w:color w:val="000000"/>
           <w:kern w:val="0"/>
           <w:sz w:val="24"/>
           <w:szCs w:val="24"/>
+          <w:u w:val="single"/>
+          <w:shd w:fill="FFFF00" w:val="clear"/>
           <w:lang w:val="en-US" w:eastAsia="en-US" w:bidi="ar-SA"/>
         </w:rPr>
-        <w:t>rror for pedal malfunction</w:t>
+        <w:t>The Warning state is active and the led is ON.</w:t>
       </w:r>
     </w:p>
     <w:sectPr>
@@ -4113,7 +4091,7 @@
       </w:footnotePr>
       <w:type w:val="nextPage"/>
       <w:pgSz w:w="11906" w:h="16838"/>
-      <w:pgMar w:left="1440" w:right="1440" w:header="0" w:top="1440" w:footer="0" w:bottom="1440" w:gutter="0"/>
+      <w:pgMar w:left="1440" w:right="1440" w:gutter="0" w:header="0" w:top="1440" w:footer="0" w:bottom="1440"/>
       <w:pgNumType w:fmt="decimal"/>
       <w:formProt w:val="false"/>
       <w:textDirection w:val="lrTb"/>
@@ -4124,7 +4102,7 @@
 </file>
 
 <file path=word/footnotes.xml><?xml version="1.0" encoding="utf-8"?>
-<w:footnotes xmlns:o="urn:schemas-microsoft-com:office:office" xmlns:r="http://schemas.openxmlformats.org/officeDocument/2006/relationships" xmlns:v="urn:schemas-microsoft-com:vml" xmlns:w="http://schemas.openxmlformats.org/wordprocessingml/2006/main" xmlns:w10="urn:schemas-microsoft-com:office:word" xmlns:wp="http://schemas.openxmlformats.org/drawingml/2006/wordprocessingDrawing" xmlns:wps="http://schemas.microsoft.com/office/word/2010/wordprocessingShape" xmlns:wpg="http://schemas.microsoft.com/office/word/2010/wordprocessingGroup" xmlns:mc="http://schemas.openxmlformats.org/markup-compatibility/2006" xmlns:wp14="http://schemas.microsoft.com/office/word/2010/wordprocessingDrawing" xmlns:w14="http://schemas.microsoft.com/office/word/2010/wordml" mc:Ignorable="w14 wp14">
+<w:footnotes xmlns:o="urn:schemas-microsoft-com:office:office" xmlns:r="http://schemas.openxmlformats.org/officeDocument/2006/relationships" xmlns:v="urn:schemas-microsoft-com:vml" xmlns:w="http://schemas.openxmlformats.org/wordprocessingml/2006/main" xmlns:w10="urn:schemas-microsoft-com:office:word" xmlns:wp="http://schemas.openxmlformats.org/drawingml/2006/wordprocessingDrawing" xmlns:wps="http://schemas.microsoft.com/office/word/2010/wordprocessingShape" xmlns:wpg="http://schemas.microsoft.com/office/word/2010/wordprocessingGroup" xmlns:mc="http://schemas.openxmlformats.org/markup-compatibility/2006" xmlns:wp14="http://schemas.microsoft.com/office/word/2010/wordprocessingDrawing" xmlns:w14="http://schemas.microsoft.com/office/word/2010/wordml" xmlns:w15="http://schemas.microsoft.com/office/word/2012/wordml" mc:Ignorable="w14 wp14 w15">
   <w:footnote w:id="0" w:type="separator">
     <w:p>
       <w:pPr>
@@ -4152,12 +4130,12 @@
   <w:footnote w:id="2">
     <w:p>
       <w:pPr>
-        <w:pStyle w:val="Footnote"/>
-        <w:rPr/>
-      </w:pPr>
-      <w:r>
-        <w:rPr>
-          <w:rStyle w:val="FootnoteCharacters"/>
+        <w:pStyle w:val="Notaapidipagina"/>
+        <w:rPr/>
+      </w:pPr>
+      <w:r>
+        <w:rPr>
+          <w:rStyle w:val="Caratterinotaapidipagina"/>
         </w:rPr>
         <w:footnoteRef/>
       </w:r>
@@ -4172,7 +4150,7 @@
       <w:hyperlink r:id="rId1">
         <w:r>
           <w:rPr>
-            <w:rStyle w:val="InternetLink"/>
+            <w:rStyle w:val="CollegamentoInternet"/>
           </w:rPr>
           <w:t>https://docs.arduino.cc/tutorials/uno-rev3/BoardAnatomy</w:t>
         </w:r>
@@ -4186,12 +4164,12 @@
   <w:footnote w:id="3">
     <w:p>
       <w:pPr>
-        <w:pStyle w:val="Footnote"/>
-        <w:rPr/>
-      </w:pPr>
-      <w:r>
-        <w:rPr>
-          <w:rStyle w:val="FootnoteCharacters"/>
+        <w:pStyle w:val="Notaapidipagina"/>
+        <w:rPr/>
+      </w:pPr>
+      <w:r>
+        <w:rPr>
+          <w:rStyle w:val="Caratterinotaapidipagina"/>
         </w:rPr>
         <w:footnoteRef/>
       </w:r>
@@ -4208,12 +4186,12 @@
   <w:footnote w:id="4">
     <w:p>
       <w:pPr>
-        <w:pStyle w:val="Footnote"/>
-        <w:rPr/>
-      </w:pPr>
-      <w:r>
-        <w:rPr>
-          <w:rStyle w:val="FootnoteCharacters"/>
+        <w:pStyle w:val="Notaapidipagina"/>
+        <w:rPr/>
+      </w:pPr>
+      <w:r>
+        <w:rPr>
+          <w:rStyle w:val="Caratterinotaapidipagina"/>
         </w:rPr>
         <w:footnoteRef/>
       </w:r>
@@ -4230,13 +4208,13 @@
   <w:footnote w:id="5">
     <w:p>
       <w:pPr>
-        <w:pStyle w:val="Footnote"/>
+        <w:pStyle w:val="Notaapidipagina"/>
         <w:widowControl w:val="false"/>
         <w:rPr/>
       </w:pPr>
       <w:r>
         <w:rPr>
-          <w:rStyle w:val="FootnoteCharacters"/>
+          <w:rStyle w:val="Caratterinotaapidipagina"/>
         </w:rPr>
         <w:footnoteRef/>
       </w:r>
@@ -4251,7 +4229,7 @@
     </w:p>
     <w:p>
       <w:pPr>
-        <w:pStyle w:val="Footnote"/>
+        <w:pStyle w:val="Notaapidipagina"/>
         <w:widowControl w:val="false"/>
         <w:rPr/>
       </w:pPr>
@@ -4264,13 +4242,13 @@
   <w:footnote w:id="6">
     <w:p>
       <w:pPr>
-        <w:pStyle w:val="Footnote"/>
+        <w:pStyle w:val="Notaapidipagina"/>
         <w:widowControl w:val="false"/>
         <w:rPr/>
       </w:pPr>
       <w:r>
         <w:rPr>
-          <w:rStyle w:val="FootnoteCharacters"/>
+          <w:rStyle w:val="Caratterinotaapidipagina"/>
         </w:rPr>
         <w:footnoteRef/>
       </w:r>
@@ -5248,7 +5226,7 @@
       <w:lang w:val="en-US" w:eastAsia="en-US" w:bidi="ar-SA"/>
     </w:rPr>
   </w:style>
-  <w:style w:type="paragraph" w:styleId="Heading1">
+  <w:style w:type="paragraph" w:styleId="Titolo1">
     <w:name w:val="Heading 1"/>
     <w:basedOn w:val="Normal"/>
     <w:next w:val="Normal"/>
@@ -5269,7 +5247,7 @@
       <w:szCs w:val="32"/>
     </w:rPr>
   </w:style>
-  <w:style w:type="paragraph" w:styleId="Heading2">
+  <w:style w:type="paragraph" w:styleId="Titolo2">
     <w:name w:val="Heading 2"/>
     <w:basedOn w:val="Normal"/>
     <w:next w:val="Normal"/>
@@ -5291,7 +5269,7 @@
       <w:szCs w:val="26"/>
     </w:rPr>
   </w:style>
-  <w:style w:type="paragraph" w:styleId="Heading3">
+  <w:style w:type="paragraph" w:styleId="Titolo3">
     <w:name w:val="Heading 3"/>
     <w:basedOn w:val="Normal"/>
     <w:next w:val="Normal"/>
@@ -5360,7 +5338,7 @@
       <w:lang w:val="en-US"/>
     </w:rPr>
   </w:style>
-  <w:style w:type="character" w:styleId="InternetLink">
+  <w:style w:type="character" w:styleId="CollegamentoInternet">
     <w:name w:val="Hyperlink"/>
     <w:basedOn w:val="DefaultParagraphFont"/>
     <w:uiPriority w:val="99"/>
@@ -5371,7 +5349,7 @@
       <w:u w:val="single"/>
     </w:rPr>
   </w:style>
-  <w:style w:type="character" w:styleId="VisitedInternetLink">
+  <w:style w:type="character" w:styleId="CollegamentoInternetvisitato">
     <w:name w:val="FollowedHyperlink"/>
     <w:basedOn w:val="DefaultParagraphFont"/>
     <w:uiPriority w:val="99"/>
@@ -5482,17 +5460,33 @@
   <w:style w:type="character" w:styleId="Caratterinotaapidipagina">
     <w:name w:val="Caratteri nota a piè di pagina"/>
     <w:qFormat/>
-    <w:rPr/>
+    <w:rPr>
+      <w:vertAlign w:val="superscript"/>
+    </w:rPr>
   </w:style>
   <w:style w:type="character" w:styleId="Caratterinotadichiusura">
     <w:name w:val="Caratteri nota di chiusura"/>
     <w:qFormat/>
-    <w:rPr/>
+    <w:rPr>
+      <w:vertAlign w:val="superscript"/>
+    </w:rPr>
   </w:style>
-  <w:style w:type="paragraph" w:styleId="Heading">
-    <w:name w:val="Heading"/>
+  <w:style w:type="character" w:styleId="Richiamoallanotaapidipagina">
+    <w:name w:val="Footnote Reference"/>
+    <w:rPr>
+      <w:vertAlign w:val="superscript"/>
+    </w:rPr>
+  </w:style>
+  <w:style w:type="character" w:styleId="Richiamoallanotadichiusura">
+    <w:name w:val="Endnote Reference"/>
+    <w:rPr>
+      <w:vertAlign w:val="superscript"/>
+    </w:rPr>
+  </w:style>
+  <w:style w:type="paragraph" w:styleId="Titolo">
+    <w:name w:val="Titolo"/>
     <w:basedOn w:val="Normal"/>
-    <w:next w:val="TextBody"/>
+    <w:next w:val="Corpodeltesto"/>
     <w:qFormat/>
     <w:pPr>
       <w:keepNext w:val="true"/>
@@ -5504,7 +5498,7 @@
       <w:szCs w:val="28"/>
     </w:rPr>
   </w:style>
-  <w:style w:type="paragraph" w:styleId="TextBody">
+  <w:style w:type="paragraph" w:styleId="Corpodeltesto">
     <w:name w:val="Body Text"/>
     <w:basedOn w:val="Normal"/>
     <w:pPr>
@@ -5512,15 +5506,15 @@
     </w:pPr>
     <w:rPr/>
   </w:style>
-  <w:style w:type="paragraph" w:styleId="List">
+  <w:style w:type="paragraph" w:styleId="Elenco">
     <w:name w:val="List"/>
-    <w:basedOn w:val="TextBody"/>
+    <w:basedOn w:val="Corpodeltesto"/>
     <w:pPr/>
     <w:rPr>
       <w:rFonts w:cs="FreeSans"/>
     </w:rPr>
   </w:style>
-  <w:style w:type="paragraph" w:styleId="Caption">
+  <w:style w:type="paragraph" w:styleId="Didascalia">
     <w:name w:val="Caption"/>
     <w:basedOn w:val="Normal"/>
     <w:qFormat/>
@@ -5536,32 +5530,6 @@
       <w:szCs w:val="24"/>
     </w:rPr>
   </w:style>
-  <w:style w:type="paragraph" w:styleId="Index">
-    <w:name w:val="Index"/>
-    <w:basedOn w:val="Normal"/>
-    <w:qFormat/>
-    <w:pPr>
-      <w:suppressLineNumbers/>
-    </w:pPr>
-    <w:rPr>
-      <w:rFonts w:cs="FreeSans"/>
-    </w:rPr>
-  </w:style>
-  <w:style w:type="paragraph" w:styleId="Titolo">
-    <w:name w:val="Titolo"/>
-    <w:basedOn w:val="Normal"/>
-    <w:next w:val="TextBody"/>
-    <w:qFormat/>
-    <w:pPr>
-      <w:keepNext w:val="true"/>
-      <w:spacing w:before="240" w:after="120"/>
-    </w:pPr>
-    <w:rPr>
-      <w:rFonts w:ascii="Liberation Sans" w:hAnsi="Liberation Sans" w:eastAsia="Noto Sans CJK SC" w:cs="FreeSans"/>
-      <w:sz w:val="28"/>
-      <w:szCs w:val="28"/>
-    </w:rPr>
-  </w:style>
   <w:style w:type="paragraph" w:styleId="Indice">
     <w:name w:val="Indice"/>
     <w:basedOn w:val="Normal"/>
@@ -5573,7 +5541,7 @@
       <w:rFonts w:cs="FreeSans"/>
     </w:rPr>
   </w:style>
-  <w:style w:type="paragraph" w:styleId="Title">
+  <w:style w:type="paragraph" w:styleId="Titoloprincipale">
     <w:name w:val="Title"/>
     <w:basedOn w:val="Normal"/>
     <w:next w:val="Normal"/>
@@ -5622,7 +5590,7 @@
       <w:szCs w:val="18"/>
     </w:rPr>
   </w:style>
-  <w:style w:type="paragraph" w:styleId="Caption1">
+  <w:style w:type="paragraph" w:styleId="Caption">
     <w:name w:val="caption"/>
     <w:basedOn w:val="Normal"/>
     <w:next w:val="Normal"/>
@@ -5641,7 +5609,7 @@
       <w:szCs w:val="18"/>
     </w:rPr>
   </w:style>
-  <w:style w:type="paragraph" w:styleId="Footnote">
+  <w:style w:type="paragraph" w:styleId="Notaapidipagina">
     <w:name w:val="Footnote Text"/>
     <w:basedOn w:val="Normal"/>
     <w:link w:val="FootnoteTextChar"/>

</xml_diff>